<commit_message>
moved an interface to a new file
</commit_message>
<xml_diff>
--- a/DevelopmentSteps.docx
+++ b/DevelopmentSteps.docx
@@ -2106,7 +2106,7 @@
                     </pic:cNvPicPr>
                   </pic:nvPicPr>
                   <pic:blipFill>
-                    <a:blip r:embed="rId5" cstate="print"/>
+                    <a:blip r:embed="rId7" cstate="print"/>
                     <a:srcRect/>
                     <a:stretch>
                       <a:fillRect/>
@@ -2181,7 +2181,7 @@
                     </pic:cNvPicPr>
                   </pic:nvPicPr>
                   <pic:blipFill>
-                    <a:blip r:embed="rId6" cstate="print"/>
+                    <a:blip r:embed="rId8" cstate="print"/>
                     <a:srcRect/>
                     <a:stretch>
                       <a:fillRect/>
@@ -3334,10 +3334,10 @@
           <w:lang w:val="en-US"/>
         </w:rPr>
       </w:pPr>
-      <w:bookmarkStart w:id="9" w:name="_Toc196923366"/>
-      <w:bookmarkStart w:id="10" w:name="_Toc197014877"/>
-      <w:bookmarkStart w:id="11" w:name="_Toc197014961"/>
-      <w:bookmarkStart w:id="12" w:name="_Toc197350617"/>
+      <w:bookmarkStart w:id="9" w:name="_Toc197350617"/>
+      <w:bookmarkStart w:id="10" w:name="_Toc196923366"/>
+      <w:bookmarkStart w:id="11" w:name="_Toc197014877"/>
+      <w:bookmarkStart w:id="12" w:name="_Toc197014961"/>
       <w:r>
         <w:rPr>
           <w:lang w:val="en-US"/>
@@ -3345,7 +3345,7 @@
         <w:lastRenderedPageBreak/>
         <w:t>Design</w:t>
       </w:r>
-      <w:bookmarkEnd w:id="12"/>
+      <w:bookmarkEnd w:id="9"/>
     </w:p>
     <w:p>
       <w:pPr>
@@ -3376,7 +3376,7 @@
                     </pic:cNvPicPr>
                   </pic:nvPicPr>
                   <pic:blipFill>
-                    <a:blip r:embed="rId7" cstate="print"/>
+                    <a:blip r:embed="rId9" cstate="print"/>
                     <a:srcRect/>
                     <a:stretch>
                       <a:fillRect/>
@@ -3419,9 +3419,9 @@
         </w:rPr>
         <w:t>Part 1</w:t>
       </w:r>
-      <w:bookmarkEnd w:id="9"/>
       <w:bookmarkEnd w:id="10"/>
       <w:bookmarkEnd w:id="11"/>
+      <w:bookmarkEnd w:id="12"/>
       <w:bookmarkEnd w:id="13"/>
     </w:p>
     <w:p>
@@ -3553,7 +3553,7 @@
                     </pic:cNvPicPr>
                   </pic:nvPicPr>
                   <pic:blipFill>
-                    <a:blip r:embed="rId8" cstate="print"/>
+                    <a:blip r:embed="rId10" cstate="print"/>
                     <a:srcRect/>
                     <a:stretch>
                       <a:fillRect/>
@@ -3657,7 +3657,7 @@
                     </pic:cNvPicPr>
                   </pic:nvPicPr>
                   <pic:blipFill>
-                    <a:blip r:embed="rId9" cstate="print"/>
+                    <a:blip r:embed="rId11" cstate="print"/>
                     <a:srcRect/>
                     <a:stretch>
                       <a:fillRect/>
@@ -3715,7 +3715,7 @@
                     </pic:cNvPicPr>
                   </pic:nvPicPr>
                   <pic:blipFill>
-                    <a:blip r:embed="rId10" cstate="print"/>
+                    <a:blip r:embed="rId12" cstate="print"/>
                     <a:srcRect/>
                     <a:stretch>
                       <a:fillRect/>
@@ -3805,7 +3805,7 @@
                     </pic:cNvPicPr>
                   </pic:nvPicPr>
                   <pic:blipFill>
-                    <a:blip r:embed="rId11" cstate="print"/>
+                    <a:blip r:embed="rId13" cstate="print"/>
                     <a:srcRect/>
                     <a:stretch>
                       <a:fillRect/>
@@ -3863,7 +3863,7 @@
                     </pic:cNvPicPr>
                   </pic:nvPicPr>
                   <pic:blipFill>
-                    <a:blip r:embed="rId12" cstate="print"/>
+                    <a:blip r:embed="rId14" cstate="print"/>
                     <a:srcRect/>
                     <a:stretch>
                       <a:fillRect/>
@@ -3935,7 +3935,7 @@
                     </pic:cNvPicPr>
                   </pic:nvPicPr>
                   <pic:blipFill>
-                    <a:blip r:embed="rId13" cstate="print"/>
+                    <a:blip r:embed="rId15" cstate="print"/>
                     <a:srcRect/>
                     <a:stretch>
                       <a:fillRect/>
@@ -4023,7 +4023,7 @@
                     </pic:cNvPicPr>
                   </pic:nvPicPr>
                   <pic:blipFill>
-                    <a:blip r:embed="rId14" cstate="print"/>
+                    <a:blip r:embed="rId16" cstate="print"/>
                     <a:srcRect/>
                     <a:stretch>
                       <a:fillRect/>
@@ -4095,17 +4095,17 @@
           <w:lang w:val="en-US"/>
         </w:rPr>
       </w:pPr>
-      <w:bookmarkStart w:id="34" w:name="_Toc196923372"/>
-      <w:bookmarkStart w:id="35" w:name="_Toc197014883"/>
-      <w:bookmarkStart w:id="36" w:name="_Toc197014967"/>
+      <w:bookmarkStart w:id="34" w:name="_Toc197014883"/>
+      <w:bookmarkStart w:id="35" w:name="_Toc197014967"/>
+      <w:bookmarkStart w:id="36" w:name="_Toc196923372"/>
       <w:r>
         <w:rPr>
           <w:lang w:val="en-US"/>
         </w:rPr>
         <w:t>Add a "Mark as Done" button for TODOs that are still "Active".</w:t>
       </w:r>
+      <w:bookmarkEnd w:id="34"/>
       <w:bookmarkEnd w:id="35"/>
-      <w:bookmarkEnd w:id="36"/>
     </w:p>
     <w:p>
       <w:pPr>
@@ -4201,7 +4201,7 @@
                     </pic:cNvPicPr>
                   </pic:nvPicPr>
                   <pic:blipFill>
-                    <a:blip r:embed="rId15" cstate="print"/>
+                    <a:blip r:embed="rId17" cstate="print"/>
                     <a:srcRect/>
                     <a:stretch>
                       <a:fillRect/>
@@ -4254,7 +4254,7 @@
         </w:rPr>
         <w:t xml:space="preserve"> Add date sorting</w:t>
       </w:r>
-      <w:bookmarkEnd w:id="34"/>
+      <w:bookmarkEnd w:id="36"/>
       <w:bookmarkEnd w:id="41"/>
       <w:bookmarkEnd w:id="42"/>
       <w:bookmarkEnd w:id="43"/>
@@ -4413,7 +4413,7 @@
                     </pic:cNvPicPr>
                   </pic:nvPicPr>
                   <pic:blipFill>
-                    <a:blip r:embed="rId16" cstate="print"/>
+                    <a:blip r:embed="rId18" cstate="print"/>
                     <a:srcRect/>
                     <a:stretch>
                       <a:fillRect/>
@@ -4526,7 +4526,7 @@
                     </pic:cNvPicPr>
                   </pic:nvPicPr>
                   <pic:blipFill>
-                    <a:blip r:embed="rId17" cstate="print"/>
+                    <a:blip r:embed="rId19" cstate="print"/>
                     <a:srcRect/>
                     <a:stretch>
                       <a:fillRect/>
@@ -4621,7 +4621,7 @@
                     </pic:cNvPicPr>
                   </pic:nvPicPr>
                   <pic:blipFill>
-                    <a:blip r:embed="rId18" cstate="print"/>
+                    <a:blip r:embed="rId20" cstate="print"/>
                     <a:srcRect/>
                     <a:stretch>
                       <a:fillRect/>
@@ -4680,7 +4680,7 @@
                     </pic:cNvPicPr>
                   </pic:nvPicPr>
                   <pic:blipFill>
-                    <a:blip r:embed="rId19" cstate="print"/>
+                    <a:blip r:embed="rId21" cstate="print"/>
                     <a:srcRect/>
                     <a:stretch>
                       <a:fillRect/>
@@ -4788,7 +4788,7 @@
                     </pic:cNvPicPr>
                   </pic:nvPicPr>
                   <pic:blipFill>
-                    <a:blip r:embed="rId20" cstate="print"/>
+                    <a:blip r:embed="rId22" cstate="print"/>
                     <a:srcRect/>
                     <a:stretch>
                       <a:fillRect/>
@@ -4877,7 +4877,7 @@
                     </pic:cNvPicPr>
                   </pic:nvPicPr>
                   <pic:blipFill>
-                    <a:blip r:embed="rId21" cstate="print"/>
+                    <a:blip r:embed="rId23" cstate="print"/>
                     <a:srcRect/>
                     <a:stretch>
                       <a:fillRect/>
@@ -4913,7 +4913,29 @@
           <w:lang w:val="en-US"/>
         </w:rPr>
       </w:pPr>
+      <w:r>
+        <w:rPr>
+          <w:lang w:val="en-US"/>
+        </w:rPr>
+        <w:t>Progress bar</w:t>
+      </w:r>
+    </w:p>
+    <w:p>
+      <w:pPr>
+        <w:pStyle w:val="Heading1"/>
+        <w:rPr>
+          <w:lang w:val="en-US"/>
+        </w:rPr>
+      </w:pPr>
       <w:bookmarkStart w:id="52" w:name="_Toc197350630"/>
+    </w:p>
+    <w:p>
+      <w:pPr>
+        <w:pStyle w:val="Heading1"/>
+        <w:rPr>
+          <w:lang w:val="en-US"/>
+        </w:rPr>
+      </w:pPr>
       <w:r>
         <w:rPr>
           <w:lang w:val="en-US"/>
@@ -4988,7 +5010,7 @@
                     </pic:cNvPicPr>
                   </pic:nvPicPr>
                   <pic:blipFill>
-                    <a:blip r:embed="rId22" cstate="print"/>
+                    <a:blip r:embed="rId24" cstate="print"/>
                     <a:srcRect/>
                     <a:stretch>
                       <a:fillRect/>
@@ -5062,7 +5084,7 @@
                     </pic:cNvPicPr>
                   </pic:nvPicPr>
                   <pic:blipFill>
-                    <a:blip r:embed="rId23" cstate="print"/>
+                    <a:blip r:embed="rId25" cstate="print"/>
                     <a:srcRect/>
                     <a:stretch>
                       <a:fillRect/>
@@ -5144,7 +5166,7 @@
                     </pic:cNvPicPr>
                   </pic:nvPicPr>
                   <pic:blipFill>
-                    <a:blip r:embed="rId24" cstate="print"/>
+                    <a:blip r:embed="rId26" cstate="print"/>
                     <a:srcRect/>
                     <a:stretch>
                       <a:fillRect/>
@@ -5224,7 +5246,7 @@
                     </pic:cNvPicPr>
                   </pic:nvPicPr>
                   <pic:blipFill>
-                    <a:blip r:embed="rId25" cstate="print"/>
+                    <a:blip r:embed="rId27" cstate="print"/>
                     <a:srcRect/>
                     <a:stretch>
                       <a:fillRect/>
@@ -5255,8 +5277,8 @@
     </w:p>
     <w:p/>
     <w:sectPr>
-      <w:headerReference w:type="default" r:id="rId26"/>
-      <w:footerReference w:type="default" r:id="rId27"/>
+      <w:headerReference w:type="default" r:id="rId28"/>
+      <w:footerReference w:type="default" r:id="rId29"/>
       <w:pgSz w:w="11906" w:h="16838"/>
       <w:pgMar w:top="1417" w:right="1417" w:bottom="1417" w:left="1417" w:header="708" w:footer="708" w:gutter="0"/>
       <w:cols w:space="708"/>
@@ -5264,6 +5286,31 @@
     </w:sectPr>
   </w:body>
 </w:document>
+</file>
+
+<file path=word/endnotes.xml><?xml version="1.0" encoding="utf-8"?>
+<w:endnotes xmlns:ve="http://schemas.openxmlformats.org/markup-compatibility/2006" xmlns:o="urn:schemas-microsoft-com:office:office" xmlns:r="http://schemas.openxmlformats.org/officeDocument/2006/relationships" xmlns:m="http://schemas.openxmlformats.org/officeDocument/2006/math" xmlns:v="urn:schemas-microsoft-com:vml" xmlns:wp="http://schemas.openxmlformats.org/drawingml/2006/wordprocessingDrawing" xmlns:w10="urn:schemas-microsoft-com:office:word" xmlns:w="http://schemas.openxmlformats.org/wordprocessingml/2006/main" xmlns:wne="http://schemas.microsoft.com/office/word/2006/wordml">
+  <w:endnote w:type="separator" w:id="-1">
+    <w:p>
+      <w:pPr>
+        <w:spacing w:after="0" w:line="240" w:lineRule="auto"/>
+      </w:pPr>
+      <w:r>
+        <w:separator/>
+      </w:r>
+    </w:p>
+  </w:endnote>
+  <w:endnote w:type="continuationSeparator" w:id="0">
+    <w:p>
+      <w:pPr>
+        <w:spacing w:after="0" w:line="240" w:lineRule="auto"/>
+      </w:pPr>
+      <w:r>
+        <w:continuationSeparator/>
+      </w:r>
+    </w:p>
+  </w:endnote>
+</w:endnotes>
 </file>
 
 <file path=word/footer1.xml><?xml version="1.0" encoding="utf-8"?>
@@ -5286,7 +5333,7 @@
       <w:rPr>
         <w:noProof/>
       </w:rPr>
-      <w:t>1</w:t>
+      <w:t>14</w:t>
     </w:r>
     <w:r>
       <w:fldChar w:fldCharType="end"/>
@@ -5298,6 +5345,31 @@
     </w:pPr>
   </w:p>
 </w:ftr>
+</file>
+
+<file path=word/footnotes.xml><?xml version="1.0" encoding="utf-8"?>
+<w:footnotes xmlns:ve="http://schemas.openxmlformats.org/markup-compatibility/2006" xmlns:o="urn:schemas-microsoft-com:office:office" xmlns:r="http://schemas.openxmlformats.org/officeDocument/2006/relationships" xmlns:m="http://schemas.openxmlformats.org/officeDocument/2006/math" xmlns:v="urn:schemas-microsoft-com:vml" xmlns:wp="http://schemas.openxmlformats.org/drawingml/2006/wordprocessingDrawing" xmlns:w10="urn:schemas-microsoft-com:office:word" xmlns:w="http://schemas.openxmlformats.org/wordprocessingml/2006/main" xmlns:wne="http://schemas.microsoft.com/office/word/2006/wordml">
+  <w:footnote w:type="separator" w:id="-1">
+    <w:p>
+      <w:pPr>
+        <w:spacing w:after="0" w:line="240" w:lineRule="auto"/>
+      </w:pPr>
+      <w:r>
+        <w:separator/>
+      </w:r>
+    </w:p>
+  </w:footnote>
+  <w:footnote w:type="continuationSeparator" w:id="0">
+    <w:p>
+      <w:pPr>
+        <w:spacing w:after="0" w:line="240" w:lineRule="auto"/>
+      </w:pPr>
+      <w:r>
+        <w:continuationSeparator/>
+      </w:r>
+    </w:p>
+  </w:footnote>
+</w:footnotes>
 </file>
 
 <file path=word/header1.xml><?xml version="1.0" encoding="utf-8"?>

</xml_diff>

<commit_message>
- refactored some properties - fixed some tests
</commit_message>
<xml_diff>
--- a/DevelopmentSteps.docx
+++ b/DevelopmentSteps.docx
@@ -459,7 +459,23 @@
             <w:noProof/>
             <w:lang w:val="en-US"/>
           </w:rPr>
-          <w:t>Design</w:t>
+          <w:t>Desi</w:t>
+        </w:r>
+        <w:r>
+          <w:rPr>
+            <w:rStyle w:val="Hyperlink"/>
+            <w:noProof/>
+            <w:lang w:val="en-US"/>
+          </w:rPr>
+          <w:t>g</w:t>
+        </w:r>
+        <w:r>
+          <w:rPr>
+            <w:rStyle w:val="Hyperlink"/>
+            <w:noProof/>
+            <w:lang w:val="en-US"/>
+          </w:rPr>
+          <w:t>n</w:t>
         </w:r>
         <w:r>
           <w:rPr>
@@ -1382,7 +1398,23 @@
             <w:noProof/>
             <w:lang w:val="en-US"/>
           </w:rPr>
-          <w:t>Unit Tests</w:t>
+          <w:t>Unit T</w:t>
+        </w:r>
+        <w:r>
+          <w:rPr>
+            <w:rStyle w:val="Hyperlink"/>
+            <w:noProof/>
+            <w:lang w:val="en-US"/>
+          </w:rPr>
+          <w:t>e</w:t>
+        </w:r>
+        <w:r>
+          <w:rPr>
+            <w:rStyle w:val="Hyperlink"/>
+            <w:noProof/>
+            <w:lang w:val="en-US"/>
+          </w:rPr>
+          <w:t>sts</w:t>
         </w:r>
         <w:r>
           <w:rPr>
@@ -4913,11 +4945,19 @@
           <w:lang w:val="en-US"/>
         </w:rPr>
       </w:pPr>
-      <w:r>
-        <w:rPr>
-          <w:lang w:val="en-US"/>
-        </w:rPr>
-        <w:t>Progress bar</w:t>
+      <w:proofErr w:type="spellStart"/>
+      <w:r>
+        <w:rPr>
+          <w:lang w:val="en-US"/>
+        </w:rPr>
+        <w:t>Config</w:t>
+      </w:r>
+      <w:proofErr w:type="spellEnd"/>
+      <w:r>
+        <w:rPr>
+          <w:lang w:val="en-US"/>
+        </w:rPr>
+        <w:t xml:space="preserve"> Section</w:t>
       </w:r>
     </w:p>
     <w:p>
@@ -4927,6 +4967,59 @@
           <w:lang w:val="en-US"/>
         </w:rPr>
       </w:pPr>
+      <w:r>
+        <w:rPr>
+          <w:b w:val="0"/>
+          <w:bCs w:val="0"/>
+          <w:noProof/>
+          <w:lang w:eastAsia="ro-RO"/>
+        </w:rPr>
+        <w:drawing>
+          <wp:inline distT="0" distB="0" distL="0" distR="0">
+            <wp:extent cx="4867275" cy="1104900"/>
+            <wp:effectExtent l="19050" t="0" r="9525" b="0"/>
+            <wp:docPr id="22" name="Picture 1"/>
+            <wp:cNvGraphicFramePr>
+              <a:graphicFrameLocks xmlns:a="http://schemas.openxmlformats.org/drawingml/2006/main" noChangeAspect="1"/>
+            </wp:cNvGraphicFramePr>
+            <a:graphic xmlns:a="http://schemas.openxmlformats.org/drawingml/2006/main">
+              <a:graphicData uri="http://schemas.openxmlformats.org/drawingml/2006/picture">
+                <pic:pic xmlns:pic="http://schemas.openxmlformats.org/drawingml/2006/picture">
+                  <pic:nvPicPr>
+                    <pic:cNvPr id="0" name="Picture 1"/>
+                    <pic:cNvPicPr>
+                      <a:picLocks noChangeAspect="1" noChangeArrowheads="1"/>
+                    </pic:cNvPicPr>
+                  </pic:nvPicPr>
+                  <pic:blipFill>
+                    <a:blip r:embed="rId24" cstate="print"/>
+                    <a:srcRect/>
+                    <a:stretch>
+                      <a:fillRect/>
+                    </a:stretch>
+                  </pic:blipFill>
+                  <pic:spPr bwMode="auto">
+                    <a:xfrm>
+                      <a:off x="0" y="0"/>
+                      <a:ext cx="4867275" cy="1104900"/>
+                    </a:xfrm>
+                    <a:prstGeom prst="rect">
+                      <a:avLst/>
+                    </a:prstGeom>
+                    <a:noFill/>
+                    <a:ln w="9525">
+                      <a:noFill/>
+                      <a:miter lim="800000"/>
+                      <a:headEnd/>
+                      <a:tailEnd/>
+                    </a:ln>
+                  </pic:spPr>
+                </pic:pic>
+              </a:graphicData>
+            </a:graphic>
+          </wp:inline>
+        </w:drawing>
+      </w:r>
       <w:bookmarkStart w:id="52" w:name="_Toc197350630"/>
     </w:p>
     <w:p>
@@ -5010,7 +5103,7 @@
                     </pic:cNvPicPr>
                   </pic:nvPicPr>
                   <pic:blipFill>
-                    <a:blip r:embed="rId24" cstate="print"/>
+                    <a:blip r:embed="rId25" cstate="print"/>
                     <a:srcRect/>
                     <a:stretch>
                       <a:fillRect/>
@@ -5084,7 +5177,7 @@
                     </pic:cNvPicPr>
                   </pic:nvPicPr>
                   <pic:blipFill>
-                    <a:blip r:embed="rId25" cstate="print"/>
+                    <a:blip r:embed="rId26" cstate="print"/>
                     <a:srcRect/>
                     <a:stretch>
                       <a:fillRect/>
@@ -5166,7 +5259,7 @@
                     </pic:cNvPicPr>
                   </pic:nvPicPr>
                   <pic:blipFill>
-                    <a:blip r:embed="rId26" cstate="print"/>
+                    <a:blip r:embed="rId27" cstate="print"/>
                     <a:srcRect/>
                     <a:stretch>
                       <a:fillRect/>
@@ -5213,6 +5306,7 @@
         <w:rPr>
           <w:lang w:val="en-US"/>
         </w:rPr>
+        <w:lastRenderedPageBreak/>
         <w:t>TodoCard.tsx</w:t>
       </w:r>
       <w:bookmarkEnd w:id="55"/>
@@ -5246,7 +5340,7 @@
                     </pic:cNvPicPr>
                   </pic:nvPicPr>
                   <pic:blipFill>
-                    <a:blip r:embed="rId27" cstate="print"/>
+                    <a:blip r:embed="rId28" cstate="print"/>
                     <a:srcRect/>
                     <a:stretch>
                       <a:fillRect/>
@@ -5277,8 +5371,8 @@
     </w:p>
     <w:p/>
     <w:sectPr>
-      <w:headerReference w:type="default" r:id="rId28"/>
-      <w:footerReference w:type="default" r:id="rId29"/>
+      <w:headerReference w:type="default" r:id="rId29"/>
+      <w:footerReference w:type="default" r:id="rId30"/>
       <w:pgSz w:w="11906" w:h="16838"/>
       <w:pgMar w:top="1417" w:right="1417" w:bottom="1417" w:left="1417" w:header="708" w:footer="708" w:gutter="0"/>
       <w:cols w:space="708"/>
@@ -5333,7 +5427,7 @@
       <w:rPr>
         <w:noProof/>
       </w:rPr>
-      <w:t>14</w:t>
+      <w:t>13</w:t>
     </w:r>
     <w:r>
       <w:fldChar w:fldCharType="end"/>

</xml_diff>

<commit_message>
moved the server to a new project structure
</commit_message>
<xml_diff>
--- a/DevelopmentSteps.docx
+++ b/DevelopmentSteps.docx
@@ -1707,404 +1707,186 @@
           <w:lang w:val="en-US"/>
         </w:rPr>
       </w:pPr>
-      <w:proofErr w:type="spellStart"/>
-      <w:proofErr w:type="gramStart"/>
       <w:r>
         <w:rPr>
           <w:b/>
           <w:lang w:val="en-US"/>
         </w:rPr>
-        <w:t>npm</w:t>
-      </w:r>
-      <w:proofErr w:type="spellEnd"/>
-      <w:proofErr w:type="gramEnd"/>
-      <w:r>
+        <w:t>npm install</w:t>
+      </w:r>
+    </w:p>
+    <w:p>
+      <w:pPr>
+        <w:rPr>
+          <w:lang w:val="en-US"/>
+        </w:rPr>
+      </w:pPr>
+      <w:r>
+        <w:rPr>
+          <w:lang w:val="en-US"/>
+        </w:rPr>
+        <w:t>PS C:\PERS\Adrian\WORK\TestProjects\git\github\TheLotter_AdrianMihailescu&gt; npm install</w:t>
+      </w:r>
+    </w:p>
+    <w:p>
+      <w:pPr>
+        <w:rPr>
+          <w:lang w:val="en-US"/>
+        </w:rPr>
+      </w:pPr>
+      <w:r>
+        <w:rPr>
+          <w:lang w:val="en-US"/>
+        </w:rPr>
+        <w:t>npm error Conflicting peer dependency: react@16.14.0</w:t>
+      </w:r>
+    </w:p>
+    <w:p>
+      <w:pPr>
+        <w:rPr>
+          <w:lang w:val="en-US"/>
+        </w:rPr>
+      </w:pPr>
+      <w:r>
+        <w:rPr>
+          <w:lang w:val="en-US"/>
+        </w:rPr>
+        <w:t>npm error node_modules/react</w:t>
+      </w:r>
+    </w:p>
+    <w:p>
+      <w:pPr>
+        <w:rPr>
+          <w:lang w:val="en-US"/>
+        </w:rPr>
+      </w:pPr>
+      <w:r>
+        <w:rPr>
+          <w:lang w:val="en-US"/>
+        </w:rPr>
+        <w:lastRenderedPageBreak/>
+        <w:t>npm error   peer react@"^15.3.0 || ^16.0.0" from material-ui-icons@1.0.0-beta.36</w:t>
+      </w:r>
+    </w:p>
+    <w:p>
+      <w:pPr>
+        <w:rPr>
+          <w:lang w:val="en-US"/>
+        </w:rPr>
+      </w:pPr>
+      <w:r>
+        <w:rPr>
+          <w:lang w:val="en-US"/>
+        </w:rPr>
+        <w:t>npm error   node_modules/material-ui-icons</w:t>
+      </w:r>
+    </w:p>
+    <w:p>
+      <w:pPr>
+        <w:rPr>
+          <w:lang w:val="en-US"/>
+        </w:rPr>
+      </w:pPr>
+      <w:r>
+        <w:rPr>
+          <w:lang w:val="en-US"/>
+        </w:rPr>
+        <w:t>npm error     material-ui-icons@"^1.0.0-beta.36" from the root project</w:t>
+      </w:r>
+    </w:p>
+    <w:p>
+      <w:pPr>
         <w:rPr>
           <w:b/>
           <w:lang w:val="en-US"/>
         </w:rPr>
-        <w:t xml:space="preserve"> install</w:t>
-      </w:r>
-    </w:p>
-    <w:p>
-      <w:pPr>
-        <w:rPr>
-          <w:lang w:val="en-US"/>
-        </w:rPr>
-      </w:pPr>
-      <w:r>
-        <w:rPr>
-          <w:lang w:val="en-US"/>
-        </w:rPr>
-        <w:t xml:space="preserve">PS C:\PERS\Adrian\WORK\TestProjects\git\github\TheLotter_AdrianMihailescu&gt; </w:t>
-      </w:r>
-      <w:proofErr w:type="spellStart"/>
-      <w:r>
-        <w:rPr>
-          <w:lang w:val="en-US"/>
-        </w:rPr>
-        <w:t>npm</w:t>
-      </w:r>
-      <w:proofErr w:type="spellEnd"/>
-      <w:r>
-        <w:rPr>
-          <w:lang w:val="en-US"/>
-        </w:rPr>
-        <w:t xml:space="preserve"> install</w:t>
-      </w:r>
-    </w:p>
-    <w:p>
-      <w:pPr>
-        <w:rPr>
-          <w:lang w:val="en-US"/>
-        </w:rPr>
-      </w:pPr>
-      <w:proofErr w:type="spellStart"/>
-      <w:proofErr w:type="gramStart"/>
-      <w:r>
-        <w:rPr>
-          <w:lang w:val="en-US"/>
-        </w:rPr>
-        <w:t>npm</w:t>
-      </w:r>
-      <w:proofErr w:type="spellEnd"/>
-      <w:proofErr w:type="gramEnd"/>
-      <w:r>
-        <w:rPr>
-          <w:lang w:val="en-US"/>
-        </w:rPr>
-        <w:t xml:space="preserve"> error Conflicting peer dependency: react@16.14.0</w:t>
-      </w:r>
-    </w:p>
-    <w:p>
-      <w:pPr>
-        <w:rPr>
-          <w:lang w:val="en-US"/>
-        </w:rPr>
-      </w:pPr>
-      <w:proofErr w:type="spellStart"/>
-      <w:proofErr w:type="gramStart"/>
-      <w:r>
-        <w:rPr>
-          <w:lang w:val="en-US"/>
-        </w:rPr>
-        <w:t>npm</w:t>
-      </w:r>
-      <w:proofErr w:type="spellEnd"/>
-      <w:proofErr w:type="gramEnd"/>
-      <w:r>
-        <w:rPr>
-          <w:lang w:val="en-US"/>
-        </w:rPr>
-        <w:t xml:space="preserve"> error </w:t>
-      </w:r>
-      <w:proofErr w:type="spellStart"/>
-      <w:r>
-        <w:rPr>
-          <w:lang w:val="en-US"/>
-        </w:rPr>
-        <w:t>node_modules</w:t>
-      </w:r>
-      <w:proofErr w:type="spellEnd"/>
-      <w:r>
-        <w:rPr>
-          <w:lang w:val="en-US"/>
-        </w:rPr>
-        <w:t>/react</w:t>
-      </w:r>
-    </w:p>
-    <w:p>
-      <w:pPr>
-        <w:rPr>
-          <w:lang w:val="en-US"/>
-        </w:rPr>
-      </w:pPr>
-      <w:proofErr w:type="spellStart"/>
-      <w:proofErr w:type="gramStart"/>
-      <w:r>
-        <w:rPr>
-          <w:lang w:val="en-US"/>
-        </w:rPr>
-        <w:lastRenderedPageBreak/>
-        <w:t>npm</w:t>
-      </w:r>
-      <w:proofErr w:type="spellEnd"/>
-      <w:proofErr w:type="gramEnd"/>
-      <w:r>
-        <w:rPr>
-          <w:lang w:val="en-US"/>
-        </w:rPr>
-        <w:t xml:space="preserve"> error   peer react@"^15.3.0 || ^16.0.0" from material-ui-icons@1.0.0-beta.36</w:t>
-      </w:r>
-    </w:p>
-    <w:p>
-      <w:pPr>
-        <w:rPr>
-          <w:lang w:val="en-US"/>
-        </w:rPr>
-      </w:pPr>
-      <w:proofErr w:type="spellStart"/>
-      <w:proofErr w:type="gramStart"/>
-      <w:r>
-        <w:rPr>
-          <w:lang w:val="en-US"/>
-        </w:rPr>
-        <w:t>npm</w:t>
-      </w:r>
-      <w:proofErr w:type="spellEnd"/>
-      <w:proofErr w:type="gramEnd"/>
-      <w:r>
-        <w:rPr>
-          <w:lang w:val="en-US"/>
-        </w:rPr>
-        <w:t xml:space="preserve"> error   </w:t>
-      </w:r>
-      <w:proofErr w:type="spellStart"/>
-      <w:r>
-        <w:rPr>
-          <w:lang w:val="en-US"/>
-        </w:rPr>
-        <w:t>node_modules</w:t>
-      </w:r>
-      <w:proofErr w:type="spellEnd"/>
-      <w:r>
-        <w:rPr>
-          <w:lang w:val="en-US"/>
-        </w:rPr>
-        <w:t>/material-</w:t>
-      </w:r>
-      <w:proofErr w:type="spellStart"/>
-      <w:r>
-        <w:rPr>
-          <w:lang w:val="en-US"/>
-        </w:rPr>
-        <w:t>ui</w:t>
-      </w:r>
-      <w:proofErr w:type="spellEnd"/>
-      <w:r>
-        <w:rPr>
-          <w:lang w:val="en-US"/>
-        </w:rPr>
-        <w:t>-icons</w:t>
-      </w:r>
-    </w:p>
-    <w:p>
-      <w:pPr>
-        <w:rPr>
-          <w:lang w:val="en-US"/>
-        </w:rPr>
-      </w:pPr>
-      <w:proofErr w:type="spellStart"/>
-      <w:proofErr w:type="gramStart"/>
-      <w:r>
-        <w:rPr>
-          <w:lang w:val="en-US"/>
-        </w:rPr>
-        <w:t>npm</w:t>
-      </w:r>
-      <w:proofErr w:type="spellEnd"/>
-      <w:proofErr w:type="gramEnd"/>
-      <w:r>
-        <w:rPr>
-          <w:lang w:val="en-US"/>
-        </w:rPr>
-        <w:t xml:space="preserve"> error     material-</w:t>
-      </w:r>
-      <w:proofErr w:type="spellStart"/>
-      <w:r>
-        <w:rPr>
-          <w:lang w:val="en-US"/>
-        </w:rPr>
-        <w:t>ui</w:t>
-      </w:r>
-      <w:proofErr w:type="spellEnd"/>
-      <w:r>
-        <w:rPr>
-          <w:lang w:val="en-US"/>
-        </w:rPr>
-        <w:t>-icons@"^1.0.0-beta.36" from the root project</w:t>
-      </w:r>
-    </w:p>
-    <w:p>
-      <w:pPr>
+      </w:pPr>
+      <w:r>
         <w:rPr>
           <w:b/>
           <w:lang w:val="en-US"/>
         </w:rPr>
-      </w:pPr>
-      <w:r>
+        <w:t>Fixed</w:t>
+      </w:r>
+    </w:p>
+    <w:p>
+      <w:pPr>
+        <w:rPr>
+          <w:lang w:val="en-US"/>
+        </w:rPr>
+      </w:pPr>
+      <w:r>
+        <w:rPr>
+          <w:lang w:val="en-US"/>
+        </w:rPr>
+        <w:t>npm uninstall material-ui-icons</w:t>
+      </w:r>
+    </w:p>
+    <w:p>
+      <w:pPr>
+        <w:rPr>
+          <w:lang w:val="en-US"/>
+        </w:rPr>
+      </w:pPr>
+      <w:r>
+        <w:rPr>
+          <w:lang w:val="en-US"/>
+        </w:rPr>
+        <w:t>npm install</w:t>
+      </w:r>
+    </w:p>
+    <w:p>
+      <w:pPr>
+        <w:rPr>
+          <w:lang w:val="en-US"/>
+        </w:rPr>
+      </w:pPr>
+      <w:r>
+        <w:rPr>
+          <w:lang w:val="en-US"/>
+        </w:rPr>
+        <w:t>npm run dev failed. Runned:</w:t>
+      </w:r>
+    </w:p>
+    <w:p>
+      <w:pPr>
+        <w:rPr>
+          <w:lang w:val="en-US"/>
+        </w:rPr>
+      </w:pPr>
+      <w:r>
+        <w:rPr>
+          <w:lang w:val="en-US"/>
+        </w:rPr>
+        <w:t>npm install concurrently –save-dev</w:t>
+      </w:r>
+    </w:p>
+    <w:p>
+      <w:pPr>
+        <w:rPr>
+          <w:lang w:val="en-US"/>
+        </w:rPr>
+      </w:pPr>
+      <w:r>
+        <w:rPr>
+          <w:lang w:val="en-US"/>
+        </w:rPr>
+        <w:t>npm install react-scripts –save</w:t>
+      </w:r>
+    </w:p>
+    <w:p>
+      <w:pPr>
         <w:rPr>
           <w:b/>
           <w:lang w:val="en-US"/>
         </w:rPr>
-        <w:t>Fixed</w:t>
-      </w:r>
-    </w:p>
-    <w:p>
-      <w:pPr>
-        <w:rPr>
-          <w:lang w:val="en-US"/>
-        </w:rPr>
-      </w:pPr>
-      <w:proofErr w:type="spellStart"/>
-      <w:proofErr w:type="gramStart"/>
-      <w:r>
-        <w:rPr>
-          <w:lang w:val="en-US"/>
-        </w:rPr>
-        <w:t>npm</w:t>
-      </w:r>
-      <w:proofErr w:type="spellEnd"/>
-      <w:proofErr w:type="gramEnd"/>
-      <w:r>
-        <w:rPr>
-          <w:lang w:val="en-US"/>
-        </w:rPr>
-        <w:t xml:space="preserve"> uninstall material-</w:t>
-      </w:r>
-      <w:proofErr w:type="spellStart"/>
-      <w:r>
-        <w:rPr>
-          <w:lang w:val="en-US"/>
-        </w:rPr>
-        <w:t>ui</w:t>
-      </w:r>
-      <w:proofErr w:type="spellEnd"/>
-      <w:r>
-        <w:rPr>
-          <w:lang w:val="en-US"/>
-        </w:rPr>
-        <w:t>-icons</w:t>
-      </w:r>
-    </w:p>
-    <w:p>
-      <w:pPr>
-        <w:rPr>
-          <w:lang w:val="en-US"/>
-        </w:rPr>
-      </w:pPr>
-      <w:proofErr w:type="spellStart"/>
-      <w:proofErr w:type="gramStart"/>
-      <w:r>
-        <w:rPr>
-          <w:lang w:val="en-US"/>
-        </w:rPr>
-        <w:t>npm</w:t>
-      </w:r>
-      <w:proofErr w:type="spellEnd"/>
-      <w:proofErr w:type="gramEnd"/>
-      <w:r>
-        <w:rPr>
-          <w:lang w:val="en-US"/>
-        </w:rPr>
-        <w:t xml:space="preserve"> install</w:t>
-      </w:r>
-    </w:p>
-    <w:p>
-      <w:pPr>
-        <w:rPr>
-          <w:lang w:val="en-US"/>
-        </w:rPr>
-      </w:pPr>
-      <w:proofErr w:type="spellStart"/>
-      <w:proofErr w:type="gramStart"/>
-      <w:r>
-        <w:rPr>
-          <w:lang w:val="en-US"/>
-        </w:rPr>
-        <w:t>npm</w:t>
-      </w:r>
-      <w:proofErr w:type="spellEnd"/>
-      <w:proofErr w:type="gramEnd"/>
-      <w:r>
-        <w:rPr>
-          <w:lang w:val="en-US"/>
-        </w:rPr>
-        <w:t xml:space="preserve"> run dev failed. </w:t>
-      </w:r>
-      <w:proofErr w:type="spellStart"/>
-      <w:r>
-        <w:rPr>
-          <w:lang w:val="en-US"/>
-        </w:rPr>
-        <w:t>Runned</w:t>
-      </w:r>
-      <w:proofErr w:type="spellEnd"/>
-      <w:r>
-        <w:rPr>
-          <w:lang w:val="en-US"/>
-        </w:rPr>
-        <w:t>:</w:t>
-      </w:r>
-    </w:p>
-    <w:p>
-      <w:pPr>
-        <w:rPr>
-          <w:lang w:val="en-US"/>
-        </w:rPr>
-      </w:pPr>
-      <w:proofErr w:type="spellStart"/>
-      <w:proofErr w:type="gramStart"/>
-      <w:r>
-        <w:rPr>
-          <w:lang w:val="en-US"/>
-        </w:rPr>
-        <w:t>npm</w:t>
-      </w:r>
-      <w:proofErr w:type="spellEnd"/>
-      <w:proofErr w:type="gramEnd"/>
-      <w:r>
-        <w:rPr>
-          <w:lang w:val="en-US"/>
-        </w:rPr>
-        <w:t xml:space="preserve"> install concurrently –save-dev</w:t>
-      </w:r>
-    </w:p>
-    <w:p>
-      <w:pPr>
-        <w:rPr>
-          <w:lang w:val="en-US"/>
-        </w:rPr>
-      </w:pPr>
-      <w:proofErr w:type="spellStart"/>
-      <w:proofErr w:type="gramStart"/>
-      <w:r>
-        <w:rPr>
-          <w:lang w:val="en-US"/>
-        </w:rPr>
-        <w:t>npm</w:t>
-      </w:r>
-      <w:proofErr w:type="spellEnd"/>
-      <w:proofErr w:type="gramEnd"/>
-      <w:r>
-        <w:rPr>
-          <w:lang w:val="en-US"/>
-        </w:rPr>
-        <w:t xml:space="preserve"> install react-scripts –save</w:t>
-      </w:r>
-    </w:p>
-    <w:p>
-      <w:pPr>
+      </w:pPr>
+      <w:r>
         <w:rPr>
           <w:b/>
           <w:lang w:val="en-US"/>
         </w:rPr>
-      </w:pPr>
-      <w:proofErr w:type="gramStart"/>
-      <w:r>
-        <w:rPr>
-          <w:b/>
-          <w:lang w:val="en-US"/>
-        </w:rPr>
-        <w:t>changed</w:t>
-      </w:r>
-      <w:proofErr w:type="gramEnd"/>
-      <w:r>
-        <w:rPr>
-          <w:b/>
-          <w:lang w:val="en-US"/>
-        </w:rPr>
-        <w:t xml:space="preserve"> target to .net8</w:t>
+        <w:t>changed target to .net8</w:t>
       </w:r>
     </w:p>
     <w:p>
@@ -2186,6 +1968,20 @@
     </w:p>
     <w:p>
       <w:pPr>
+        <w:pStyle w:val="Heading2"/>
+        <w:rPr>
+          <w:lang w:val="en-US"/>
+        </w:rPr>
+      </w:pPr>
+      <w:r>
+        <w:rPr>
+          <w:lang w:val="en-US"/>
+        </w:rPr>
+        <w:t>Client</w:t>
+      </w:r>
+    </w:p>
+    <w:p>
+      <w:pPr>
         <w:rPr>
           <w:lang w:val="en-US"/>
         </w:rPr>
@@ -3361,6 +3157,118 @@
     </w:p>
     <w:p>
       <w:pPr>
+        <w:pStyle w:val="Heading2"/>
+      </w:pPr>
+      <w:r>
+        <w:t>Server</w:t>
+      </w:r>
+    </w:p>
+    <w:p>
+      <w:pPr>
+        <w:spacing w:before="100" w:beforeAutospacing="1" w:after="100" w:afterAutospacing="1" w:line="240" w:lineRule="auto"/>
+        <w:rPr>
+          <w:rFonts w:cs="Calibri"/>
+        </w:rPr>
+      </w:pPr>
+      <w:r>
+        <w:rPr>
+          <w:rFonts w:cs="Calibri"/>
+        </w:rPr>
+        <w:t>Todo.csproj (main api)</w:t>
+      </w:r>
+    </w:p>
+    <w:p>
+      <w:pPr>
+        <w:spacing w:before="100" w:beforeAutospacing="1" w:after="100" w:afterAutospacing="1" w:line="240" w:lineRule="auto"/>
+        <w:rPr>
+          <w:rFonts w:cs="Calibri"/>
+        </w:rPr>
+      </w:pPr>
+      <w:r>
+        <w:rPr>
+          <w:rFonts w:cs="Calibri"/>
+        </w:rPr>
+        <w:t xml:space="preserve"> Presentation Layer (Controllers, Program.cs)</w:t>
+      </w:r>
+    </w:p>
+    <w:p>
+      <w:pPr>
+        <w:pStyle w:val="ListParagraph"/>
+        <w:numPr>
+          <w:ilvl w:val="0"/>
+          <w:numId w:val="5"/>
+        </w:numPr>
+        <w:spacing w:before="100" w:beforeAutospacing="1" w:after="100" w:afterAutospacing="1" w:line="240" w:lineRule="auto"/>
+        <w:rPr>
+          <w:rFonts w:cs="Calibri"/>
+        </w:rPr>
+      </w:pPr>
+      <w:r>
+        <w:rPr>
+          <w:rFonts w:cs="Calibri"/>
+        </w:rPr>
+        <w:t>TodoApp.Application/   → Business Logic Layer (Services, Interfaces)</w:t>
+      </w:r>
+    </w:p>
+    <w:p>
+      <w:pPr>
+        <w:pStyle w:val="ListParagraph"/>
+        <w:numPr>
+          <w:ilvl w:val="0"/>
+          <w:numId w:val="5"/>
+        </w:numPr>
+        <w:spacing w:before="100" w:beforeAutospacing="1" w:after="100" w:afterAutospacing="1" w:line="240" w:lineRule="auto"/>
+        <w:rPr>
+          <w:rFonts w:cs="Calibri"/>
+        </w:rPr>
+      </w:pPr>
+      <w:r>
+        <w:rPr>
+          <w:rFonts w:cs="Calibri"/>
+        </w:rPr>
+        <w:t>TodoApp.Domain/        → Domain Layer (Models, Entities)</w:t>
+      </w:r>
+    </w:p>
+    <w:p>
+      <w:pPr>
+        <w:pStyle w:val="ListParagraph"/>
+        <w:numPr>
+          <w:ilvl w:val="0"/>
+          <w:numId w:val="5"/>
+        </w:numPr>
+        <w:spacing w:before="100" w:beforeAutospacing="1" w:after="100" w:afterAutospacing="1" w:line="240" w:lineRule="auto"/>
+        <w:rPr>
+          <w:rFonts w:cs="Calibri"/>
+        </w:rPr>
+      </w:pPr>
+      <w:r>
+        <w:rPr>
+          <w:rFonts w:cs="Calibri"/>
+        </w:rPr>
+        <w:t>TodoApp.Infrastructure/→ Data Access Layer (Repositories, File IO, Caching)</w:t>
+      </w:r>
+    </w:p>
+    <w:p>
+      <w:pPr>
+        <w:pStyle w:val="ListParagraph"/>
+        <w:numPr>
+          <w:ilvl w:val="0"/>
+          <w:numId w:val="5"/>
+        </w:numPr>
+        <w:spacing w:before="100" w:beforeAutospacing="1" w:after="100" w:afterAutospacing="1" w:line="240" w:lineRule="auto"/>
+        <w:rPr>
+          <w:rFonts w:cs="Calibri"/>
+        </w:rPr>
+      </w:pPr>
+      <w:r>
+        <w:rPr>
+          <w:rFonts w:cs="Calibri"/>
+        </w:rPr>
+        <w:t>TodoApp.Tests/         → Unit Tests (xUnit/Moq)</w:t>
+      </w:r>
+    </w:p>
+    <w:p>
+      <w:pPr>
         <w:pStyle w:val="Heading1"/>
         <w:rPr>
           <w:lang w:val="en-US"/>
@@ -3467,19 +3375,11 @@
       <w:bookmarkStart w:id="15" w:name="_Toc197014878"/>
       <w:bookmarkStart w:id="16" w:name="_Toc197014962"/>
       <w:bookmarkStart w:id="17" w:name="_Toc197350619"/>
-      <w:proofErr w:type="gramStart"/>
-      <w:r>
-        <w:rPr>
-          <w:lang w:val="en-US"/>
-        </w:rPr>
-        <w:t>1.a</w:t>
-      </w:r>
-      <w:proofErr w:type="gramEnd"/>
-      <w:r>
-        <w:rPr>
-          <w:lang w:val="en-US"/>
-        </w:rPr>
-        <w:t xml:space="preserve"> infinite loop bug</w:t>
+      <w:r>
+        <w:rPr>
+          <w:lang w:val="en-US"/>
+        </w:rPr>
+        <w:t>1.a infinite loop bug</w:t>
       </w:r>
       <w:bookmarkEnd w:id="14"/>
       <w:bookmarkEnd w:id="15"/>
@@ -3504,21 +3404,11 @@
           <w:lang w:val="en-US"/>
         </w:rPr>
       </w:pPr>
-      <w:proofErr w:type="spellStart"/>
-      <w:proofErr w:type="gramStart"/>
-      <w:r>
-        <w:rPr>
-          <w:lang w:val="en-US"/>
-        </w:rPr>
-        <w:t>useEffect</w:t>
-      </w:r>
-      <w:proofErr w:type="spellEnd"/>
-      <w:proofErr w:type="gramEnd"/>
-      <w:r>
-        <w:rPr>
-          <w:lang w:val="en-US"/>
-        </w:rPr>
-        <w:t xml:space="preserve"> with an empty dependency array ([]) will only run once when the component mounts, instead of re-running on every render.</w:t>
+      <w:r>
+        <w:rPr>
+          <w:lang w:val="en-US"/>
+        </w:rPr>
+        <w:t>useEffect with an empty dependency array ([]) will only run once when the component mounts, instead of re-running on every render.</w:t>
       </w:r>
     </w:p>
     <w:p>
@@ -3536,21 +3426,7 @@
         <w:rPr>
           <w:lang w:val="en-US"/>
         </w:rPr>
-        <w:t xml:space="preserve">Without the dependency array, the effect runs on every render, causing an infinite loop because </w:t>
-      </w:r>
-      <w:proofErr w:type="spellStart"/>
-      <w:r>
-        <w:rPr>
-          <w:lang w:val="en-US"/>
-        </w:rPr>
-        <w:t>setTodos</w:t>
-      </w:r>
-      <w:proofErr w:type="spellEnd"/>
-      <w:r>
-        <w:rPr>
-          <w:lang w:val="en-US"/>
-        </w:rPr>
-        <w:t xml:space="preserve"> triggers a re-render, which calls the effect again.</w:t>
+        <w:t>Without the dependency array, the effect runs on every render, causing an infinite loop because setTodos triggers a re-render, which calls the effect again.</w:t>
       </w:r>
     </w:p>
     <w:p>
@@ -3625,19 +3501,11 @@
       <w:bookmarkStart w:id="19" w:name="_Toc197014879"/>
       <w:bookmarkStart w:id="20" w:name="_Toc197014963"/>
       <w:bookmarkStart w:id="21" w:name="_Toc197350620"/>
-      <w:proofErr w:type="gramStart"/>
-      <w:r>
-        <w:rPr>
-          <w:lang w:val="en-US"/>
-        </w:rPr>
-        <w:t>1.b</w:t>
-      </w:r>
-      <w:proofErr w:type="gramEnd"/>
-      <w:r>
-        <w:rPr>
-          <w:lang w:val="en-US"/>
-        </w:rPr>
-        <w:t xml:space="preserve"> key prop warning</w:t>
+      <w:r>
+        <w:rPr>
+          <w:lang w:val="en-US"/>
+        </w:rPr>
+        <w:t>1.b key prop warning</w:t>
       </w:r>
       <w:bookmarkEnd w:id="18"/>
       <w:bookmarkEnd w:id="19"/>
@@ -3650,14 +3518,12 @@
           <w:lang w:val="en-US"/>
         </w:rPr>
       </w:pPr>
-      <w:proofErr w:type="gramStart"/>
       <w:r>
         <w:rPr>
           <w:lang w:val="en-US"/>
         </w:rPr>
         <w:t>Added a key to each grid item.</w:t>
       </w:r>
-      <w:proofErr w:type="gramEnd"/>
     </w:p>
     <w:p>
       <w:pPr>
@@ -3787,20 +3653,12 @@
       <w:bookmarkStart w:id="23" w:name="_Toc197014880"/>
       <w:bookmarkStart w:id="24" w:name="_Toc197014964"/>
       <w:bookmarkStart w:id="25" w:name="_Toc197350621"/>
-      <w:proofErr w:type="gramStart"/>
       <w:r>
         <w:rPr>
           <w:lang w:val="en-US"/>
         </w:rPr>
         <w:lastRenderedPageBreak/>
-        <w:t>1.c</w:t>
-      </w:r>
-      <w:proofErr w:type="gramEnd"/>
-      <w:r>
-        <w:rPr>
-          <w:lang w:val="en-US"/>
-        </w:rPr>
-        <w:t xml:space="preserve"> show content as well</w:t>
+        <w:t>1.c show content as well</w:t>
       </w:r>
       <w:bookmarkEnd w:id="22"/>
       <w:bookmarkEnd w:id="23"/>
@@ -4007,19 +3865,11 @@
       <w:bookmarkStart w:id="27" w:name="_Toc197014881"/>
       <w:bookmarkStart w:id="28" w:name="_Toc197014965"/>
       <w:bookmarkStart w:id="29" w:name="_Toc197350622"/>
-      <w:proofErr w:type="gramStart"/>
-      <w:r>
-        <w:rPr>
-          <w:lang w:val="en-US"/>
-        </w:rPr>
-        <w:t>1.d</w:t>
-      </w:r>
-      <w:proofErr w:type="gramEnd"/>
-      <w:r>
-        <w:rPr>
-          <w:lang w:val="en-US"/>
-        </w:rPr>
-        <w:t xml:space="preserve"> add status sorting</w:t>
+      <w:r>
+        <w:rPr>
+          <w:lang w:val="en-US"/>
+        </w:rPr>
+        <w:t>1.d add status sorting</w:t>
       </w:r>
       <w:bookmarkEnd w:id="26"/>
       <w:bookmarkEnd w:id="27"/>
@@ -4102,19 +3952,11 @@
       <w:bookmarkStart w:id="31" w:name="_Toc197014882"/>
       <w:bookmarkStart w:id="32" w:name="_Toc197014966"/>
       <w:bookmarkStart w:id="33" w:name="_Toc197350623"/>
-      <w:proofErr w:type="gramStart"/>
-      <w:r>
-        <w:rPr>
-          <w:lang w:val="en-US"/>
-        </w:rPr>
-        <w:t>1.e</w:t>
-      </w:r>
-      <w:proofErr w:type="gramEnd"/>
-      <w:r>
-        <w:rPr>
-          <w:lang w:val="en-US"/>
-        </w:rPr>
-        <w:t xml:space="preserve"> add status update functionality</w:t>
+      <w:r>
+        <w:rPr>
+          <w:lang w:val="en-US"/>
+        </w:rPr>
+        <w:t>1.e add status update functionality</w:t>
       </w:r>
       <w:bookmarkEnd w:id="30"/>
       <w:bookmarkEnd w:id="31"/>
@@ -4151,21 +3993,7 @@
         <w:rPr>
           <w:lang w:val="en-US"/>
         </w:rPr>
-        <w:t xml:space="preserve">Create a </w:t>
-      </w:r>
-      <w:proofErr w:type="spellStart"/>
-      <w:r>
-        <w:rPr>
-          <w:lang w:val="en-US"/>
-        </w:rPr>
-        <w:t>handleStatusUpdate</w:t>
-      </w:r>
-      <w:proofErr w:type="spellEnd"/>
-      <w:r>
-        <w:rPr>
-          <w:lang w:val="en-US"/>
-        </w:rPr>
-        <w:t xml:space="preserve"> function to call the API and update status.</w:t>
+        <w:t>Create a handleStatusUpdate function to call the API and update status.</w:t>
       </w:r>
       <w:bookmarkEnd w:id="37"/>
       <w:bookmarkEnd w:id="38"/>
@@ -4184,21 +4012,7 @@
         <w:rPr>
           <w:lang w:val="en-US"/>
         </w:rPr>
-        <w:t xml:space="preserve">Re-fetch or locally update the </w:t>
-      </w:r>
-      <w:proofErr w:type="spellStart"/>
-      <w:r>
-        <w:rPr>
-          <w:lang w:val="en-US"/>
-        </w:rPr>
-        <w:t>todos</w:t>
-      </w:r>
-      <w:proofErr w:type="spellEnd"/>
-      <w:r>
-        <w:rPr>
-          <w:lang w:val="en-US"/>
-        </w:rPr>
-        <w:t xml:space="preserve"> state to reflect the change and re-sort.</w:t>
+        <w:t>Re-fetch or locally update the todos state to reflect the change and re-sort.</w:t>
       </w:r>
       <w:bookmarkEnd w:id="39"/>
       <w:bookmarkEnd w:id="40"/>
@@ -4272,19 +4086,11 @@
       <w:bookmarkStart w:id="41" w:name="_Toc197014886"/>
       <w:bookmarkStart w:id="42" w:name="_Toc197014970"/>
       <w:bookmarkStart w:id="43" w:name="_Toc197350624"/>
-      <w:proofErr w:type="gramStart"/>
-      <w:r>
-        <w:rPr>
-          <w:lang w:val="en-US"/>
-        </w:rPr>
-        <w:t>1.f</w:t>
-      </w:r>
-      <w:proofErr w:type="gramEnd"/>
-      <w:r>
-        <w:rPr>
-          <w:lang w:val="en-US"/>
-        </w:rPr>
-        <w:t xml:space="preserve"> Add date sorting</w:t>
+      <w:r>
+        <w:rPr>
+          <w:lang w:val="en-US"/>
+        </w:rPr>
+        <w:t>1.f Add date sorting</w:t>
       </w:r>
       <w:bookmarkEnd w:id="36"/>
       <w:bookmarkEnd w:id="41"/>
@@ -4513,19 +4319,11 @@
         </w:rPr>
       </w:pPr>
       <w:bookmarkStart w:id="48" w:name="_Toc197350626"/>
-      <w:proofErr w:type="gramStart"/>
-      <w:r>
-        <w:rPr>
-          <w:lang w:val="en-US"/>
-        </w:rPr>
-        <w:t>2.a</w:t>
-      </w:r>
-      <w:proofErr w:type="gramEnd"/>
-      <w:r>
-        <w:rPr>
-          <w:lang w:val="en-US"/>
-        </w:rPr>
-        <w:t>. Pagination</w:t>
+      <w:r>
+        <w:rPr>
+          <w:lang w:val="en-US"/>
+        </w:rPr>
+        <w:t>2.a. Pagination</w:t>
       </w:r>
       <w:bookmarkEnd w:id="48"/>
     </w:p>
@@ -4595,19 +4393,11 @@
         </w:rPr>
       </w:pPr>
       <w:bookmarkStart w:id="49" w:name="_Toc197350627"/>
-      <w:proofErr w:type="gramStart"/>
-      <w:r>
-        <w:rPr>
-          <w:lang w:val="en-US"/>
-        </w:rPr>
-        <w:t>2.b</w:t>
-      </w:r>
-      <w:proofErr w:type="gramEnd"/>
-      <w:r>
-        <w:rPr>
-          <w:lang w:val="en-US"/>
-        </w:rPr>
-        <w:t>. Round-trip optimization</w:t>
+      <w:r>
+        <w:rPr>
+          <w:lang w:val="en-US"/>
+        </w:rPr>
+        <w:t>2.b. Round-trip optimization</w:t>
       </w:r>
       <w:bookmarkEnd w:id="49"/>
     </w:p>
@@ -4749,19 +4539,11 @@
         </w:rPr>
       </w:pPr>
       <w:bookmarkStart w:id="50" w:name="_Toc197350628"/>
-      <w:proofErr w:type="gramStart"/>
-      <w:r>
-        <w:rPr>
-          <w:lang w:val="en-US"/>
-        </w:rPr>
-        <w:t>2.c</w:t>
-      </w:r>
-      <w:proofErr w:type="gramEnd"/>
-      <w:r>
-        <w:rPr>
-          <w:lang w:val="en-US"/>
-        </w:rPr>
-        <w:t xml:space="preserve"> Type filter</w:t>
+      <w:r>
+        <w:rPr>
+          <w:lang w:val="en-US"/>
+        </w:rPr>
+        <w:t>2.c Type filter</w:t>
       </w:r>
       <w:bookmarkEnd w:id="50"/>
     </w:p>
@@ -4864,19 +4646,11 @@
         </w:rPr>
       </w:pPr>
       <w:bookmarkStart w:id="51" w:name="_Toc197350629"/>
-      <w:proofErr w:type="gramStart"/>
-      <w:r>
-        <w:rPr>
-          <w:lang w:val="en-US"/>
-        </w:rPr>
-        <w:t>2.d</w:t>
-      </w:r>
-      <w:proofErr w:type="gramEnd"/>
-      <w:r>
-        <w:rPr>
-          <w:lang w:val="en-US"/>
-        </w:rPr>
-        <w:t>. Local storage</w:t>
+      <w:r>
+        <w:rPr>
+          <w:lang w:val="en-US"/>
+        </w:rPr>
+        <w:t>2.d. Local storage</w:t>
       </w:r>
       <w:bookmarkEnd w:id="51"/>
     </w:p>
@@ -4945,19 +4719,11 @@
           <w:lang w:val="en-US"/>
         </w:rPr>
       </w:pPr>
-      <w:proofErr w:type="spellStart"/>
-      <w:r>
-        <w:rPr>
-          <w:lang w:val="en-US"/>
-        </w:rPr>
-        <w:t>Config</w:t>
-      </w:r>
-      <w:proofErr w:type="spellEnd"/>
-      <w:r>
-        <w:rPr>
-          <w:lang w:val="en-US"/>
-        </w:rPr>
-        <w:t xml:space="preserve"> Section</w:t>
+      <w:r>
+        <w:rPr>
+          <w:lang w:val="en-US"/>
+        </w:rPr>
+        <w:t>Config Section</w:t>
       </w:r>
     </w:p>
     <w:p>
@@ -5043,35 +4809,11 @@
           <w:lang w:val="en-US"/>
         </w:rPr>
       </w:pPr>
-      <w:proofErr w:type="spellStart"/>
-      <w:proofErr w:type="gramStart"/>
-      <w:r>
-        <w:rPr>
-          <w:lang w:val="en-US"/>
-        </w:rPr>
-        <w:t>npm</w:t>
-      </w:r>
-      <w:proofErr w:type="spellEnd"/>
-      <w:proofErr w:type="gramEnd"/>
-      <w:r>
-        <w:rPr>
-          <w:lang w:val="en-US"/>
-        </w:rPr>
-        <w:t xml:space="preserve"> install --save-dev @testing-library/react @testing-library/user-event @testing-library/jest-</w:t>
-      </w:r>
-      <w:proofErr w:type="spellStart"/>
-      <w:r>
-        <w:rPr>
-          <w:lang w:val="en-US"/>
-        </w:rPr>
-        <w:t>dom</w:t>
-      </w:r>
-      <w:proofErr w:type="spellEnd"/>
-      <w:r>
-        <w:rPr>
-          <w:lang w:val="en-US"/>
-        </w:rPr>
-        <w:t xml:space="preserve"> jest</w:t>
+      <w:r>
+        <w:rPr>
+          <w:lang w:val="en-US"/>
+        </w:rPr>
+        <w:t>npm install --save-dev @testing-library/react @testing-library/user-event @testing-library/jest-dom jest</w:t>
       </w:r>
     </w:p>
     <w:p>
@@ -5427,7 +5169,7 @@
       <w:rPr>
         <w:noProof/>
       </w:rPr>
-      <w:t>13</w:t>
+      <w:t>4</w:t>
     </w:r>
     <w:r>
       <w:fldChar w:fldCharType="end"/>

</xml_diff>

<commit_message>
stable version of the refactorin of server
</commit_message>
<xml_diff>
--- a/DevelopmentSteps.docx
+++ b/DevelopmentSteps.docx
@@ -1707,91 +1707,222 @@
           <w:lang w:val="en-US"/>
         </w:rPr>
       </w:pPr>
+      <w:proofErr w:type="spellStart"/>
+      <w:proofErr w:type="gramStart"/>
       <w:r>
         <w:rPr>
           <w:b/>
           <w:lang w:val="en-US"/>
         </w:rPr>
-        <w:t>npm install</w:t>
-      </w:r>
-    </w:p>
-    <w:p>
-      <w:pPr>
-        <w:rPr>
-          <w:lang w:val="en-US"/>
-        </w:rPr>
-      </w:pPr>
-      <w:r>
-        <w:rPr>
-          <w:lang w:val="en-US"/>
-        </w:rPr>
-        <w:t>PS C:\PERS\Adrian\WORK\TestProjects\git\github\TheLotter_AdrianMihailescu&gt; npm install</w:t>
-      </w:r>
-    </w:p>
-    <w:p>
-      <w:pPr>
-        <w:rPr>
-          <w:lang w:val="en-US"/>
-        </w:rPr>
-      </w:pPr>
-      <w:r>
-        <w:rPr>
-          <w:lang w:val="en-US"/>
-        </w:rPr>
-        <w:t>npm error Conflicting peer dependency: react@16.14.0</w:t>
-      </w:r>
-    </w:p>
-    <w:p>
-      <w:pPr>
-        <w:rPr>
-          <w:lang w:val="en-US"/>
-        </w:rPr>
-      </w:pPr>
-      <w:r>
-        <w:rPr>
-          <w:lang w:val="en-US"/>
-        </w:rPr>
-        <w:t>npm error node_modules/react</w:t>
-      </w:r>
-    </w:p>
-    <w:p>
-      <w:pPr>
-        <w:rPr>
-          <w:lang w:val="en-US"/>
-        </w:rPr>
-      </w:pPr>
+        <w:t>npm</w:t>
+      </w:r>
+      <w:proofErr w:type="spellEnd"/>
+      <w:proofErr w:type="gramEnd"/>
+      <w:r>
+        <w:rPr>
+          <w:b/>
+          <w:lang w:val="en-US"/>
+        </w:rPr>
+        <w:t xml:space="preserve"> install</w:t>
+      </w:r>
+    </w:p>
+    <w:p>
+      <w:pPr>
+        <w:rPr>
+          <w:lang w:val="en-US"/>
+        </w:rPr>
+      </w:pPr>
+      <w:r>
+        <w:rPr>
+          <w:lang w:val="en-US"/>
+        </w:rPr>
+        <w:t xml:space="preserve">PS C:\PERS\Adrian\WORK\TestProjects\git\github\TheLotter_AdrianMihailescu&gt; </w:t>
+      </w:r>
+      <w:proofErr w:type="spellStart"/>
+      <w:r>
+        <w:rPr>
+          <w:lang w:val="en-US"/>
+        </w:rPr>
+        <w:t>npm</w:t>
+      </w:r>
+      <w:proofErr w:type="spellEnd"/>
+      <w:r>
+        <w:rPr>
+          <w:lang w:val="en-US"/>
+        </w:rPr>
+        <w:t xml:space="preserve"> install</w:t>
+      </w:r>
+    </w:p>
+    <w:p>
+      <w:pPr>
+        <w:rPr>
+          <w:lang w:val="en-US"/>
+        </w:rPr>
+      </w:pPr>
+      <w:proofErr w:type="spellStart"/>
+      <w:proofErr w:type="gramStart"/>
+      <w:r>
+        <w:rPr>
+          <w:lang w:val="en-US"/>
+        </w:rPr>
+        <w:t>npm</w:t>
+      </w:r>
+      <w:proofErr w:type="spellEnd"/>
+      <w:proofErr w:type="gramEnd"/>
+      <w:r>
+        <w:rPr>
+          <w:lang w:val="en-US"/>
+        </w:rPr>
+        <w:t xml:space="preserve"> error Conflicting peer dependency: react@16.14.0</w:t>
+      </w:r>
+    </w:p>
+    <w:p>
+      <w:pPr>
+        <w:rPr>
+          <w:lang w:val="en-US"/>
+        </w:rPr>
+      </w:pPr>
+      <w:proofErr w:type="spellStart"/>
+      <w:proofErr w:type="gramStart"/>
+      <w:r>
+        <w:rPr>
+          <w:lang w:val="en-US"/>
+        </w:rPr>
+        <w:t>npm</w:t>
+      </w:r>
+      <w:proofErr w:type="spellEnd"/>
+      <w:proofErr w:type="gramEnd"/>
+      <w:r>
+        <w:rPr>
+          <w:lang w:val="en-US"/>
+        </w:rPr>
+        <w:t xml:space="preserve"> error </w:t>
+      </w:r>
+      <w:proofErr w:type="spellStart"/>
+      <w:r>
+        <w:rPr>
+          <w:lang w:val="en-US"/>
+        </w:rPr>
+        <w:t>node_modules</w:t>
+      </w:r>
+      <w:proofErr w:type="spellEnd"/>
+      <w:r>
+        <w:rPr>
+          <w:lang w:val="en-US"/>
+        </w:rPr>
+        <w:t>/react</w:t>
+      </w:r>
+    </w:p>
+    <w:p>
+      <w:pPr>
+        <w:rPr>
+          <w:lang w:val="en-US"/>
+        </w:rPr>
+      </w:pPr>
+      <w:proofErr w:type="spellStart"/>
+      <w:proofErr w:type="gramStart"/>
       <w:r>
         <w:rPr>
           <w:lang w:val="en-US"/>
         </w:rPr>
         <w:lastRenderedPageBreak/>
-        <w:t>npm error   peer react@"^15.3.0 || ^16.0.0" from material-ui-icons@1.0.0-beta.36</w:t>
-      </w:r>
-    </w:p>
-    <w:p>
-      <w:pPr>
-        <w:rPr>
-          <w:lang w:val="en-US"/>
-        </w:rPr>
-      </w:pPr>
-      <w:r>
-        <w:rPr>
-          <w:lang w:val="en-US"/>
-        </w:rPr>
-        <w:t>npm error   node_modules/material-ui-icons</w:t>
-      </w:r>
-    </w:p>
-    <w:p>
-      <w:pPr>
-        <w:rPr>
-          <w:lang w:val="en-US"/>
-        </w:rPr>
-      </w:pPr>
-      <w:r>
-        <w:rPr>
-          <w:lang w:val="en-US"/>
-        </w:rPr>
-        <w:t>npm error     material-ui-icons@"^1.0.0-beta.36" from the root project</w:t>
+        <w:t>npm</w:t>
+      </w:r>
+      <w:proofErr w:type="spellEnd"/>
+      <w:proofErr w:type="gramEnd"/>
+      <w:r>
+        <w:rPr>
+          <w:lang w:val="en-US"/>
+        </w:rPr>
+        <w:t xml:space="preserve"> error   peer react@"^15.3.0 || ^16.0.0" from material-ui-icons@1.0.0-beta.36</w:t>
+      </w:r>
+    </w:p>
+    <w:p>
+      <w:pPr>
+        <w:rPr>
+          <w:lang w:val="en-US"/>
+        </w:rPr>
+      </w:pPr>
+      <w:proofErr w:type="spellStart"/>
+      <w:proofErr w:type="gramStart"/>
+      <w:r>
+        <w:rPr>
+          <w:lang w:val="en-US"/>
+        </w:rPr>
+        <w:t>npm</w:t>
+      </w:r>
+      <w:proofErr w:type="spellEnd"/>
+      <w:proofErr w:type="gramEnd"/>
+      <w:r>
+        <w:rPr>
+          <w:lang w:val="en-US"/>
+        </w:rPr>
+        <w:t xml:space="preserve"> error   </w:t>
+      </w:r>
+      <w:proofErr w:type="spellStart"/>
+      <w:r>
+        <w:rPr>
+          <w:lang w:val="en-US"/>
+        </w:rPr>
+        <w:t>node_modules</w:t>
+      </w:r>
+      <w:proofErr w:type="spellEnd"/>
+      <w:r>
+        <w:rPr>
+          <w:lang w:val="en-US"/>
+        </w:rPr>
+        <w:t>/material-</w:t>
+      </w:r>
+      <w:proofErr w:type="spellStart"/>
+      <w:r>
+        <w:rPr>
+          <w:lang w:val="en-US"/>
+        </w:rPr>
+        <w:t>ui</w:t>
+      </w:r>
+      <w:proofErr w:type="spellEnd"/>
+      <w:r>
+        <w:rPr>
+          <w:lang w:val="en-US"/>
+        </w:rPr>
+        <w:t>-icons</w:t>
+      </w:r>
+    </w:p>
+    <w:p>
+      <w:pPr>
+        <w:rPr>
+          <w:lang w:val="en-US"/>
+        </w:rPr>
+      </w:pPr>
+      <w:proofErr w:type="spellStart"/>
+      <w:proofErr w:type="gramStart"/>
+      <w:r>
+        <w:rPr>
+          <w:lang w:val="en-US"/>
+        </w:rPr>
+        <w:t>npm</w:t>
+      </w:r>
+      <w:proofErr w:type="spellEnd"/>
+      <w:proofErr w:type="gramEnd"/>
+      <w:r>
+        <w:rPr>
+          <w:lang w:val="en-US"/>
+        </w:rPr>
+        <w:t xml:space="preserve"> error     material-</w:t>
+      </w:r>
+      <w:proofErr w:type="spellStart"/>
+      <w:r>
+        <w:rPr>
+          <w:lang w:val="en-US"/>
+        </w:rPr>
+        <w:t>ui</w:t>
+      </w:r>
+      <w:proofErr w:type="spellEnd"/>
+      <w:r>
+        <w:rPr>
+          <w:lang w:val="en-US"/>
+        </w:rPr>
+        <w:t>-icons@"^1.0.0-beta.36" from the root project</w:t>
       </w:r>
     </w:p>
     <w:p>
@@ -1815,63 +1946,141 @@
           <w:lang w:val="en-US"/>
         </w:rPr>
       </w:pPr>
-      <w:r>
-        <w:rPr>
-          <w:lang w:val="en-US"/>
-        </w:rPr>
-        <w:t>npm uninstall material-ui-icons</w:t>
-      </w:r>
-    </w:p>
-    <w:p>
-      <w:pPr>
-        <w:rPr>
-          <w:lang w:val="en-US"/>
-        </w:rPr>
-      </w:pPr>
-      <w:r>
-        <w:rPr>
-          <w:lang w:val="en-US"/>
-        </w:rPr>
-        <w:t>npm install</w:t>
-      </w:r>
-    </w:p>
-    <w:p>
-      <w:pPr>
-        <w:rPr>
-          <w:lang w:val="en-US"/>
-        </w:rPr>
-      </w:pPr>
-      <w:r>
-        <w:rPr>
-          <w:lang w:val="en-US"/>
-        </w:rPr>
-        <w:t>npm run dev failed. Runned:</w:t>
-      </w:r>
-    </w:p>
-    <w:p>
-      <w:pPr>
-        <w:rPr>
-          <w:lang w:val="en-US"/>
-        </w:rPr>
-      </w:pPr>
-      <w:r>
-        <w:rPr>
-          <w:lang w:val="en-US"/>
-        </w:rPr>
-        <w:t>npm install concurrently –save-dev</w:t>
-      </w:r>
-    </w:p>
-    <w:p>
-      <w:pPr>
-        <w:rPr>
-          <w:lang w:val="en-US"/>
-        </w:rPr>
-      </w:pPr>
-      <w:r>
-        <w:rPr>
-          <w:lang w:val="en-US"/>
-        </w:rPr>
-        <w:t>npm install react-scripts –save</w:t>
+      <w:proofErr w:type="spellStart"/>
+      <w:proofErr w:type="gramStart"/>
+      <w:r>
+        <w:rPr>
+          <w:lang w:val="en-US"/>
+        </w:rPr>
+        <w:t>npm</w:t>
+      </w:r>
+      <w:proofErr w:type="spellEnd"/>
+      <w:proofErr w:type="gramEnd"/>
+      <w:r>
+        <w:rPr>
+          <w:lang w:val="en-US"/>
+        </w:rPr>
+        <w:t xml:space="preserve"> uninstall material-</w:t>
+      </w:r>
+      <w:proofErr w:type="spellStart"/>
+      <w:r>
+        <w:rPr>
+          <w:lang w:val="en-US"/>
+        </w:rPr>
+        <w:t>ui</w:t>
+      </w:r>
+      <w:proofErr w:type="spellEnd"/>
+      <w:r>
+        <w:rPr>
+          <w:lang w:val="en-US"/>
+        </w:rPr>
+        <w:t>-icons</w:t>
+      </w:r>
+    </w:p>
+    <w:p>
+      <w:pPr>
+        <w:rPr>
+          <w:lang w:val="en-US"/>
+        </w:rPr>
+      </w:pPr>
+      <w:proofErr w:type="spellStart"/>
+      <w:proofErr w:type="gramStart"/>
+      <w:r>
+        <w:rPr>
+          <w:lang w:val="en-US"/>
+        </w:rPr>
+        <w:t>npm</w:t>
+      </w:r>
+      <w:proofErr w:type="spellEnd"/>
+      <w:proofErr w:type="gramEnd"/>
+      <w:r>
+        <w:rPr>
+          <w:lang w:val="en-US"/>
+        </w:rPr>
+        <w:t xml:space="preserve"> install</w:t>
+      </w:r>
+    </w:p>
+    <w:p>
+      <w:pPr>
+        <w:rPr>
+          <w:lang w:val="en-US"/>
+        </w:rPr>
+      </w:pPr>
+      <w:proofErr w:type="spellStart"/>
+      <w:proofErr w:type="gramStart"/>
+      <w:r>
+        <w:rPr>
+          <w:lang w:val="en-US"/>
+        </w:rPr>
+        <w:t>npm</w:t>
+      </w:r>
+      <w:proofErr w:type="spellEnd"/>
+      <w:proofErr w:type="gramEnd"/>
+      <w:r>
+        <w:rPr>
+          <w:lang w:val="en-US"/>
+        </w:rPr>
+        <w:t xml:space="preserve"> run dev failed. </w:t>
+      </w:r>
+      <w:proofErr w:type="spellStart"/>
+      <w:r>
+        <w:rPr>
+          <w:lang w:val="en-US"/>
+        </w:rPr>
+        <w:t>Runned</w:t>
+      </w:r>
+      <w:proofErr w:type="spellEnd"/>
+      <w:r>
+        <w:rPr>
+          <w:lang w:val="en-US"/>
+        </w:rPr>
+        <w:t>:</w:t>
+      </w:r>
+    </w:p>
+    <w:p>
+      <w:pPr>
+        <w:rPr>
+          <w:lang w:val="en-US"/>
+        </w:rPr>
+      </w:pPr>
+      <w:proofErr w:type="spellStart"/>
+      <w:proofErr w:type="gramStart"/>
+      <w:r>
+        <w:rPr>
+          <w:lang w:val="en-US"/>
+        </w:rPr>
+        <w:t>npm</w:t>
+      </w:r>
+      <w:proofErr w:type="spellEnd"/>
+      <w:proofErr w:type="gramEnd"/>
+      <w:r>
+        <w:rPr>
+          <w:lang w:val="en-US"/>
+        </w:rPr>
+        <w:t xml:space="preserve"> install concurrently –save-dev</w:t>
+      </w:r>
+    </w:p>
+    <w:p>
+      <w:pPr>
+        <w:rPr>
+          <w:lang w:val="en-US"/>
+        </w:rPr>
+      </w:pPr>
+      <w:proofErr w:type="spellStart"/>
+      <w:proofErr w:type="gramStart"/>
+      <w:r>
+        <w:rPr>
+          <w:lang w:val="en-US"/>
+        </w:rPr>
+        <w:t>npm</w:t>
+      </w:r>
+      <w:proofErr w:type="spellEnd"/>
+      <w:proofErr w:type="gramEnd"/>
+      <w:r>
+        <w:rPr>
+          <w:lang w:val="en-US"/>
+        </w:rPr>
+        <w:t xml:space="preserve"> install react-scripts –save</w:t>
       </w:r>
     </w:p>
     <w:p>
@@ -1881,12 +2090,21 @@
           <w:lang w:val="en-US"/>
         </w:rPr>
       </w:pPr>
+      <w:proofErr w:type="gramStart"/>
       <w:r>
         <w:rPr>
           <w:b/>
           <w:lang w:val="en-US"/>
         </w:rPr>
-        <w:t>changed target to .net8</w:t>
+        <w:t>changed</w:t>
+      </w:r>
+      <w:proofErr w:type="gramEnd"/>
+      <w:r>
+        <w:rPr>
+          <w:b/>
+          <w:lang w:val="en-US"/>
+        </w:rPr>
+        <w:t xml:space="preserve"> target to .net8</w:t>
       </w:r>
     </w:p>
     <w:p>
@@ -3269,6 +3487,157 @@
     </w:p>
     <w:p>
       <w:pPr>
+        <w:spacing w:before="100" w:beforeAutospacing="1" w:after="100" w:afterAutospacing="1" w:line="240" w:lineRule="auto"/>
+        <w:rPr>
+          <w:rFonts w:cs="Calibri"/>
+        </w:rPr>
+      </w:pPr>
+      <w:r>
+        <w:rPr>
+          <w:rFonts w:cs="Calibri"/>
+          <w:noProof/>
+          <w:lang w:eastAsia="ro-RO"/>
+        </w:rPr>
+        <w:lastRenderedPageBreak/>
+        <w:drawing>
+          <wp:inline distT="0" distB="0" distL="0" distR="0">
+            <wp:extent cx="2228850" cy="2809875"/>
+            <wp:effectExtent l="19050" t="0" r="0" b="0"/>
+            <wp:docPr id="23" name="Picture 4"/>
+            <wp:cNvGraphicFramePr>
+              <a:graphicFrameLocks xmlns:a="http://schemas.openxmlformats.org/drawingml/2006/main" noChangeAspect="1"/>
+            </wp:cNvGraphicFramePr>
+            <a:graphic xmlns:a="http://schemas.openxmlformats.org/drawingml/2006/main">
+              <a:graphicData uri="http://schemas.openxmlformats.org/drawingml/2006/picture">
+                <pic:pic xmlns:pic="http://schemas.openxmlformats.org/drawingml/2006/picture">
+                  <pic:nvPicPr>
+                    <pic:cNvPr id="0" name="Picture 4"/>
+                    <pic:cNvPicPr>
+                      <a:picLocks noChangeAspect="1" noChangeArrowheads="1"/>
+                    </pic:cNvPicPr>
+                  </pic:nvPicPr>
+                  <pic:blipFill>
+                    <a:blip r:embed="rId9" cstate="print"/>
+                    <a:srcRect/>
+                    <a:stretch>
+                      <a:fillRect/>
+                    </a:stretch>
+                  </pic:blipFill>
+                  <pic:spPr bwMode="auto">
+                    <a:xfrm>
+                      <a:off x="0" y="0"/>
+                      <a:ext cx="2228850" cy="2809875"/>
+                    </a:xfrm>
+                    <a:prstGeom prst="rect">
+                      <a:avLst/>
+                    </a:prstGeom>
+                    <a:noFill/>
+                    <a:ln w="9525">
+                      <a:noFill/>
+                      <a:miter lim="800000"/>
+                      <a:headEnd/>
+                      <a:tailEnd/>
+                    </a:ln>
+                  </pic:spPr>
+                </pic:pic>
+              </a:graphicData>
+            </a:graphic>
+          </wp:inline>
+        </w:drawing>
+      </w:r>
+    </w:p>
+    <w:p>
+      <w:pPr>
+        <w:spacing w:before="100" w:beforeAutospacing="1" w:after="100" w:afterAutospacing="1" w:line="240" w:lineRule="auto"/>
+        <w:rPr>
+          <w:rFonts w:cs="Calibri"/>
+        </w:rPr>
+      </w:pPr>
+      <w:r>
+        <w:rPr>
+          <w:rFonts w:cs="Calibri"/>
+        </w:rPr>
+        <w:t>Added references between projects</w:t>
+      </w:r>
+    </w:p>
+    <w:p>
+      <w:pPr>
+        <w:pStyle w:val="ListParagraph"/>
+        <w:numPr>
+          <w:ilvl w:val="0"/>
+          <w:numId w:val="6"/>
+        </w:numPr>
+        <w:spacing w:before="100" w:beforeAutospacing="1" w:after="100" w:afterAutospacing="1" w:line="240" w:lineRule="auto"/>
+        <w:rPr>
+          <w:rFonts w:cs="Calibri"/>
+        </w:rPr>
+      </w:pPr>
+      <w:r>
+        <w:rPr>
+          <w:rFonts w:cs="Calibri"/>
+        </w:rPr>
+        <w:t>TodoApp.Api will reference TodoApp.Application and TodoApp.Infrastructure</w:t>
+      </w:r>
+    </w:p>
+    <w:p>
+      <w:pPr>
+        <w:pStyle w:val="ListParagraph"/>
+        <w:numPr>
+          <w:ilvl w:val="0"/>
+          <w:numId w:val="6"/>
+        </w:numPr>
+        <w:spacing w:before="100" w:beforeAutospacing="1" w:after="100" w:afterAutospacing="1" w:line="240" w:lineRule="auto"/>
+        <w:rPr>
+          <w:rFonts w:cs="Calibri"/>
+        </w:rPr>
+      </w:pPr>
+      <w:r>
+        <w:rPr>
+          <w:rFonts w:cs="Calibri"/>
+        </w:rPr>
+        <w:t>TodoApp.Application will reference TodoApp.Domain</w:t>
+      </w:r>
+    </w:p>
+    <w:p>
+      <w:pPr>
+        <w:pStyle w:val="ListParagraph"/>
+        <w:numPr>
+          <w:ilvl w:val="0"/>
+          <w:numId w:val="6"/>
+        </w:numPr>
+        <w:spacing w:before="100" w:beforeAutospacing="1" w:after="100" w:afterAutospacing="1" w:line="240" w:lineRule="auto"/>
+        <w:rPr>
+          <w:rFonts w:cs="Calibri"/>
+        </w:rPr>
+      </w:pPr>
+      <w:r>
+        <w:rPr>
+          <w:rFonts w:cs="Calibri"/>
+        </w:rPr>
+        <w:t>TodoApp.Infrastructure will reference TodoApp.Domain</w:t>
+      </w:r>
+    </w:p>
+    <w:p>
+      <w:pPr>
+        <w:pStyle w:val="ListParagraph"/>
+        <w:numPr>
+          <w:ilvl w:val="0"/>
+          <w:numId w:val="6"/>
+        </w:numPr>
+        <w:spacing w:before="100" w:beforeAutospacing="1" w:after="100" w:afterAutospacing="1" w:line="240" w:lineRule="auto"/>
+        <w:rPr>
+          <w:rFonts w:cs="Calibri"/>
+        </w:rPr>
+      </w:pPr>
+      <w:r>
+        <w:rPr>
+          <w:rFonts w:cs="Calibri"/>
+        </w:rPr>
+        <w:t>TodoApp.Testw will reference TodoApp.Api and TodoApp.Application</w:t>
+      </w:r>
+    </w:p>
+    <w:p>
+      <w:pPr>
         <w:pStyle w:val="Heading1"/>
         <w:rPr>
           <w:lang w:val="en-US"/>
@@ -3282,7 +3651,6 @@
         <w:rPr>
           <w:lang w:val="en-US"/>
         </w:rPr>
-        <w:lastRenderedPageBreak/>
         <w:t>Design</w:t>
       </w:r>
       <w:bookmarkEnd w:id="9"/>
@@ -3316,7 +3684,7 @@
                     </pic:cNvPicPr>
                   </pic:nvPicPr>
                   <pic:blipFill>
-                    <a:blip r:embed="rId9" cstate="print"/>
+                    <a:blip r:embed="rId10" cstate="print"/>
                     <a:srcRect/>
                     <a:stretch>
                       <a:fillRect/>
@@ -3357,6 +3725,7 @@
         <w:rPr>
           <w:lang w:val="en-US"/>
         </w:rPr>
+        <w:lastRenderedPageBreak/>
         <w:t>Part 1</w:t>
       </w:r>
       <w:bookmarkEnd w:id="10"/>
@@ -3375,11 +3744,19 @@
       <w:bookmarkStart w:id="15" w:name="_Toc197014878"/>
       <w:bookmarkStart w:id="16" w:name="_Toc197014962"/>
       <w:bookmarkStart w:id="17" w:name="_Toc197350619"/>
-      <w:r>
-        <w:rPr>
-          <w:lang w:val="en-US"/>
-        </w:rPr>
-        <w:t>1.a infinite loop bug</w:t>
+      <w:proofErr w:type="gramStart"/>
+      <w:r>
+        <w:rPr>
+          <w:lang w:val="en-US"/>
+        </w:rPr>
+        <w:t>1.a</w:t>
+      </w:r>
+      <w:proofErr w:type="gramEnd"/>
+      <w:r>
+        <w:rPr>
+          <w:lang w:val="en-US"/>
+        </w:rPr>
+        <w:t xml:space="preserve"> infinite loop bug</w:t>
       </w:r>
       <w:bookmarkEnd w:id="14"/>
       <w:bookmarkEnd w:id="15"/>
@@ -3404,11 +3781,21 @@
           <w:lang w:val="en-US"/>
         </w:rPr>
       </w:pPr>
-      <w:r>
-        <w:rPr>
-          <w:lang w:val="en-US"/>
-        </w:rPr>
-        <w:t>useEffect with an empty dependency array ([]) will only run once when the component mounts, instead of re-running on every render.</w:t>
+      <w:proofErr w:type="spellStart"/>
+      <w:proofErr w:type="gramStart"/>
+      <w:r>
+        <w:rPr>
+          <w:lang w:val="en-US"/>
+        </w:rPr>
+        <w:t>useEffect</w:t>
+      </w:r>
+      <w:proofErr w:type="spellEnd"/>
+      <w:proofErr w:type="gramEnd"/>
+      <w:r>
+        <w:rPr>
+          <w:lang w:val="en-US"/>
+        </w:rPr>
+        <w:t xml:space="preserve"> with an empty dependency array ([]) will only run once when the component mounts, instead of re-running on every render.</w:t>
       </w:r>
     </w:p>
     <w:p>
@@ -3426,7 +3813,21 @@
         <w:rPr>
           <w:lang w:val="en-US"/>
         </w:rPr>
-        <w:t>Without the dependency array, the effect runs on every render, causing an infinite loop because setTodos triggers a re-render, which calls the effect again.</w:t>
+        <w:t xml:space="preserve">Without the dependency array, the effect runs on every render, causing an infinite loop because </w:t>
+      </w:r>
+      <w:proofErr w:type="spellStart"/>
+      <w:r>
+        <w:rPr>
+          <w:lang w:val="en-US"/>
+        </w:rPr>
+        <w:t>setTodos</w:t>
+      </w:r>
+      <w:proofErr w:type="spellEnd"/>
+      <w:r>
+        <w:rPr>
+          <w:lang w:val="en-US"/>
+        </w:rPr>
+        <w:t xml:space="preserve"> triggers a re-render, which calls the effect again.</w:t>
       </w:r>
     </w:p>
     <w:p>
@@ -3442,7 +3843,6 @@
           <w:noProof/>
           <w:lang w:eastAsia="ro-RO"/>
         </w:rPr>
-        <w:lastRenderedPageBreak/>
         <w:drawing>
           <wp:inline distT="0" distB="0" distL="0" distR="0">
             <wp:extent cx="5095875" cy="3581400"/>
@@ -3461,7 +3861,7 @@
                     </pic:cNvPicPr>
                   </pic:nvPicPr>
                   <pic:blipFill>
-                    <a:blip r:embed="rId10" cstate="print"/>
+                    <a:blip r:embed="rId11" cstate="print"/>
                     <a:srcRect/>
                     <a:stretch>
                       <a:fillRect/>
@@ -3501,11 +3901,19 @@
       <w:bookmarkStart w:id="19" w:name="_Toc197014879"/>
       <w:bookmarkStart w:id="20" w:name="_Toc197014963"/>
       <w:bookmarkStart w:id="21" w:name="_Toc197350620"/>
-      <w:r>
-        <w:rPr>
-          <w:lang w:val="en-US"/>
-        </w:rPr>
-        <w:t>1.b key prop warning</w:t>
+      <w:proofErr w:type="gramStart"/>
+      <w:r>
+        <w:rPr>
+          <w:lang w:val="en-US"/>
+        </w:rPr>
+        <w:t>1.b</w:t>
+      </w:r>
+      <w:proofErr w:type="gramEnd"/>
+      <w:r>
+        <w:rPr>
+          <w:lang w:val="en-US"/>
+        </w:rPr>
+        <w:t xml:space="preserve"> key prop warning</w:t>
       </w:r>
       <w:bookmarkEnd w:id="18"/>
       <w:bookmarkEnd w:id="19"/>
@@ -3518,12 +3926,14 @@
           <w:lang w:val="en-US"/>
         </w:rPr>
       </w:pPr>
+      <w:proofErr w:type="gramStart"/>
       <w:r>
         <w:rPr>
           <w:lang w:val="en-US"/>
         </w:rPr>
         <w:t>Added a key to each grid item.</w:t>
       </w:r>
+      <w:proofErr w:type="gramEnd"/>
     </w:p>
     <w:p>
       <w:pPr>
@@ -3555,7 +3965,7 @@
                     </pic:cNvPicPr>
                   </pic:nvPicPr>
                   <pic:blipFill>
-                    <a:blip r:embed="rId11" cstate="print"/>
+                    <a:blip r:embed="rId12" cstate="print"/>
                     <a:srcRect/>
                     <a:stretch>
                       <a:fillRect/>
@@ -3595,6 +4005,7 @@
           <w:noProof/>
           <w:lang w:eastAsia="ro-RO"/>
         </w:rPr>
+        <w:lastRenderedPageBreak/>
         <w:drawing>
           <wp:inline distT="0" distB="0" distL="0" distR="0">
             <wp:extent cx="3762375" cy="1152525"/>
@@ -3613,7 +4024,7 @@
                     </pic:cNvPicPr>
                   </pic:nvPicPr>
                   <pic:blipFill>
-                    <a:blip r:embed="rId12" cstate="print"/>
+                    <a:blip r:embed="rId13" cstate="print"/>
                     <a:srcRect/>
                     <a:stretch>
                       <a:fillRect/>
@@ -3653,12 +4064,19 @@
       <w:bookmarkStart w:id="23" w:name="_Toc197014880"/>
       <w:bookmarkStart w:id="24" w:name="_Toc197014964"/>
       <w:bookmarkStart w:id="25" w:name="_Toc197350621"/>
-      <w:r>
-        <w:rPr>
-          <w:lang w:val="en-US"/>
-        </w:rPr>
-        <w:lastRenderedPageBreak/>
-        <w:t>1.c show content as well</w:t>
+      <w:proofErr w:type="gramStart"/>
+      <w:r>
+        <w:rPr>
+          <w:lang w:val="en-US"/>
+        </w:rPr>
+        <w:t>1.c</w:t>
+      </w:r>
+      <w:proofErr w:type="gramEnd"/>
+      <w:r>
+        <w:rPr>
+          <w:lang w:val="en-US"/>
+        </w:rPr>
+        <w:t xml:space="preserve"> show content as well</w:t>
       </w:r>
       <w:bookmarkEnd w:id="22"/>
       <w:bookmarkEnd w:id="23"/>
@@ -3695,7 +4113,7 @@
                     </pic:cNvPicPr>
                   </pic:nvPicPr>
                   <pic:blipFill>
-                    <a:blip r:embed="rId13" cstate="print"/>
+                    <a:blip r:embed="rId14" cstate="print"/>
                     <a:srcRect/>
                     <a:stretch>
                       <a:fillRect/>
@@ -3753,7 +4171,7 @@
                     </pic:cNvPicPr>
                   </pic:nvPicPr>
                   <pic:blipFill>
-                    <a:blip r:embed="rId14" cstate="print"/>
+                    <a:blip r:embed="rId15" cstate="print"/>
                     <a:srcRect/>
                     <a:stretch>
                       <a:fillRect/>
@@ -3825,7 +4243,7 @@
                     </pic:cNvPicPr>
                   </pic:nvPicPr>
                   <pic:blipFill>
-                    <a:blip r:embed="rId15" cstate="print"/>
+                    <a:blip r:embed="rId16" cstate="print"/>
                     <a:srcRect/>
                     <a:stretch>
                       <a:fillRect/>
@@ -3865,11 +4283,19 @@
       <w:bookmarkStart w:id="27" w:name="_Toc197014881"/>
       <w:bookmarkStart w:id="28" w:name="_Toc197014965"/>
       <w:bookmarkStart w:id="29" w:name="_Toc197350622"/>
-      <w:r>
-        <w:rPr>
-          <w:lang w:val="en-US"/>
-        </w:rPr>
-        <w:t>1.d add status sorting</w:t>
+      <w:proofErr w:type="gramStart"/>
+      <w:r>
+        <w:rPr>
+          <w:lang w:val="en-US"/>
+        </w:rPr>
+        <w:t>1.d</w:t>
+      </w:r>
+      <w:proofErr w:type="gramEnd"/>
+      <w:r>
+        <w:rPr>
+          <w:lang w:val="en-US"/>
+        </w:rPr>
+        <w:t xml:space="preserve"> add status sorting</w:t>
       </w:r>
       <w:bookmarkEnd w:id="26"/>
       <w:bookmarkEnd w:id="27"/>
@@ -3905,7 +4331,7 @@
                     </pic:cNvPicPr>
                   </pic:nvPicPr>
                   <pic:blipFill>
-                    <a:blip r:embed="rId16" cstate="print"/>
+                    <a:blip r:embed="rId17" cstate="print"/>
                     <a:srcRect/>
                     <a:stretch>
                       <a:fillRect/>
@@ -3952,11 +4378,19 @@
       <w:bookmarkStart w:id="31" w:name="_Toc197014882"/>
       <w:bookmarkStart w:id="32" w:name="_Toc197014966"/>
       <w:bookmarkStart w:id="33" w:name="_Toc197350623"/>
-      <w:r>
-        <w:rPr>
-          <w:lang w:val="en-US"/>
-        </w:rPr>
-        <w:t>1.e add status update functionality</w:t>
+      <w:proofErr w:type="gramStart"/>
+      <w:r>
+        <w:rPr>
+          <w:lang w:val="en-US"/>
+        </w:rPr>
+        <w:t>1.e</w:t>
+      </w:r>
+      <w:proofErr w:type="gramEnd"/>
+      <w:r>
+        <w:rPr>
+          <w:lang w:val="en-US"/>
+        </w:rPr>
+        <w:t xml:space="preserve"> add status update functionality</w:t>
       </w:r>
       <w:bookmarkEnd w:id="30"/>
       <w:bookmarkEnd w:id="31"/>
@@ -3993,7 +4427,21 @@
         <w:rPr>
           <w:lang w:val="en-US"/>
         </w:rPr>
-        <w:t>Create a handleStatusUpdate function to call the API and update status.</w:t>
+        <w:t xml:space="preserve">Create a </w:t>
+      </w:r>
+      <w:proofErr w:type="spellStart"/>
+      <w:r>
+        <w:rPr>
+          <w:lang w:val="en-US"/>
+        </w:rPr>
+        <w:t>handleStatusUpdate</w:t>
+      </w:r>
+      <w:proofErr w:type="spellEnd"/>
+      <w:r>
+        <w:rPr>
+          <w:lang w:val="en-US"/>
+        </w:rPr>
+        <w:t xml:space="preserve"> function to call the API and update status.</w:t>
       </w:r>
       <w:bookmarkEnd w:id="37"/>
       <w:bookmarkEnd w:id="38"/>
@@ -4012,7 +4460,21 @@
         <w:rPr>
           <w:lang w:val="en-US"/>
         </w:rPr>
-        <w:t>Re-fetch or locally update the todos state to reflect the change and re-sort.</w:t>
+        <w:t xml:space="preserve">Re-fetch or locally update the </w:t>
+      </w:r>
+      <w:proofErr w:type="spellStart"/>
+      <w:r>
+        <w:rPr>
+          <w:lang w:val="en-US"/>
+        </w:rPr>
+        <w:t>todos</w:t>
+      </w:r>
+      <w:proofErr w:type="spellEnd"/>
+      <w:r>
+        <w:rPr>
+          <w:lang w:val="en-US"/>
+        </w:rPr>
+        <w:t xml:space="preserve"> state to reflect the change and re-sort.</w:t>
       </w:r>
       <w:bookmarkEnd w:id="39"/>
       <w:bookmarkEnd w:id="40"/>
@@ -4047,7 +4509,7 @@
                     </pic:cNvPicPr>
                   </pic:nvPicPr>
                   <pic:blipFill>
-                    <a:blip r:embed="rId17" cstate="print"/>
+                    <a:blip r:embed="rId18" cstate="print"/>
                     <a:srcRect/>
                     <a:stretch>
                       <a:fillRect/>
@@ -4086,11 +4548,19 @@
       <w:bookmarkStart w:id="41" w:name="_Toc197014886"/>
       <w:bookmarkStart w:id="42" w:name="_Toc197014970"/>
       <w:bookmarkStart w:id="43" w:name="_Toc197350624"/>
-      <w:r>
-        <w:rPr>
-          <w:lang w:val="en-US"/>
-        </w:rPr>
-        <w:t>1.f Add date sorting</w:t>
+      <w:proofErr w:type="gramStart"/>
+      <w:r>
+        <w:rPr>
+          <w:lang w:val="en-US"/>
+        </w:rPr>
+        <w:t>1.f</w:t>
+      </w:r>
+      <w:proofErr w:type="gramEnd"/>
+      <w:r>
+        <w:rPr>
+          <w:lang w:val="en-US"/>
+        </w:rPr>
+        <w:t xml:space="preserve"> Add date sorting</w:t>
       </w:r>
       <w:bookmarkEnd w:id="36"/>
       <w:bookmarkEnd w:id="41"/>
@@ -4251,7 +4721,7 @@
                     </pic:cNvPicPr>
                   </pic:nvPicPr>
                   <pic:blipFill>
-                    <a:blip r:embed="rId18" cstate="print"/>
+                    <a:blip r:embed="rId19" cstate="print"/>
                     <a:srcRect/>
                     <a:stretch>
                       <a:fillRect/>
@@ -4319,11 +4789,19 @@
         </w:rPr>
       </w:pPr>
       <w:bookmarkStart w:id="48" w:name="_Toc197350626"/>
-      <w:r>
-        <w:rPr>
-          <w:lang w:val="en-US"/>
-        </w:rPr>
-        <w:t>2.a. Pagination</w:t>
+      <w:proofErr w:type="gramStart"/>
+      <w:r>
+        <w:rPr>
+          <w:lang w:val="en-US"/>
+        </w:rPr>
+        <w:t>2.a</w:t>
+      </w:r>
+      <w:proofErr w:type="gramEnd"/>
+      <w:r>
+        <w:rPr>
+          <w:lang w:val="en-US"/>
+        </w:rPr>
+        <w:t>. Pagination</w:t>
       </w:r>
       <w:bookmarkEnd w:id="48"/>
     </w:p>
@@ -4356,7 +4834,7 @@
                     </pic:cNvPicPr>
                   </pic:nvPicPr>
                   <pic:blipFill>
-                    <a:blip r:embed="rId19" cstate="print"/>
+                    <a:blip r:embed="rId20" cstate="print"/>
                     <a:srcRect/>
                     <a:stretch>
                       <a:fillRect/>
@@ -4393,11 +4871,19 @@
         </w:rPr>
       </w:pPr>
       <w:bookmarkStart w:id="49" w:name="_Toc197350627"/>
-      <w:r>
-        <w:rPr>
-          <w:lang w:val="en-US"/>
-        </w:rPr>
-        <w:t>2.b. Round-trip optimization</w:t>
+      <w:proofErr w:type="gramStart"/>
+      <w:r>
+        <w:rPr>
+          <w:lang w:val="en-US"/>
+        </w:rPr>
+        <w:t>2.b</w:t>
+      </w:r>
+      <w:proofErr w:type="gramEnd"/>
+      <w:r>
+        <w:rPr>
+          <w:lang w:val="en-US"/>
+        </w:rPr>
+        <w:t>. Round-trip optimization</w:t>
       </w:r>
       <w:bookmarkEnd w:id="49"/>
     </w:p>
@@ -4443,7 +4929,7 @@
                     </pic:cNvPicPr>
                   </pic:nvPicPr>
                   <pic:blipFill>
-                    <a:blip r:embed="rId20" cstate="print"/>
+                    <a:blip r:embed="rId21" cstate="print"/>
                     <a:srcRect/>
                     <a:stretch>
                       <a:fillRect/>
@@ -4502,7 +4988,7 @@
                     </pic:cNvPicPr>
                   </pic:nvPicPr>
                   <pic:blipFill>
-                    <a:blip r:embed="rId21" cstate="print"/>
+                    <a:blip r:embed="rId22" cstate="print"/>
                     <a:srcRect/>
                     <a:stretch>
                       <a:fillRect/>
@@ -4539,11 +5025,19 @@
         </w:rPr>
       </w:pPr>
       <w:bookmarkStart w:id="50" w:name="_Toc197350628"/>
-      <w:r>
-        <w:rPr>
-          <w:lang w:val="en-US"/>
-        </w:rPr>
-        <w:t>2.c Type filter</w:t>
+      <w:proofErr w:type="gramStart"/>
+      <w:r>
+        <w:rPr>
+          <w:lang w:val="en-US"/>
+        </w:rPr>
+        <w:t>2.c</w:t>
+      </w:r>
+      <w:proofErr w:type="gramEnd"/>
+      <w:r>
+        <w:rPr>
+          <w:lang w:val="en-US"/>
+        </w:rPr>
+        <w:t xml:space="preserve"> Type filter</w:t>
       </w:r>
       <w:bookmarkEnd w:id="50"/>
     </w:p>
@@ -4602,7 +5096,7 @@
                     </pic:cNvPicPr>
                   </pic:nvPicPr>
                   <pic:blipFill>
-                    <a:blip r:embed="rId22" cstate="print"/>
+                    <a:blip r:embed="rId23" cstate="print"/>
                     <a:srcRect/>
                     <a:stretch>
                       <a:fillRect/>
@@ -4646,11 +5140,19 @@
         </w:rPr>
       </w:pPr>
       <w:bookmarkStart w:id="51" w:name="_Toc197350629"/>
-      <w:r>
-        <w:rPr>
-          <w:lang w:val="en-US"/>
-        </w:rPr>
-        <w:t>2.d. Local storage</w:t>
+      <w:proofErr w:type="gramStart"/>
+      <w:r>
+        <w:rPr>
+          <w:lang w:val="en-US"/>
+        </w:rPr>
+        <w:t>2.d</w:t>
+      </w:r>
+      <w:proofErr w:type="gramEnd"/>
+      <w:r>
+        <w:rPr>
+          <w:lang w:val="en-US"/>
+        </w:rPr>
+        <w:t>. Local storage</w:t>
       </w:r>
       <w:bookmarkEnd w:id="51"/>
     </w:p>
@@ -4683,7 +5185,7 @@
                     </pic:cNvPicPr>
                   </pic:nvPicPr>
                   <pic:blipFill>
-                    <a:blip r:embed="rId23" cstate="print"/>
+                    <a:blip r:embed="rId24" cstate="print"/>
                     <a:srcRect/>
                     <a:stretch>
                       <a:fillRect/>
@@ -4719,11 +5221,19 @@
           <w:lang w:val="en-US"/>
         </w:rPr>
       </w:pPr>
-      <w:r>
-        <w:rPr>
-          <w:lang w:val="en-US"/>
-        </w:rPr>
-        <w:t>Config Section</w:t>
+      <w:proofErr w:type="spellStart"/>
+      <w:r>
+        <w:rPr>
+          <w:lang w:val="en-US"/>
+        </w:rPr>
+        <w:t>Config</w:t>
+      </w:r>
+      <w:proofErr w:type="spellEnd"/>
+      <w:r>
+        <w:rPr>
+          <w:lang w:val="en-US"/>
+        </w:rPr>
+        <w:t xml:space="preserve"> Section</w:t>
       </w:r>
     </w:p>
     <w:p>
@@ -4758,7 +5268,7 @@
                     </pic:cNvPicPr>
                   </pic:nvPicPr>
                   <pic:blipFill>
-                    <a:blip r:embed="rId24" cstate="print"/>
+                    <a:blip r:embed="rId25" cstate="print"/>
                     <a:srcRect/>
                     <a:stretch>
                       <a:fillRect/>
@@ -4809,11 +5319,35 @@
           <w:lang w:val="en-US"/>
         </w:rPr>
       </w:pPr>
-      <w:r>
-        <w:rPr>
-          <w:lang w:val="en-US"/>
-        </w:rPr>
-        <w:t>npm install --save-dev @testing-library/react @testing-library/user-event @testing-library/jest-dom jest</w:t>
+      <w:proofErr w:type="spellStart"/>
+      <w:proofErr w:type="gramStart"/>
+      <w:r>
+        <w:rPr>
+          <w:lang w:val="en-US"/>
+        </w:rPr>
+        <w:t>npm</w:t>
+      </w:r>
+      <w:proofErr w:type="spellEnd"/>
+      <w:proofErr w:type="gramEnd"/>
+      <w:r>
+        <w:rPr>
+          <w:lang w:val="en-US"/>
+        </w:rPr>
+        <w:t xml:space="preserve"> install --save-dev @testing-library/react @testing-library/user-event @testing-library/jest-</w:t>
+      </w:r>
+      <w:proofErr w:type="spellStart"/>
+      <w:r>
+        <w:rPr>
+          <w:lang w:val="en-US"/>
+        </w:rPr>
+        <w:t>dom</w:t>
+      </w:r>
+      <w:proofErr w:type="spellEnd"/>
+      <w:r>
+        <w:rPr>
+          <w:lang w:val="en-US"/>
+        </w:rPr>
+        <w:t xml:space="preserve"> jest</w:t>
       </w:r>
     </w:p>
     <w:p>
@@ -4845,7 +5379,7 @@
                     </pic:cNvPicPr>
                   </pic:nvPicPr>
                   <pic:blipFill>
-                    <a:blip r:embed="rId25" cstate="print"/>
+                    <a:blip r:embed="rId26" cstate="print"/>
                     <a:srcRect/>
                     <a:stretch>
                       <a:fillRect/>
@@ -4919,7 +5453,7 @@
                     </pic:cNvPicPr>
                   </pic:nvPicPr>
                   <pic:blipFill>
-                    <a:blip r:embed="rId26" cstate="print"/>
+                    <a:blip r:embed="rId27" cstate="print"/>
                     <a:srcRect/>
                     <a:stretch>
                       <a:fillRect/>
@@ -5001,7 +5535,7 @@
                     </pic:cNvPicPr>
                   </pic:nvPicPr>
                   <pic:blipFill>
-                    <a:blip r:embed="rId27" cstate="print"/>
+                    <a:blip r:embed="rId28" cstate="print"/>
                     <a:srcRect/>
                     <a:stretch>
                       <a:fillRect/>
@@ -5082,7 +5616,7 @@
                     </pic:cNvPicPr>
                   </pic:nvPicPr>
                   <pic:blipFill>
-                    <a:blip r:embed="rId28" cstate="print"/>
+                    <a:blip r:embed="rId29" cstate="print"/>
                     <a:srcRect/>
                     <a:stretch>
                       <a:fillRect/>
@@ -5113,8 +5647,8 @@
     </w:p>
     <w:p/>
     <w:sectPr>
-      <w:headerReference w:type="default" r:id="rId29"/>
-      <w:footerReference w:type="default" r:id="rId30"/>
+      <w:headerReference w:type="default" r:id="rId30"/>
+      <w:footerReference w:type="default" r:id="rId31"/>
       <w:pgSz w:w="11906" w:h="16838"/>
       <w:pgMar w:top="1417" w:right="1417" w:bottom="1417" w:left="1417" w:header="708" w:footer="708" w:gutter="0"/>
       <w:cols w:space="708"/>
@@ -5169,7 +5703,7 @@
       <w:rPr>
         <w:noProof/>
       </w:rPr>
-      <w:t>4</w:t>
+      <w:t>5</w:t>
     </w:r>
     <w:r>
       <w:fldChar w:fldCharType="end"/>
@@ -5499,6 +6033,119 @@
     </w:lvl>
   </w:abstractNum>
   <w:abstractNum w:abstractNumId="2">
+    <w:nsid w:val="5EBC1420"/>
+    <w:multiLevelType w:val="hybridMultilevel"/>
+    <w:tmpl w:val="7A04749A"/>
+    <w:lvl w:ilvl="0" w:tplc="04180001">
+      <w:start w:val="1"/>
+      <w:numFmt w:val="bullet"/>
+      <w:lvlText w:val=""/>
+      <w:lvlJc w:val="left"/>
+      <w:pPr>
+        <w:ind w:left="720" w:hanging="360"/>
+      </w:pPr>
+      <w:rPr>
+        <w:rFonts w:ascii="Symbol" w:hAnsi="Symbol" w:hint="default"/>
+      </w:rPr>
+    </w:lvl>
+    <w:lvl w:ilvl="1" w:tplc="04180003" w:tentative="1">
+      <w:start w:val="1"/>
+      <w:numFmt w:val="bullet"/>
+      <w:lvlText w:val="o"/>
+      <w:lvlJc w:val="left"/>
+      <w:pPr>
+        <w:ind w:left="1440" w:hanging="360"/>
+      </w:pPr>
+      <w:rPr>
+        <w:rFonts w:ascii="Courier New" w:hAnsi="Courier New" w:cs="Courier New" w:hint="default"/>
+      </w:rPr>
+    </w:lvl>
+    <w:lvl w:ilvl="2" w:tplc="04180005" w:tentative="1">
+      <w:start w:val="1"/>
+      <w:numFmt w:val="bullet"/>
+      <w:lvlText w:val=""/>
+      <w:lvlJc w:val="left"/>
+      <w:pPr>
+        <w:ind w:left="2160" w:hanging="360"/>
+      </w:pPr>
+      <w:rPr>
+        <w:rFonts w:ascii="Wingdings" w:hAnsi="Wingdings" w:hint="default"/>
+      </w:rPr>
+    </w:lvl>
+    <w:lvl w:ilvl="3" w:tplc="04180001" w:tentative="1">
+      <w:start w:val="1"/>
+      <w:numFmt w:val="bullet"/>
+      <w:lvlText w:val=""/>
+      <w:lvlJc w:val="left"/>
+      <w:pPr>
+        <w:ind w:left="2880" w:hanging="360"/>
+      </w:pPr>
+      <w:rPr>
+        <w:rFonts w:ascii="Symbol" w:hAnsi="Symbol" w:hint="default"/>
+      </w:rPr>
+    </w:lvl>
+    <w:lvl w:ilvl="4" w:tplc="04180003" w:tentative="1">
+      <w:start w:val="1"/>
+      <w:numFmt w:val="bullet"/>
+      <w:lvlText w:val="o"/>
+      <w:lvlJc w:val="left"/>
+      <w:pPr>
+        <w:ind w:left="3600" w:hanging="360"/>
+      </w:pPr>
+      <w:rPr>
+        <w:rFonts w:ascii="Courier New" w:hAnsi="Courier New" w:cs="Courier New" w:hint="default"/>
+      </w:rPr>
+    </w:lvl>
+    <w:lvl w:ilvl="5" w:tplc="04180005" w:tentative="1">
+      <w:start w:val="1"/>
+      <w:numFmt w:val="bullet"/>
+      <w:lvlText w:val=""/>
+      <w:lvlJc w:val="left"/>
+      <w:pPr>
+        <w:ind w:left="4320" w:hanging="360"/>
+      </w:pPr>
+      <w:rPr>
+        <w:rFonts w:ascii="Wingdings" w:hAnsi="Wingdings" w:hint="default"/>
+      </w:rPr>
+    </w:lvl>
+    <w:lvl w:ilvl="6" w:tplc="04180001" w:tentative="1">
+      <w:start w:val="1"/>
+      <w:numFmt w:val="bullet"/>
+      <w:lvlText w:val=""/>
+      <w:lvlJc w:val="left"/>
+      <w:pPr>
+        <w:ind w:left="5040" w:hanging="360"/>
+      </w:pPr>
+      <w:rPr>
+        <w:rFonts w:ascii="Symbol" w:hAnsi="Symbol" w:hint="default"/>
+      </w:rPr>
+    </w:lvl>
+    <w:lvl w:ilvl="7" w:tplc="04180003" w:tentative="1">
+      <w:start w:val="1"/>
+      <w:numFmt w:val="bullet"/>
+      <w:lvlText w:val="o"/>
+      <w:lvlJc w:val="left"/>
+      <w:pPr>
+        <w:ind w:left="5760" w:hanging="360"/>
+      </w:pPr>
+      <w:rPr>
+        <w:rFonts w:ascii="Courier New" w:hAnsi="Courier New" w:cs="Courier New" w:hint="default"/>
+      </w:rPr>
+    </w:lvl>
+    <w:lvl w:ilvl="8" w:tplc="04180005" w:tentative="1">
+      <w:start w:val="1"/>
+      <w:numFmt w:val="bullet"/>
+      <w:lvlText w:val=""/>
+      <w:lvlJc w:val="left"/>
+      <w:pPr>
+        <w:ind w:left="6480" w:hanging="360"/>
+      </w:pPr>
+      <w:rPr>
+        <w:rFonts w:ascii="Wingdings" w:hAnsi="Wingdings" w:hint="default"/>
+      </w:rPr>
+    </w:lvl>
+  </w:abstractNum>
+  <w:abstractNum w:abstractNumId="3">
     <w:nsid w:val="62CC6E8C"/>
     <w:multiLevelType w:val="multilevel"/>
     <w:tmpl w:val="813679D4"/>
@@ -5647,7 +6294,7 @@
       </w:rPr>
     </w:lvl>
   </w:abstractNum>
-  <w:abstractNum w:abstractNumId="3">
+  <w:abstractNum w:abstractNumId="4">
     <w:nsid w:val="659017F4"/>
     <w:multiLevelType w:val="multilevel"/>
     <w:tmpl w:val="5F0E197A"/>
@@ -5796,7 +6443,7 @@
       </w:rPr>
     </w:lvl>
   </w:abstractNum>
-  <w:abstractNum w:abstractNumId="4">
+  <w:abstractNum w:abstractNumId="5">
     <w:nsid w:val="6A1A3AF5"/>
     <w:multiLevelType w:val="multilevel"/>
     <w:tmpl w:val="F920FAF8"/>
@@ -5949,16 +6596,19 @@
     <w:abstractNumId w:val="0"/>
   </w:num>
   <w:num w:numId="2">
-    <w:abstractNumId w:val="3"/>
+    <w:abstractNumId w:val="4"/>
   </w:num>
   <w:num w:numId="3">
-    <w:abstractNumId w:val="2"/>
+    <w:abstractNumId w:val="3"/>
   </w:num>
   <w:num w:numId="4">
     <w:abstractNumId w:val="1"/>
   </w:num>
   <w:num w:numId="5">
-    <w:abstractNumId w:val="4"/>
+    <w:abstractNumId w:val="5"/>
+  </w:num>
+  <w:num w:numId="6">
+    <w:abstractNumId w:val="2"/>
   </w:num>
 </w:numbering>
 </file>

</xml_diff>

<commit_message>
fixed some tests and other repository methods
</commit_message>
<xml_diff>
--- a/DevelopmentSteps.docx
+++ b/DevelopmentSteps.docx
@@ -1414,7 +1414,15 @@
             <w:noProof/>
             <w:lang w:val="en-US"/>
           </w:rPr>
-          <w:t>sts</w:t>
+          <w:t>s</w:t>
+        </w:r>
+        <w:r>
+          <w:rPr>
+            <w:rStyle w:val="Hyperlink"/>
+            <w:noProof/>
+            <w:lang w:val="en-US"/>
+          </w:rPr>
+          <w:t>ts</w:t>
         </w:r>
         <w:r>
           <w:rPr>
@@ -1707,404 +1715,186 @@
           <w:lang w:val="en-US"/>
         </w:rPr>
       </w:pPr>
-      <w:proofErr w:type="spellStart"/>
-      <w:proofErr w:type="gramStart"/>
       <w:r>
         <w:rPr>
           <w:b/>
           <w:lang w:val="en-US"/>
         </w:rPr>
-        <w:t>npm</w:t>
-      </w:r>
-      <w:proofErr w:type="spellEnd"/>
-      <w:proofErr w:type="gramEnd"/>
-      <w:r>
+        <w:t>npm install</w:t>
+      </w:r>
+    </w:p>
+    <w:p>
+      <w:pPr>
+        <w:rPr>
+          <w:lang w:val="en-US"/>
+        </w:rPr>
+      </w:pPr>
+      <w:r>
+        <w:rPr>
+          <w:lang w:val="en-US"/>
+        </w:rPr>
+        <w:t>PS C:\PERS\Adrian\WORK\TestProjects\git\github\TheLotter_AdrianMihailescu&gt; npm install</w:t>
+      </w:r>
+    </w:p>
+    <w:p>
+      <w:pPr>
+        <w:rPr>
+          <w:lang w:val="en-US"/>
+        </w:rPr>
+      </w:pPr>
+      <w:r>
+        <w:rPr>
+          <w:lang w:val="en-US"/>
+        </w:rPr>
+        <w:t>npm error Conflicting peer dependency: react@16.14.0</w:t>
+      </w:r>
+    </w:p>
+    <w:p>
+      <w:pPr>
+        <w:rPr>
+          <w:lang w:val="en-US"/>
+        </w:rPr>
+      </w:pPr>
+      <w:r>
+        <w:rPr>
+          <w:lang w:val="en-US"/>
+        </w:rPr>
+        <w:t>npm error node_modules/react</w:t>
+      </w:r>
+    </w:p>
+    <w:p>
+      <w:pPr>
+        <w:rPr>
+          <w:lang w:val="en-US"/>
+        </w:rPr>
+      </w:pPr>
+      <w:r>
+        <w:rPr>
+          <w:lang w:val="en-US"/>
+        </w:rPr>
+        <w:lastRenderedPageBreak/>
+        <w:t>npm error   peer react@"^15.3.0 || ^16.0.0" from material-ui-icons@1.0.0-beta.36</w:t>
+      </w:r>
+    </w:p>
+    <w:p>
+      <w:pPr>
+        <w:rPr>
+          <w:lang w:val="en-US"/>
+        </w:rPr>
+      </w:pPr>
+      <w:r>
+        <w:rPr>
+          <w:lang w:val="en-US"/>
+        </w:rPr>
+        <w:t>npm error   node_modules/material-ui-icons</w:t>
+      </w:r>
+    </w:p>
+    <w:p>
+      <w:pPr>
+        <w:rPr>
+          <w:lang w:val="en-US"/>
+        </w:rPr>
+      </w:pPr>
+      <w:r>
+        <w:rPr>
+          <w:lang w:val="en-US"/>
+        </w:rPr>
+        <w:t>npm error     material-ui-icons@"^1.0.0-beta.36" from the root project</w:t>
+      </w:r>
+    </w:p>
+    <w:p>
+      <w:pPr>
         <w:rPr>
           <w:b/>
           <w:lang w:val="en-US"/>
         </w:rPr>
-        <w:t xml:space="preserve"> install</w:t>
-      </w:r>
-    </w:p>
-    <w:p>
-      <w:pPr>
-        <w:rPr>
-          <w:lang w:val="en-US"/>
-        </w:rPr>
-      </w:pPr>
-      <w:r>
-        <w:rPr>
-          <w:lang w:val="en-US"/>
-        </w:rPr>
-        <w:t xml:space="preserve">PS C:\PERS\Adrian\WORK\TestProjects\git\github\TheLotter_AdrianMihailescu&gt; </w:t>
-      </w:r>
-      <w:proofErr w:type="spellStart"/>
-      <w:r>
-        <w:rPr>
-          <w:lang w:val="en-US"/>
-        </w:rPr>
-        <w:t>npm</w:t>
-      </w:r>
-      <w:proofErr w:type="spellEnd"/>
-      <w:r>
-        <w:rPr>
-          <w:lang w:val="en-US"/>
-        </w:rPr>
-        <w:t xml:space="preserve"> install</w:t>
-      </w:r>
-    </w:p>
-    <w:p>
-      <w:pPr>
-        <w:rPr>
-          <w:lang w:val="en-US"/>
-        </w:rPr>
-      </w:pPr>
-      <w:proofErr w:type="spellStart"/>
-      <w:proofErr w:type="gramStart"/>
-      <w:r>
-        <w:rPr>
-          <w:lang w:val="en-US"/>
-        </w:rPr>
-        <w:t>npm</w:t>
-      </w:r>
-      <w:proofErr w:type="spellEnd"/>
-      <w:proofErr w:type="gramEnd"/>
-      <w:r>
-        <w:rPr>
-          <w:lang w:val="en-US"/>
-        </w:rPr>
-        <w:t xml:space="preserve"> error Conflicting peer dependency: react@16.14.0</w:t>
-      </w:r>
-    </w:p>
-    <w:p>
-      <w:pPr>
-        <w:rPr>
-          <w:lang w:val="en-US"/>
-        </w:rPr>
-      </w:pPr>
-      <w:proofErr w:type="spellStart"/>
-      <w:proofErr w:type="gramStart"/>
-      <w:r>
-        <w:rPr>
-          <w:lang w:val="en-US"/>
-        </w:rPr>
-        <w:t>npm</w:t>
-      </w:r>
-      <w:proofErr w:type="spellEnd"/>
-      <w:proofErr w:type="gramEnd"/>
-      <w:r>
-        <w:rPr>
-          <w:lang w:val="en-US"/>
-        </w:rPr>
-        <w:t xml:space="preserve"> error </w:t>
-      </w:r>
-      <w:proofErr w:type="spellStart"/>
-      <w:r>
-        <w:rPr>
-          <w:lang w:val="en-US"/>
-        </w:rPr>
-        <w:t>node_modules</w:t>
-      </w:r>
-      <w:proofErr w:type="spellEnd"/>
-      <w:r>
-        <w:rPr>
-          <w:lang w:val="en-US"/>
-        </w:rPr>
-        <w:t>/react</w:t>
-      </w:r>
-    </w:p>
-    <w:p>
-      <w:pPr>
-        <w:rPr>
-          <w:lang w:val="en-US"/>
-        </w:rPr>
-      </w:pPr>
-      <w:proofErr w:type="spellStart"/>
-      <w:proofErr w:type="gramStart"/>
-      <w:r>
-        <w:rPr>
-          <w:lang w:val="en-US"/>
-        </w:rPr>
-        <w:lastRenderedPageBreak/>
-        <w:t>npm</w:t>
-      </w:r>
-      <w:proofErr w:type="spellEnd"/>
-      <w:proofErr w:type="gramEnd"/>
-      <w:r>
-        <w:rPr>
-          <w:lang w:val="en-US"/>
-        </w:rPr>
-        <w:t xml:space="preserve"> error   peer react@"^15.3.0 || ^16.0.0" from material-ui-icons@1.0.0-beta.36</w:t>
-      </w:r>
-    </w:p>
-    <w:p>
-      <w:pPr>
-        <w:rPr>
-          <w:lang w:val="en-US"/>
-        </w:rPr>
-      </w:pPr>
-      <w:proofErr w:type="spellStart"/>
-      <w:proofErr w:type="gramStart"/>
-      <w:r>
-        <w:rPr>
-          <w:lang w:val="en-US"/>
-        </w:rPr>
-        <w:t>npm</w:t>
-      </w:r>
-      <w:proofErr w:type="spellEnd"/>
-      <w:proofErr w:type="gramEnd"/>
-      <w:r>
-        <w:rPr>
-          <w:lang w:val="en-US"/>
-        </w:rPr>
-        <w:t xml:space="preserve"> error   </w:t>
-      </w:r>
-      <w:proofErr w:type="spellStart"/>
-      <w:r>
-        <w:rPr>
-          <w:lang w:val="en-US"/>
-        </w:rPr>
-        <w:t>node_modules</w:t>
-      </w:r>
-      <w:proofErr w:type="spellEnd"/>
-      <w:r>
-        <w:rPr>
-          <w:lang w:val="en-US"/>
-        </w:rPr>
-        <w:t>/material-</w:t>
-      </w:r>
-      <w:proofErr w:type="spellStart"/>
-      <w:r>
-        <w:rPr>
-          <w:lang w:val="en-US"/>
-        </w:rPr>
-        <w:t>ui</w:t>
-      </w:r>
-      <w:proofErr w:type="spellEnd"/>
-      <w:r>
-        <w:rPr>
-          <w:lang w:val="en-US"/>
-        </w:rPr>
-        <w:t>-icons</w:t>
-      </w:r>
-    </w:p>
-    <w:p>
-      <w:pPr>
-        <w:rPr>
-          <w:lang w:val="en-US"/>
-        </w:rPr>
-      </w:pPr>
-      <w:proofErr w:type="spellStart"/>
-      <w:proofErr w:type="gramStart"/>
-      <w:r>
-        <w:rPr>
-          <w:lang w:val="en-US"/>
-        </w:rPr>
-        <w:t>npm</w:t>
-      </w:r>
-      <w:proofErr w:type="spellEnd"/>
-      <w:proofErr w:type="gramEnd"/>
-      <w:r>
-        <w:rPr>
-          <w:lang w:val="en-US"/>
-        </w:rPr>
-        <w:t xml:space="preserve"> error     material-</w:t>
-      </w:r>
-      <w:proofErr w:type="spellStart"/>
-      <w:r>
-        <w:rPr>
-          <w:lang w:val="en-US"/>
-        </w:rPr>
-        <w:t>ui</w:t>
-      </w:r>
-      <w:proofErr w:type="spellEnd"/>
-      <w:r>
-        <w:rPr>
-          <w:lang w:val="en-US"/>
-        </w:rPr>
-        <w:t>-icons@"^1.0.0-beta.36" from the root project</w:t>
-      </w:r>
-    </w:p>
-    <w:p>
-      <w:pPr>
+      </w:pPr>
+      <w:r>
         <w:rPr>
           <w:b/>
           <w:lang w:val="en-US"/>
         </w:rPr>
-      </w:pPr>
-      <w:r>
+        <w:t>Fixed</w:t>
+      </w:r>
+    </w:p>
+    <w:p>
+      <w:pPr>
+        <w:rPr>
+          <w:lang w:val="en-US"/>
+        </w:rPr>
+      </w:pPr>
+      <w:r>
+        <w:rPr>
+          <w:lang w:val="en-US"/>
+        </w:rPr>
+        <w:t>npm uninstall material-ui-icons</w:t>
+      </w:r>
+    </w:p>
+    <w:p>
+      <w:pPr>
+        <w:rPr>
+          <w:lang w:val="en-US"/>
+        </w:rPr>
+      </w:pPr>
+      <w:r>
+        <w:rPr>
+          <w:lang w:val="en-US"/>
+        </w:rPr>
+        <w:t>npm install</w:t>
+      </w:r>
+    </w:p>
+    <w:p>
+      <w:pPr>
+        <w:rPr>
+          <w:lang w:val="en-US"/>
+        </w:rPr>
+      </w:pPr>
+      <w:r>
+        <w:rPr>
+          <w:lang w:val="en-US"/>
+        </w:rPr>
+        <w:t>npm run dev failed. Runned:</w:t>
+      </w:r>
+    </w:p>
+    <w:p>
+      <w:pPr>
+        <w:rPr>
+          <w:lang w:val="en-US"/>
+        </w:rPr>
+      </w:pPr>
+      <w:r>
+        <w:rPr>
+          <w:lang w:val="en-US"/>
+        </w:rPr>
+        <w:t>npm install concurrently –save-dev</w:t>
+      </w:r>
+    </w:p>
+    <w:p>
+      <w:pPr>
+        <w:rPr>
+          <w:lang w:val="en-US"/>
+        </w:rPr>
+      </w:pPr>
+      <w:r>
+        <w:rPr>
+          <w:lang w:val="en-US"/>
+        </w:rPr>
+        <w:t>npm install react-scripts –save</w:t>
+      </w:r>
+    </w:p>
+    <w:p>
+      <w:pPr>
         <w:rPr>
           <w:b/>
           <w:lang w:val="en-US"/>
         </w:rPr>
-        <w:t>Fixed</w:t>
-      </w:r>
-    </w:p>
-    <w:p>
-      <w:pPr>
-        <w:rPr>
-          <w:lang w:val="en-US"/>
-        </w:rPr>
-      </w:pPr>
-      <w:proofErr w:type="spellStart"/>
-      <w:proofErr w:type="gramStart"/>
-      <w:r>
-        <w:rPr>
-          <w:lang w:val="en-US"/>
-        </w:rPr>
-        <w:t>npm</w:t>
-      </w:r>
-      <w:proofErr w:type="spellEnd"/>
-      <w:proofErr w:type="gramEnd"/>
-      <w:r>
-        <w:rPr>
-          <w:lang w:val="en-US"/>
-        </w:rPr>
-        <w:t xml:space="preserve"> uninstall material-</w:t>
-      </w:r>
-      <w:proofErr w:type="spellStart"/>
-      <w:r>
-        <w:rPr>
-          <w:lang w:val="en-US"/>
-        </w:rPr>
-        <w:t>ui</w:t>
-      </w:r>
-      <w:proofErr w:type="spellEnd"/>
-      <w:r>
-        <w:rPr>
-          <w:lang w:val="en-US"/>
-        </w:rPr>
-        <w:t>-icons</w:t>
-      </w:r>
-    </w:p>
-    <w:p>
-      <w:pPr>
-        <w:rPr>
-          <w:lang w:val="en-US"/>
-        </w:rPr>
-      </w:pPr>
-      <w:proofErr w:type="spellStart"/>
-      <w:proofErr w:type="gramStart"/>
-      <w:r>
-        <w:rPr>
-          <w:lang w:val="en-US"/>
-        </w:rPr>
-        <w:t>npm</w:t>
-      </w:r>
-      <w:proofErr w:type="spellEnd"/>
-      <w:proofErr w:type="gramEnd"/>
-      <w:r>
-        <w:rPr>
-          <w:lang w:val="en-US"/>
-        </w:rPr>
-        <w:t xml:space="preserve"> install</w:t>
-      </w:r>
-    </w:p>
-    <w:p>
-      <w:pPr>
-        <w:rPr>
-          <w:lang w:val="en-US"/>
-        </w:rPr>
-      </w:pPr>
-      <w:proofErr w:type="spellStart"/>
-      <w:proofErr w:type="gramStart"/>
-      <w:r>
-        <w:rPr>
-          <w:lang w:val="en-US"/>
-        </w:rPr>
-        <w:t>npm</w:t>
-      </w:r>
-      <w:proofErr w:type="spellEnd"/>
-      <w:proofErr w:type="gramEnd"/>
-      <w:r>
-        <w:rPr>
-          <w:lang w:val="en-US"/>
-        </w:rPr>
-        <w:t xml:space="preserve"> run dev failed. </w:t>
-      </w:r>
-      <w:proofErr w:type="spellStart"/>
-      <w:r>
-        <w:rPr>
-          <w:lang w:val="en-US"/>
-        </w:rPr>
-        <w:t>Runned</w:t>
-      </w:r>
-      <w:proofErr w:type="spellEnd"/>
-      <w:r>
-        <w:rPr>
-          <w:lang w:val="en-US"/>
-        </w:rPr>
-        <w:t>:</w:t>
-      </w:r>
-    </w:p>
-    <w:p>
-      <w:pPr>
-        <w:rPr>
-          <w:lang w:val="en-US"/>
-        </w:rPr>
-      </w:pPr>
-      <w:proofErr w:type="spellStart"/>
-      <w:proofErr w:type="gramStart"/>
-      <w:r>
-        <w:rPr>
-          <w:lang w:val="en-US"/>
-        </w:rPr>
-        <w:t>npm</w:t>
-      </w:r>
-      <w:proofErr w:type="spellEnd"/>
-      <w:proofErr w:type="gramEnd"/>
-      <w:r>
-        <w:rPr>
-          <w:lang w:val="en-US"/>
-        </w:rPr>
-        <w:t xml:space="preserve"> install concurrently –save-dev</w:t>
-      </w:r>
-    </w:p>
-    <w:p>
-      <w:pPr>
-        <w:rPr>
-          <w:lang w:val="en-US"/>
-        </w:rPr>
-      </w:pPr>
-      <w:proofErr w:type="spellStart"/>
-      <w:proofErr w:type="gramStart"/>
-      <w:r>
-        <w:rPr>
-          <w:lang w:val="en-US"/>
-        </w:rPr>
-        <w:t>npm</w:t>
-      </w:r>
-      <w:proofErr w:type="spellEnd"/>
-      <w:proofErr w:type="gramEnd"/>
-      <w:r>
-        <w:rPr>
-          <w:lang w:val="en-US"/>
-        </w:rPr>
-        <w:t xml:space="preserve"> install react-scripts –save</w:t>
-      </w:r>
-    </w:p>
-    <w:p>
-      <w:pPr>
+      </w:pPr>
+      <w:r>
         <w:rPr>
           <w:b/>
           <w:lang w:val="en-US"/>
         </w:rPr>
-      </w:pPr>
-      <w:proofErr w:type="gramStart"/>
-      <w:r>
-        <w:rPr>
-          <w:b/>
-          <w:lang w:val="en-US"/>
-        </w:rPr>
-        <w:t>changed</w:t>
-      </w:r>
-      <w:proofErr w:type="gramEnd"/>
-      <w:r>
-        <w:rPr>
-          <w:b/>
-          <w:lang w:val="en-US"/>
-        </w:rPr>
-        <w:t xml:space="preserve"> target to .net8</w:t>
+        <w:t>changed target to .net8</w:t>
       </w:r>
     </w:p>
     <w:p>
@@ -3744,19 +3534,11 @@
       <w:bookmarkStart w:id="15" w:name="_Toc197014878"/>
       <w:bookmarkStart w:id="16" w:name="_Toc197014962"/>
       <w:bookmarkStart w:id="17" w:name="_Toc197350619"/>
-      <w:proofErr w:type="gramStart"/>
-      <w:r>
-        <w:rPr>
-          <w:lang w:val="en-US"/>
-        </w:rPr>
-        <w:t>1.a</w:t>
-      </w:r>
-      <w:proofErr w:type="gramEnd"/>
-      <w:r>
-        <w:rPr>
-          <w:lang w:val="en-US"/>
-        </w:rPr>
-        <w:t xml:space="preserve"> infinite loop bug</w:t>
+      <w:r>
+        <w:rPr>
+          <w:lang w:val="en-US"/>
+        </w:rPr>
+        <w:t>1.a infinite loop bug</w:t>
       </w:r>
       <w:bookmarkEnd w:id="14"/>
       <w:bookmarkEnd w:id="15"/>
@@ -3781,21 +3563,11 @@
           <w:lang w:val="en-US"/>
         </w:rPr>
       </w:pPr>
-      <w:proofErr w:type="spellStart"/>
-      <w:proofErr w:type="gramStart"/>
-      <w:r>
-        <w:rPr>
-          <w:lang w:val="en-US"/>
-        </w:rPr>
-        <w:t>useEffect</w:t>
-      </w:r>
-      <w:proofErr w:type="spellEnd"/>
-      <w:proofErr w:type="gramEnd"/>
-      <w:r>
-        <w:rPr>
-          <w:lang w:val="en-US"/>
-        </w:rPr>
-        <w:t xml:space="preserve"> with an empty dependency array ([]) will only run once when the component mounts, instead of re-running on every render.</w:t>
+      <w:r>
+        <w:rPr>
+          <w:lang w:val="en-US"/>
+        </w:rPr>
+        <w:t>useEffect with an empty dependency array ([]) will only run once when the component mounts, instead of re-running on every render.</w:t>
       </w:r>
     </w:p>
     <w:p>
@@ -3813,21 +3585,7 @@
         <w:rPr>
           <w:lang w:val="en-US"/>
         </w:rPr>
-        <w:t xml:space="preserve">Without the dependency array, the effect runs on every render, causing an infinite loop because </w:t>
-      </w:r>
-      <w:proofErr w:type="spellStart"/>
-      <w:r>
-        <w:rPr>
-          <w:lang w:val="en-US"/>
-        </w:rPr>
-        <w:t>setTodos</w:t>
-      </w:r>
-      <w:proofErr w:type="spellEnd"/>
-      <w:r>
-        <w:rPr>
-          <w:lang w:val="en-US"/>
-        </w:rPr>
-        <w:t xml:space="preserve"> triggers a re-render, which calls the effect again.</w:t>
+        <w:t>Without the dependency array, the effect runs on every render, causing an infinite loop because setTodos triggers a re-render, which calls the effect again.</w:t>
       </w:r>
     </w:p>
     <w:p>
@@ -3901,19 +3659,11 @@
       <w:bookmarkStart w:id="19" w:name="_Toc197014879"/>
       <w:bookmarkStart w:id="20" w:name="_Toc197014963"/>
       <w:bookmarkStart w:id="21" w:name="_Toc197350620"/>
-      <w:proofErr w:type="gramStart"/>
-      <w:r>
-        <w:rPr>
-          <w:lang w:val="en-US"/>
-        </w:rPr>
-        <w:t>1.b</w:t>
-      </w:r>
-      <w:proofErr w:type="gramEnd"/>
-      <w:r>
-        <w:rPr>
-          <w:lang w:val="en-US"/>
-        </w:rPr>
-        <w:t xml:space="preserve"> key prop warning</w:t>
+      <w:r>
+        <w:rPr>
+          <w:lang w:val="en-US"/>
+        </w:rPr>
+        <w:t>1.b key prop warning</w:t>
       </w:r>
       <w:bookmarkEnd w:id="18"/>
       <w:bookmarkEnd w:id="19"/>
@@ -3926,14 +3676,12 @@
           <w:lang w:val="en-US"/>
         </w:rPr>
       </w:pPr>
-      <w:proofErr w:type="gramStart"/>
       <w:r>
         <w:rPr>
           <w:lang w:val="en-US"/>
         </w:rPr>
         <w:t>Added a key to each grid item.</w:t>
       </w:r>
-      <w:proofErr w:type="gramEnd"/>
     </w:p>
     <w:p>
       <w:pPr>
@@ -4064,19 +3812,11 @@
       <w:bookmarkStart w:id="23" w:name="_Toc197014880"/>
       <w:bookmarkStart w:id="24" w:name="_Toc197014964"/>
       <w:bookmarkStart w:id="25" w:name="_Toc197350621"/>
-      <w:proofErr w:type="gramStart"/>
-      <w:r>
-        <w:rPr>
-          <w:lang w:val="en-US"/>
-        </w:rPr>
-        <w:t>1.c</w:t>
-      </w:r>
-      <w:proofErr w:type="gramEnd"/>
-      <w:r>
-        <w:rPr>
-          <w:lang w:val="en-US"/>
-        </w:rPr>
-        <w:t xml:space="preserve"> show content as well</w:t>
+      <w:r>
+        <w:rPr>
+          <w:lang w:val="en-US"/>
+        </w:rPr>
+        <w:t>1.c show content as well</w:t>
       </w:r>
       <w:bookmarkEnd w:id="22"/>
       <w:bookmarkEnd w:id="23"/>
@@ -4283,19 +4023,11 @@
       <w:bookmarkStart w:id="27" w:name="_Toc197014881"/>
       <w:bookmarkStart w:id="28" w:name="_Toc197014965"/>
       <w:bookmarkStart w:id="29" w:name="_Toc197350622"/>
-      <w:proofErr w:type="gramStart"/>
-      <w:r>
-        <w:rPr>
-          <w:lang w:val="en-US"/>
-        </w:rPr>
-        <w:t>1.d</w:t>
-      </w:r>
-      <w:proofErr w:type="gramEnd"/>
-      <w:r>
-        <w:rPr>
-          <w:lang w:val="en-US"/>
-        </w:rPr>
-        <w:t xml:space="preserve"> add status sorting</w:t>
+      <w:r>
+        <w:rPr>
+          <w:lang w:val="en-US"/>
+        </w:rPr>
+        <w:t>1.d add status sorting</w:t>
       </w:r>
       <w:bookmarkEnd w:id="26"/>
       <w:bookmarkEnd w:id="27"/>
@@ -4378,19 +4110,11 @@
       <w:bookmarkStart w:id="31" w:name="_Toc197014882"/>
       <w:bookmarkStart w:id="32" w:name="_Toc197014966"/>
       <w:bookmarkStart w:id="33" w:name="_Toc197350623"/>
-      <w:proofErr w:type="gramStart"/>
-      <w:r>
-        <w:rPr>
-          <w:lang w:val="en-US"/>
-        </w:rPr>
-        <w:t>1.e</w:t>
-      </w:r>
-      <w:proofErr w:type="gramEnd"/>
-      <w:r>
-        <w:rPr>
-          <w:lang w:val="en-US"/>
-        </w:rPr>
-        <w:t xml:space="preserve"> add status update functionality</w:t>
+      <w:r>
+        <w:rPr>
+          <w:lang w:val="en-US"/>
+        </w:rPr>
+        <w:t>1.e add status update functionality</w:t>
       </w:r>
       <w:bookmarkEnd w:id="30"/>
       <w:bookmarkEnd w:id="31"/>
@@ -4427,21 +4151,7 @@
         <w:rPr>
           <w:lang w:val="en-US"/>
         </w:rPr>
-        <w:t xml:space="preserve">Create a </w:t>
-      </w:r>
-      <w:proofErr w:type="spellStart"/>
-      <w:r>
-        <w:rPr>
-          <w:lang w:val="en-US"/>
-        </w:rPr>
-        <w:t>handleStatusUpdate</w:t>
-      </w:r>
-      <w:proofErr w:type="spellEnd"/>
-      <w:r>
-        <w:rPr>
-          <w:lang w:val="en-US"/>
-        </w:rPr>
-        <w:t xml:space="preserve"> function to call the API and update status.</w:t>
+        <w:t>Create a handleStatusUpdate function to call the API and update status.</w:t>
       </w:r>
       <w:bookmarkEnd w:id="37"/>
       <w:bookmarkEnd w:id="38"/>
@@ -4460,21 +4170,7 @@
         <w:rPr>
           <w:lang w:val="en-US"/>
         </w:rPr>
-        <w:t xml:space="preserve">Re-fetch or locally update the </w:t>
-      </w:r>
-      <w:proofErr w:type="spellStart"/>
-      <w:r>
-        <w:rPr>
-          <w:lang w:val="en-US"/>
-        </w:rPr>
-        <w:t>todos</w:t>
-      </w:r>
-      <w:proofErr w:type="spellEnd"/>
-      <w:r>
-        <w:rPr>
-          <w:lang w:val="en-US"/>
-        </w:rPr>
-        <w:t xml:space="preserve"> state to reflect the change and re-sort.</w:t>
+        <w:t>Re-fetch or locally update the todos state to reflect the change and re-sort.</w:t>
       </w:r>
       <w:bookmarkEnd w:id="39"/>
       <w:bookmarkEnd w:id="40"/>
@@ -4548,19 +4244,11 @@
       <w:bookmarkStart w:id="41" w:name="_Toc197014886"/>
       <w:bookmarkStart w:id="42" w:name="_Toc197014970"/>
       <w:bookmarkStart w:id="43" w:name="_Toc197350624"/>
-      <w:proofErr w:type="gramStart"/>
-      <w:r>
-        <w:rPr>
-          <w:lang w:val="en-US"/>
-        </w:rPr>
-        <w:t>1.f</w:t>
-      </w:r>
-      <w:proofErr w:type="gramEnd"/>
-      <w:r>
-        <w:rPr>
-          <w:lang w:val="en-US"/>
-        </w:rPr>
-        <w:t xml:space="preserve"> Add date sorting</w:t>
+      <w:r>
+        <w:rPr>
+          <w:lang w:val="en-US"/>
+        </w:rPr>
+        <w:t>1.f Add date sorting</w:t>
       </w:r>
       <w:bookmarkEnd w:id="36"/>
       <w:bookmarkEnd w:id="41"/>
@@ -4789,19 +4477,11 @@
         </w:rPr>
       </w:pPr>
       <w:bookmarkStart w:id="48" w:name="_Toc197350626"/>
-      <w:proofErr w:type="gramStart"/>
-      <w:r>
-        <w:rPr>
-          <w:lang w:val="en-US"/>
-        </w:rPr>
-        <w:t>2.a</w:t>
-      </w:r>
-      <w:proofErr w:type="gramEnd"/>
-      <w:r>
-        <w:rPr>
-          <w:lang w:val="en-US"/>
-        </w:rPr>
-        <w:t>. Pagination</w:t>
+      <w:r>
+        <w:rPr>
+          <w:lang w:val="en-US"/>
+        </w:rPr>
+        <w:t>2.a. Pagination</w:t>
       </w:r>
       <w:bookmarkEnd w:id="48"/>
     </w:p>
@@ -4871,19 +4551,11 @@
         </w:rPr>
       </w:pPr>
       <w:bookmarkStart w:id="49" w:name="_Toc197350627"/>
-      <w:proofErr w:type="gramStart"/>
-      <w:r>
-        <w:rPr>
-          <w:lang w:val="en-US"/>
-        </w:rPr>
-        <w:t>2.b</w:t>
-      </w:r>
-      <w:proofErr w:type="gramEnd"/>
-      <w:r>
-        <w:rPr>
-          <w:lang w:val="en-US"/>
-        </w:rPr>
-        <w:t>. Round-trip optimization</w:t>
+      <w:r>
+        <w:rPr>
+          <w:lang w:val="en-US"/>
+        </w:rPr>
+        <w:t>2.b. Round-trip optimization</w:t>
       </w:r>
       <w:bookmarkEnd w:id="49"/>
     </w:p>
@@ -5025,19 +4697,11 @@
         </w:rPr>
       </w:pPr>
       <w:bookmarkStart w:id="50" w:name="_Toc197350628"/>
-      <w:proofErr w:type="gramStart"/>
-      <w:r>
-        <w:rPr>
-          <w:lang w:val="en-US"/>
-        </w:rPr>
-        <w:t>2.c</w:t>
-      </w:r>
-      <w:proofErr w:type="gramEnd"/>
-      <w:r>
-        <w:rPr>
-          <w:lang w:val="en-US"/>
-        </w:rPr>
-        <w:t xml:space="preserve"> Type filter</w:t>
+      <w:r>
+        <w:rPr>
+          <w:lang w:val="en-US"/>
+        </w:rPr>
+        <w:t>2.c Type filter</w:t>
       </w:r>
       <w:bookmarkEnd w:id="50"/>
     </w:p>
@@ -5140,19 +4804,11 @@
         </w:rPr>
       </w:pPr>
       <w:bookmarkStart w:id="51" w:name="_Toc197350629"/>
-      <w:proofErr w:type="gramStart"/>
-      <w:r>
-        <w:rPr>
-          <w:lang w:val="en-US"/>
-        </w:rPr>
-        <w:t>2.d</w:t>
-      </w:r>
-      <w:proofErr w:type="gramEnd"/>
-      <w:r>
-        <w:rPr>
-          <w:lang w:val="en-US"/>
-        </w:rPr>
-        <w:t>. Local storage</w:t>
+      <w:r>
+        <w:rPr>
+          <w:lang w:val="en-US"/>
+        </w:rPr>
+        <w:t>2.d. Local storage</w:t>
       </w:r>
       <w:bookmarkEnd w:id="51"/>
     </w:p>
@@ -5221,19 +4877,11 @@
           <w:lang w:val="en-US"/>
         </w:rPr>
       </w:pPr>
-      <w:proofErr w:type="spellStart"/>
-      <w:r>
-        <w:rPr>
-          <w:lang w:val="en-US"/>
-        </w:rPr>
-        <w:t>Config</w:t>
-      </w:r>
-      <w:proofErr w:type="spellEnd"/>
-      <w:r>
-        <w:rPr>
-          <w:lang w:val="en-US"/>
-        </w:rPr>
-        <w:t xml:space="preserve"> Section</w:t>
+      <w:r>
+        <w:rPr>
+          <w:lang w:val="en-US"/>
+        </w:rPr>
+        <w:t>Config Section</w:t>
       </w:r>
     </w:p>
     <w:p>
@@ -5345,9 +4993,9 @@
         </w:rPr>
         <w:drawing>
           <wp:inline distT="0" distB="0" distL="0" distR="0">
-            <wp:extent cx="5760720" cy="1581941"/>
+            <wp:extent cx="5760720" cy="2941721"/>
             <wp:effectExtent l="19050" t="0" r="0" b="0"/>
-            <wp:docPr id="24" name="Picture 7"/>
+            <wp:docPr id="25" name="Picture 10"/>
             <wp:cNvGraphicFramePr>
               <a:graphicFrameLocks xmlns:a="http://schemas.openxmlformats.org/drawingml/2006/main" noChangeAspect="1"/>
             </wp:cNvGraphicFramePr>
@@ -5355,7 +5003,7 @@
               <a:graphicData uri="http://schemas.openxmlformats.org/drawingml/2006/picture">
                 <pic:pic xmlns:pic="http://schemas.openxmlformats.org/drawingml/2006/picture">
                   <pic:nvPicPr>
-                    <pic:cNvPr id="0" name="Picture 7"/>
+                    <pic:cNvPr id="0" name="Picture 10"/>
                     <pic:cNvPicPr>
                       <a:picLocks noChangeAspect="1" noChangeArrowheads="1"/>
                     </pic:cNvPicPr>
@@ -5370,7 +5018,7 @@
                   <pic:spPr bwMode="auto">
                     <a:xfrm>
                       <a:off x="0" y="0"/>
-                      <a:ext cx="5760720" cy="1581941"/>
+                      <a:ext cx="5760720" cy="2941721"/>
                     </a:xfrm>
                     <a:prstGeom prst="rect">
                       <a:avLst/>
@@ -5401,45 +5049,36 @@
         <w:rPr>
           <w:lang w:val="en-US"/>
         </w:rPr>
+        <w:lastRenderedPageBreak/>
         <w:t>Unit Tests</w:t>
       </w:r>
       <w:bookmarkEnd w:id="52"/>
     </w:p>
     <w:p>
       <w:pPr>
-        <w:rPr>
-          <w:lang w:val="en-US"/>
-        </w:rPr>
-      </w:pPr>
-      <w:proofErr w:type="spellStart"/>
-      <w:proofErr w:type="gramStart"/>
-      <w:r>
-        <w:rPr>
-          <w:lang w:val="en-US"/>
-        </w:rPr>
-        <w:t>npm</w:t>
-      </w:r>
-      <w:proofErr w:type="spellEnd"/>
-      <w:proofErr w:type="gramEnd"/>
-      <w:r>
-        <w:rPr>
-          <w:lang w:val="en-US"/>
-        </w:rPr>
-        <w:t xml:space="preserve"> install --save-dev @testing-library/react @testing-library/user-event @testing-library/jest-</w:t>
-      </w:r>
-      <w:proofErr w:type="spellStart"/>
-      <w:r>
-        <w:rPr>
-          <w:lang w:val="en-US"/>
-        </w:rPr>
-        <w:t>dom</w:t>
-      </w:r>
-      <w:proofErr w:type="spellEnd"/>
-      <w:r>
-        <w:rPr>
-          <w:lang w:val="en-US"/>
-        </w:rPr>
-        <w:t xml:space="preserve"> jest</w:t>
+        <w:pStyle w:val="Heading2"/>
+        <w:rPr>
+          <w:lang w:val="en-US"/>
+        </w:rPr>
+      </w:pPr>
+      <w:r>
+        <w:rPr>
+          <w:lang w:val="en-US"/>
+        </w:rPr>
+        <w:t>Client</w:t>
+      </w:r>
+    </w:p>
+    <w:p>
+      <w:pPr>
+        <w:rPr>
+          <w:lang w:val="en-US"/>
+        </w:rPr>
+      </w:pPr>
+      <w:r>
+        <w:rPr>
+          <w:lang w:val="en-US"/>
+        </w:rPr>
+        <w:t>npm install --save-dev @testing-library/react @testing-library/user-event @testing-library/jest-dom jest</w:t>
       </w:r>
     </w:p>
     <w:p>
@@ -5453,7 +5092,6 @@
           <w:noProof/>
           <w:lang w:eastAsia="ro-RO"/>
         </w:rPr>
-        <w:lastRenderedPageBreak/>
         <w:drawing>
           <wp:inline distT="0" distB="0" distL="0" distR="0">
             <wp:extent cx="3067050" cy="914400"/>
@@ -5737,6 +5375,20 @@
         </w:drawing>
       </w:r>
     </w:p>
+    <w:p>
+      <w:pPr>
+        <w:pStyle w:val="Heading2"/>
+        <w:rPr>
+          <w:lang w:val="en-US"/>
+        </w:rPr>
+      </w:pPr>
+      <w:r>
+        <w:rPr>
+          <w:lang w:val="en-US"/>
+        </w:rPr>
+        <w:t>Server</w:t>
+      </w:r>
+    </w:p>
     <w:p/>
     <w:sectPr>
       <w:headerReference w:type="default" r:id="rId31"/>
@@ -5795,7 +5447,7 @@
       <w:rPr>
         <w:noProof/>
       </w:rPr>
-      <w:t>13</w:t>
+      <w:t>14</w:t>
     </w:r>
     <w:r>
       <w:fldChar w:fldCharType="end"/>

</xml_diff>

<commit_message>
- code cleanup - added some additional tests
</commit_message>
<xml_diff>
--- a/DevelopmentSteps.docx
+++ b/DevelopmentSteps.docx
@@ -20,7 +20,7 @@
           <w:tab w:val="right" w:leader="dot" w:pos="9062"/>
         </w:tabs>
         <w:rPr>
-          <w:rFonts w:eastAsia="Times New Roman"/>
+          <w:rFonts w:asciiTheme="minorHAnsi" w:eastAsiaTheme="minorEastAsia" w:hAnsiTheme="minorHAnsi" w:cstheme="minorBidi"/>
           <w:noProof/>
           <w:lang w:eastAsia="ro-RO"/>
         </w:rPr>
@@ -34,7 +34,7 @@
       <w:r>
         <w:fldChar w:fldCharType="separate"/>
       </w:r>
-      <w:hyperlink w:anchor="_Toc197350611" w:history="1">
+      <w:hyperlink w:anchor="_Toc197437756" w:history="1">
         <w:r>
           <w:rPr>
             <w:rStyle w:val="Hyperlink"/>
@@ -62,7 +62,7 @@
             <w:noProof/>
             <w:webHidden/>
           </w:rPr>
-          <w:instrText xml:space="preserve"> PAGEREF _Toc197350611 \h </w:instrText>
+          <w:instrText xml:space="preserve"> PAGEREF _Toc197437756 \h </w:instrText>
         </w:r>
         <w:r>
           <w:rPr>
@@ -100,12 +100,12 @@
           <w:tab w:val="right" w:leader="dot" w:pos="9062"/>
         </w:tabs>
         <w:rPr>
-          <w:rFonts w:eastAsia="Times New Roman"/>
+          <w:rFonts w:asciiTheme="minorHAnsi" w:eastAsiaTheme="minorEastAsia" w:hAnsiTheme="minorHAnsi" w:cstheme="minorBidi"/>
           <w:noProof/>
           <w:lang w:eastAsia="ro-RO"/>
         </w:rPr>
       </w:pPr>
-      <w:hyperlink w:anchor="_Toc197350612" w:history="1">
+      <w:hyperlink w:anchor="_Toc197437757" w:history="1">
         <w:r>
           <w:rPr>
             <w:rStyle w:val="Hyperlink"/>
@@ -133,7 +133,78 @@
             <w:noProof/>
             <w:webHidden/>
           </w:rPr>
-          <w:instrText xml:space="preserve"> PAGEREF _Toc197350612 \h </w:instrText>
+          <w:instrText xml:space="preserve"> PAGEREF _Toc197437757 \h </w:instrText>
+        </w:r>
+        <w:r>
+          <w:rPr>
+            <w:noProof/>
+            <w:webHidden/>
+          </w:rPr>
+        </w:r>
+        <w:r>
+          <w:rPr>
+            <w:noProof/>
+            <w:webHidden/>
+          </w:rPr>
+          <w:fldChar w:fldCharType="separate"/>
+        </w:r>
+        <w:r>
+          <w:rPr>
+            <w:noProof/>
+            <w:webHidden/>
+          </w:rPr>
+          <w:t>3</w:t>
+        </w:r>
+        <w:r>
+          <w:rPr>
+            <w:noProof/>
+            <w:webHidden/>
+          </w:rPr>
+          <w:fldChar w:fldCharType="end"/>
+        </w:r>
+      </w:hyperlink>
+    </w:p>
+    <w:p>
+      <w:pPr>
+        <w:pStyle w:val="TOC2"/>
+        <w:tabs>
+          <w:tab w:val="right" w:leader="dot" w:pos="9062"/>
+        </w:tabs>
+        <w:rPr>
+          <w:rFonts w:asciiTheme="minorHAnsi" w:eastAsiaTheme="minorEastAsia" w:hAnsiTheme="minorHAnsi" w:cstheme="minorBidi"/>
+          <w:noProof/>
+          <w:lang w:eastAsia="ro-RO"/>
+        </w:rPr>
+      </w:pPr>
+      <w:hyperlink w:anchor="_Toc197437758" w:history="1">
+        <w:r>
+          <w:rPr>
+            <w:rStyle w:val="Hyperlink"/>
+            <w:noProof/>
+            <w:lang w:val="en-US"/>
+          </w:rPr>
+          <w:t>Client</w:t>
+        </w:r>
+        <w:r>
+          <w:rPr>
+            <w:noProof/>
+            <w:webHidden/>
+          </w:rPr>
+          <w:tab/>
+        </w:r>
+        <w:r>
+          <w:rPr>
+            <w:noProof/>
+            <w:webHidden/>
+          </w:rPr>
+          <w:fldChar w:fldCharType="begin"/>
+        </w:r>
+        <w:r>
+          <w:rPr>
+            <w:noProof/>
+            <w:webHidden/>
+          </w:rPr>
+          <w:instrText xml:space="preserve"> PAGEREF _Toc197437758 \h </w:instrText>
         </w:r>
         <w:r>
           <w:rPr>
@@ -171,10 +242,12 @@
           <w:tab w:val="right" w:leader="dot" w:pos="9062"/>
         </w:tabs>
         <w:rPr>
+          <w:rFonts w:asciiTheme="minorHAnsi" w:eastAsiaTheme="minorEastAsia" w:hAnsiTheme="minorHAnsi" w:cstheme="minorBidi"/>
           <w:noProof/>
-        </w:rPr>
-      </w:pPr>
-      <w:hyperlink w:anchor="_Toc197350613" w:history="1">
+          <w:lang w:eastAsia="ro-RO"/>
+        </w:rPr>
+      </w:pPr>
+      <w:hyperlink w:anchor="_Toc197437759" w:history="1">
         <w:r>
           <w:rPr>
             <w:rStyle w:val="Hyperlink"/>
@@ -202,7 +275,7 @@
             <w:noProof/>
             <w:webHidden/>
           </w:rPr>
-          <w:instrText xml:space="preserve"> PAGEREF _Toc197350613 \h </w:instrText>
+          <w:instrText xml:space="preserve"> PAGEREF _Toc197437759 \h </w:instrText>
         </w:r>
         <w:r>
           <w:rPr>
@@ -240,10 +313,12 @@
           <w:tab w:val="right" w:leader="dot" w:pos="9062"/>
         </w:tabs>
         <w:rPr>
+          <w:rFonts w:asciiTheme="minorHAnsi" w:eastAsiaTheme="minorEastAsia" w:hAnsiTheme="minorHAnsi" w:cstheme="minorBidi"/>
           <w:noProof/>
-        </w:rPr>
-      </w:pPr>
-      <w:hyperlink w:anchor="_Toc197350614" w:history="1">
+          <w:lang w:eastAsia="ro-RO"/>
+        </w:rPr>
+      </w:pPr>
+      <w:hyperlink w:anchor="_Toc197437760" w:history="1">
         <w:r>
           <w:rPr>
             <w:rStyle w:val="Hyperlink"/>
@@ -271,7 +346,7 @@
             <w:noProof/>
             <w:webHidden/>
           </w:rPr>
-          <w:instrText xml:space="preserve"> PAGEREF _Toc197350614 \h </w:instrText>
+          <w:instrText xml:space="preserve"> PAGEREF _Toc197437760 \h </w:instrText>
         </w:r>
         <w:r>
           <w:rPr>
@@ -309,10 +384,12 @@
           <w:tab w:val="right" w:leader="dot" w:pos="9062"/>
         </w:tabs>
         <w:rPr>
+          <w:rFonts w:asciiTheme="minorHAnsi" w:eastAsiaTheme="minorEastAsia" w:hAnsiTheme="minorHAnsi" w:cstheme="minorBidi"/>
           <w:noProof/>
-        </w:rPr>
-      </w:pPr>
-      <w:hyperlink w:anchor="_Toc197350615" w:history="1">
+          <w:lang w:eastAsia="ro-RO"/>
+        </w:rPr>
+      </w:pPr>
+      <w:hyperlink w:anchor="_Toc197437761" w:history="1">
         <w:r>
           <w:rPr>
             <w:rStyle w:val="Hyperlink"/>
@@ -340,7 +417,7 @@
             <w:noProof/>
             <w:webHidden/>
           </w:rPr>
-          <w:instrText xml:space="preserve"> PAGEREF _Toc197350615 \h </w:instrText>
+          <w:instrText xml:space="preserve"> PAGEREF _Toc197437761 \h </w:instrText>
         </w:r>
         <w:r>
           <w:rPr>
@@ -378,10 +455,12 @@
           <w:tab w:val="right" w:leader="dot" w:pos="9062"/>
         </w:tabs>
         <w:rPr>
+          <w:rFonts w:asciiTheme="minorHAnsi" w:eastAsiaTheme="minorEastAsia" w:hAnsiTheme="minorHAnsi" w:cstheme="minorBidi"/>
           <w:noProof/>
-        </w:rPr>
-      </w:pPr>
-      <w:hyperlink w:anchor="_Toc197350616" w:history="1">
+          <w:lang w:eastAsia="ro-RO"/>
+        </w:rPr>
+      </w:pPr>
+      <w:hyperlink w:anchor="_Toc197437762" w:history="1">
         <w:r>
           <w:rPr>
             <w:rStyle w:val="Hyperlink"/>
@@ -409,7 +488,77 @@
             <w:noProof/>
             <w:webHidden/>
           </w:rPr>
-          <w:instrText xml:space="preserve"> PAGEREF _Toc197350616 \h </w:instrText>
+          <w:instrText xml:space="preserve"> PAGEREF _Toc197437762 \h </w:instrText>
+        </w:r>
+        <w:r>
+          <w:rPr>
+            <w:noProof/>
+            <w:webHidden/>
+          </w:rPr>
+        </w:r>
+        <w:r>
+          <w:rPr>
+            <w:noProof/>
+            <w:webHidden/>
+          </w:rPr>
+          <w:fldChar w:fldCharType="separate"/>
+        </w:r>
+        <w:r>
+          <w:rPr>
+            <w:noProof/>
+            <w:webHidden/>
+          </w:rPr>
+          <w:t>4</w:t>
+        </w:r>
+        <w:r>
+          <w:rPr>
+            <w:noProof/>
+            <w:webHidden/>
+          </w:rPr>
+          <w:fldChar w:fldCharType="end"/>
+        </w:r>
+      </w:hyperlink>
+    </w:p>
+    <w:p>
+      <w:pPr>
+        <w:pStyle w:val="TOC2"/>
+        <w:tabs>
+          <w:tab w:val="right" w:leader="dot" w:pos="9062"/>
+        </w:tabs>
+        <w:rPr>
+          <w:rFonts w:asciiTheme="minorHAnsi" w:eastAsiaTheme="minorEastAsia" w:hAnsiTheme="minorHAnsi" w:cstheme="minorBidi"/>
+          <w:noProof/>
+          <w:lang w:eastAsia="ro-RO"/>
+        </w:rPr>
+      </w:pPr>
+      <w:hyperlink w:anchor="_Toc197437763" w:history="1">
+        <w:r>
+          <w:rPr>
+            <w:rStyle w:val="Hyperlink"/>
+            <w:noProof/>
+          </w:rPr>
+          <w:t>Server</w:t>
+        </w:r>
+        <w:r>
+          <w:rPr>
+            <w:noProof/>
+            <w:webHidden/>
+          </w:rPr>
+          <w:tab/>
+        </w:r>
+        <w:r>
+          <w:rPr>
+            <w:noProof/>
+            <w:webHidden/>
+          </w:rPr>
+          <w:fldChar w:fldCharType="begin"/>
+        </w:r>
+        <w:r>
+          <w:rPr>
+            <w:noProof/>
+            <w:webHidden/>
+          </w:rPr>
+          <w:instrText xml:space="preserve"> PAGEREF _Toc197437763 \h </w:instrText>
         </w:r>
         <w:r>
           <w:rPr>
@@ -447,35 +596,19 @@
           <w:tab w:val="right" w:leader="dot" w:pos="9062"/>
         </w:tabs>
         <w:rPr>
-          <w:rFonts w:eastAsia="Times New Roman"/>
+          <w:rFonts w:asciiTheme="minorHAnsi" w:eastAsiaTheme="minorEastAsia" w:hAnsiTheme="minorHAnsi" w:cstheme="minorBidi"/>
           <w:noProof/>
           <w:lang w:eastAsia="ro-RO"/>
         </w:rPr>
       </w:pPr>
-      <w:hyperlink w:anchor="_Toc197350617" w:history="1">
+      <w:hyperlink w:anchor="_Toc197437764" w:history="1">
         <w:r>
           <w:rPr>
             <w:rStyle w:val="Hyperlink"/>
             <w:noProof/>
             <w:lang w:val="en-US"/>
           </w:rPr>
-          <w:t>Desi</w:t>
-        </w:r>
-        <w:r>
-          <w:rPr>
-            <w:rStyle w:val="Hyperlink"/>
-            <w:noProof/>
-            <w:lang w:val="en-US"/>
-          </w:rPr>
-          <w:t>g</w:t>
-        </w:r>
-        <w:r>
-          <w:rPr>
-            <w:rStyle w:val="Hyperlink"/>
-            <w:noProof/>
-            <w:lang w:val="en-US"/>
-          </w:rPr>
-          <w:t>n</w:t>
+          <w:t>Design</w:t>
         </w:r>
         <w:r>
           <w:rPr>
@@ -496,7 +629,7 @@
             <w:noProof/>
             <w:webHidden/>
           </w:rPr>
-          <w:instrText xml:space="preserve"> PAGEREF _Toc197350617 \h </w:instrText>
+          <w:instrText xml:space="preserve"> PAGEREF _Toc197437764 \h </w:instrText>
         </w:r>
         <w:r>
           <w:rPr>
@@ -534,12 +667,12 @@
           <w:tab w:val="right" w:leader="dot" w:pos="9062"/>
         </w:tabs>
         <w:rPr>
-          <w:rFonts w:eastAsia="Times New Roman"/>
+          <w:rFonts w:asciiTheme="minorHAnsi" w:eastAsiaTheme="minorEastAsia" w:hAnsiTheme="minorHAnsi" w:cstheme="minorBidi"/>
           <w:noProof/>
           <w:lang w:eastAsia="ro-RO"/>
         </w:rPr>
       </w:pPr>
-      <w:hyperlink w:anchor="_Toc197350618" w:history="1">
+      <w:hyperlink w:anchor="_Toc197437765" w:history="1">
         <w:r>
           <w:rPr>
             <w:rStyle w:val="Hyperlink"/>
@@ -567,7 +700,7 @@
             <w:noProof/>
             <w:webHidden/>
           </w:rPr>
-          <w:instrText xml:space="preserve"> PAGEREF _Toc197350618 \h </w:instrText>
+          <w:instrText xml:space="preserve"> PAGEREF _Toc197437765 \h </w:instrText>
         </w:r>
         <w:r>
           <w:rPr>
@@ -587,7 +720,7 @@
             <w:noProof/>
             <w:webHidden/>
           </w:rPr>
-          <w:t>5</w:t>
+          <w:t>6</w:t>
         </w:r>
         <w:r>
           <w:rPr>
@@ -605,12 +738,12 @@
           <w:tab w:val="right" w:leader="dot" w:pos="9062"/>
         </w:tabs>
         <w:rPr>
-          <w:rFonts w:eastAsia="Times New Roman"/>
+          <w:rFonts w:asciiTheme="minorHAnsi" w:eastAsiaTheme="minorEastAsia" w:hAnsiTheme="minorHAnsi" w:cstheme="minorBidi"/>
           <w:noProof/>
           <w:lang w:eastAsia="ro-RO"/>
         </w:rPr>
       </w:pPr>
-      <w:hyperlink w:anchor="_Toc197350619" w:history="1">
+      <w:hyperlink w:anchor="_Toc197437766" w:history="1">
         <w:r>
           <w:rPr>
             <w:rStyle w:val="Hyperlink"/>
@@ -638,7 +771,7 @@
             <w:noProof/>
             <w:webHidden/>
           </w:rPr>
-          <w:instrText xml:space="preserve"> PAGEREF _Toc197350619 \h </w:instrText>
+          <w:instrText xml:space="preserve"> PAGEREF _Toc197437766 \h </w:instrText>
         </w:r>
         <w:r>
           <w:rPr>
@@ -658,7 +791,7 @@
             <w:noProof/>
             <w:webHidden/>
           </w:rPr>
-          <w:t>5</w:t>
+          <w:t>6</w:t>
         </w:r>
         <w:r>
           <w:rPr>
@@ -676,12 +809,12 @@
           <w:tab w:val="right" w:leader="dot" w:pos="9062"/>
         </w:tabs>
         <w:rPr>
-          <w:rFonts w:eastAsia="Times New Roman"/>
+          <w:rFonts w:asciiTheme="minorHAnsi" w:eastAsiaTheme="minorEastAsia" w:hAnsiTheme="minorHAnsi" w:cstheme="minorBidi"/>
           <w:noProof/>
           <w:lang w:eastAsia="ro-RO"/>
         </w:rPr>
       </w:pPr>
-      <w:hyperlink w:anchor="_Toc197350620" w:history="1">
+      <w:hyperlink w:anchor="_Toc197437767" w:history="1">
         <w:r>
           <w:rPr>
             <w:rStyle w:val="Hyperlink"/>
@@ -709,7 +842,7 @@
             <w:noProof/>
             <w:webHidden/>
           </w:rPr>
-          <w:instrText xml:space="preserve"> PAGEREF _Toc197350620 \h </w:instrText>
+          <w:instrText xml:space="preserve"> PAGEREF _Toc197437767 \h </w:instrText>
         </w:r>
         <w:r>
           <w:rPr>
@@ -747,12 +880,12 @@
           <w:tab w:val="right" w:leader="dot" w:pos="9062"/>
         </w:tabs>
         <w:rPr>
-          <w:rFonts w:eastAsia="Times New Roman"/>
+          <w:rFonts w:asciiTheme="minorHAnsi" w:eastAsiaTheme="minorEastAsia" w:hAnsiTheme="minorHAnsi" w:cstheme="minorBidi"/>
           <w:noProof/>
           <w:lang w:eastAsia="ro-RO"/>
         </w:rPr>
       </w:pPr>
-      <w:hyperlink w:anchor="_Toc197350621" w:history="1">
+      <w:hyperlink w:anchor="_Toc197437768" w:history="1">
         <w:r>
           <w:rPr>
             <w:rStyle w:val="Hyperlink"/>
@@ -780,7 +913,7 @@
             <w:noProof/>
             <w:webHidden/>
           </w:rPr>
-          <w:instrText xml:space="preserve"> PAGEREF _Toc197350621 \h </w:instrText>
+          <w:instrText xml:space="preserve"> PAGEREF _Toc197437768 \h </w:instrText>
         </w:r>
         <w:r>
           <w:rPr>
@@ -818,12 +951,12 @@
           <w:tab w:val="right" w:leader="dot" w:pos="9062"/>
         </w:tabs>
         <w:rPr>
-          <w:rFonts w:eastAsia="Times New Roman"/>
+          <w:rFonts w:asciiTheme="minorHAnsi" w:eastAsiaTheme="minorEastAsia" w:hAnsiTheme="minorHAnsi" w:cstheme="minorBidi"/>
           <w:noProof/>
           <w:lang w:eastAsia="ro-RO"/>
         </w:rPr>
       </w:pPr>
-      <w:hyperlink w:anchor="_Toc197350622" w:history="1">
+      <w:hyperlink w:anchor="_Toc197437769" w:history="1">
         <w:r>
           <w:rPr>
             <w:rStyle w:val="Hyperlink"/>
@@ -851,7 +984,7 @@
             <w:noProof/>
             <w:webHidden/>
           </w:rPr>
-          <w:instrText xml:space="preserve"> PAGEREF _Toc197350622 \h </w:instrText>
+          <w:instrText xml:space="preserve"> PAGEREF _Toc197437769 \h </w:instrText>
         </w:r>
         <w:r>
           <w:rPr>
@@ -889,12 +1022,12 @@
           <w:tab w:val="right" w:leader="dot" w:pos="9062"/>
         </w:tabs>
         <w:rPr>
-          <w:rFonts w:eastAsia="Times New Roman"/>
+          <w:rFonts w:asciiTheme="minorHAnsi" w:eastAsiaTheme="minorEastAsia" w:hAnsiTheme="minorHAnsi" w:cstheme="minorBidi"/>
           <w:noProof/>
           <w:lang w:eastAsia="ro-RO"/>
         </w:rPr>
       </w:pPr>
-      <w:hyperlink w:anchor="_Toc197350623" w:history="1">
+      <w:hyperlink w:anchor="_Toc197437770" w:history="1">
         <w:r>
           <w:rPr>
             <w:rStyle w:val="Hyperlink"/>
@@ -922,7 +1055,7 @@
             <w:noProof/>
             <w:webHidden/>
           </w:rPr>
-          <w:instrText xml:space="preserve"> PAGEREF _Toc197350623 \h </w:instrText>
+          <w:instrText xml:space="preserve"> PAGEREF _Toc197437770 \h </w:instrText>
         </w:r>
         <w:r>
           <w:rPr>
@@ -960,12 +1093,12 @@
           <w:tab w:val="right" w:leader="dot" w:pos="9062"/>
         </w:tabs>
         <w:rPr>
-          <w:rFonts w:eastAsia="Times New Roman"/>
+          <w:rFonts w:asciiTheme="minorHAnsi" w:eastAsiaTheme="minorEastAsia" w:hAnsiTheme="minorHAnsi" w:cstheme="minorBidi"/>
           <w:noProof/>
           <w:lang w:eastAsia="ro-RO"/>
         </w:rPr>
       </w:pPr>
-      <w:hyperlink w:anchor="_Toc197350624" w:history="1">
+      <w:hyperlink w:anchor="_Toc197437771" w:history="1">
         <w:r>
           <w:rPr>
             <w:rStyle w:val="Hyperlink"/>
@@ -993,7 +1126,7 @@
             <w:noProof/>
             <w:webHidden/>
           </w:rPr>
-          <w:instrText xml:space="preserve"> PAGEREF _Toc197350624 \h </w:instrText>
+          <w:instrText xml:space="preserve"> PAGEREF _Toc197437771 \h </w:instrText>
         </w:r>
         <w:r>
           <w:rPr>
@@ -1031,12 +1164,12 @@
           <w:tab w:val="right" w:leader="dot" w:pos="9062"/>
         </w:tabs>
         <w:rPr>
-          <w:rFonts w:eastAsia="Times New Roman"/>
+          <w:rFonts w:asciiTheme="minorHAnsi" w:eastAsiaTheme="minorEastAsia" w:hAnsiTheme="minorHAnsi" w:cstheme="minorBidi"/>
           <w:noProof/>
           <w:lang w:eastAsia="ro-RO"/>
         </w:rPr>
       </w:pPr>
-      <w:hyperlink w:anchor="_Toc197350625" w:history="1">
+      <w:hyperlink w:anchor="_Toc197437772" w:history="1">
         <w:r>
           <w:rPr>
             <w:rStyle w:val="Hyperlink"/>
@@ -1064,7 +1197,7 @@
             <w:noProof/>
             <w:webHidden/>
           </w:rPr>
-          <w:instrText xml:space="preserve"> PAGEREF _Toc197350625 \h </w:instrText>
+          <w:instrText xml:space="preserve"> PAGEREF _Toc197437772 \h </w:instrText>
         </w:r>
         <w:r>
           <w:rPr>
@@ -1102,12 +1235,12 @@
           <w:tab w:val="right" w:leader="dot" w:pos="9062"/>
         </w:tabs>
         <w:rPr>
-          <w:rFonts w:eastAsia="Times New Roman"/>
+          <w:rFonts w:asciiTheme="minorHAnsi" w:eastAsiaTheme="minorEastAsia" w:hAnsiTheme="minorHAnsi" w:cstheme="minorBidi"/>
           <w:noProof/>
           <w:lang w:eastAsia="ro-RO"/>
         </w:rPr>
       </w:pPr>
-      <w:hyperlink w:anchor="_Toc197350626" w:history="1">
+      <w:hyperlink w:anchor="_Toc197437773" w:history="1">
         <w:r>
           <w:rPr>
             <w:rStyle w:val="Hyperlink"/>
@@ -1135,7 +1268,7 @@
             <w:noProof/>
             <w:webHidden/>
           </w:rPr>
-          <w:instrText xml:space="preserve"> PAGEREF _Toc197350626 \h </w:instrText>
+          <w:instrText xml:space="preserve"> PAGEREF _Toc197437773 \h </w:instrText>
         </w:r>
         <w:r>
           <w:rPr>
@@ -1173,12 +1306,12 @@
           <w:tab w:val="right" w:leader="dot" w:pos="9062"/>
         </w:tabs>
         <w:rPr>
-          <w:rFonts w:eastAsia="Times New Roman"/>
+          <w:rFonts w:asciiTheme="minorHAnsi" w:eastAsiaTheme="minorEastAsia" w:hAnsiTheme="minorHAnsi" w:cstheme="minorBidi"/>
           <w:noProof/>
           <w:lang w:eastAsia="ro-RO"/>
         </w:rPr>
       </w:pPr>
-      <w:hyperlink w:anchor="_Toc197350627" w:history="1">
+      <w:hyperlink w:anchor="_Toc197437774" w:history="1">
         <w:r>
           <w:rPr>
             <w:rStyle w:val="Hyperlink"/>
@@ -1206,7 +1339,7 @@
             <w:noProof/>
             <w:webHidden/>
           </w:rPr>
-          <w:instrText xml:space="preserve"> PAGEREF _Toc197350627 \h </w:instrText>
+          <w:instrText xml:space="preserve"> PAGEREF _Toc197437774 \h </w:instrText>
         </w:r>
         <w:r>
           <w:rPr>
@@ -1244,12 +1377,12 @@
           <w:tab w:val="right" w:leader="dot" w:pos="9062"/>
         </w:tabs>
         <w:rPr>
-          <w:rFonts w:eastAsia="Times New Roman"/>
+          <w:rFonts w:asciiTheme="minorHAnsi" w:eastAsiaTheme="minorEastAsia" w:hAnsiTheme="minorHAnsi" w:cstheme="minorBidi"/>
           <w:noProof/>
           <w:lang w:eastAsia="ro-RO"/>
         </w:rPr>
       </w:pPr>
-      <w:hyperlink w:anchor="_Toc197350628" w:history="1">
+      <w:hyperlink w:anchor="_Toc197437775" w:history="1">
         <w:r>
           <w:rPr>
             <w:rStyle w:val="Hyperlink"/>
@@ -1277,7 +1410,7 @@
             <w:noProof/>
             <w:webHidden/>
           </w:rPr>
-          <w:instrText xml:space="preserve"> PAGEREF _Toc197350628 \h </w:instrText>
+          <w:instrText xml:space="preserve"> PAGEREF _Toc197437775 \h </w:instrText>
         </w:r>
         <w:r>
           <w:rPr>
@@ -1315,12 +1448,12 @@
           <w:tab w:val="right" w:leader="dot" w:pos="9062"/>
         </w:tabs>
         <w:rPr>
-          <w:rFonts w:eastAsia="Times New Roman"/>
+          <w:rFonts w:asciiTheme="minorHAnsi" w:eastAsiaTheme="minorEastAsia" w:hAnsiTheme="minorHAnsi" w:cstheme="minorBidi"/>
           <w:noProof/>
           <w:lang w:eastAsia="ro-RO"/>
         </w:rPr>
       </w:pPr>
-      <w:hyperlink w:anchor="_Toc197350629" w:history="1">
+      <w:hyperlink w:anchor="_Toc197437776" w:history="1">
         <w:r>
           <w:rPr>
             <w:rStyle w:val="Hyperlink"/>
@@ -1348,7 +1481,7 @@
             <w:noProof/>
             <w:webHidden/>
           </w:rPr>
-          <w:instrText xml:space="preserve"> PAGEREF _Toc197350629 \h </w:instrText>
+          <w:instrText xml:space="preserve"> PAGEREF _Toc197437776 \h </w:instrText>
         </w:r>
         <w:r>
           <w:rPr>
@@ -1386,43 +1519,161 @@
           <w:tab w:val="right" w:leader="dot" w:pos="9062"/>
         </w:tabs>
         <w:rPr>
-          <w:rFonts w:eastAsia="Times New Roman"/>
+          <w:rFonts w:asciiTheme="minorHAnsi" w:eastAsiaTheme="minorEastAsia" w:hAnsiTheme="minorHAnsi" w:cstheme="minorBidi"/>
           <w:noProof/>
           <w:lang w:eastAsia="ro-RO"/>
         </w:rPr>
       </w:pPr>
-      <w:hyperlink w:anchor="_Toc197350630" w:history="1">
+      <w:hyperlink w:anchor="_Toc197437777" w:history="1">
         <w:r>
           <w:rPr>
             <w:rStyle w:val="Hyperlink"/>
             <w:noProof/>
             <w:lang w:val="en-US"/>
           </w:rPr>
-          <w:t>Unit T</w:t>
-        </w:r>
+          <w:t>Config Section</w:t>
+        </w:r>
+        <w:r>
+          <w:rPr>
+            <w:noProof/>
+            <w:webHidden/>
+          </w:rPr>
+          <w:tab/>
+        </w:r>
+        <w:r>
+          <w:rPr>
+            <w:noProof/>
+            <w:webHidden/>
+          </w:rPr>
+          <w:fldChar w:fldCharType="begin"/>
+        </w:r>
+        <w:r>
+          <w:rPr>
+            <w:noProof/>
+            <w:webHidden/>
+          </w:rPr>
+          <w:instrText xml:space="preserve"> PAGEREF _Toc197437777 \h </w:instrText>
+        </w:r>
+        <w:r>
+          <w:rPr>
+            <w:noProof/>
+            <w:webHidden/>
+          </w:rPr>
+        </w:r>
+        <w:r>
+          <w:rPr>
+            <w:noProof/>
+            <w:webHidden/>
+          </w:rPr>
+          <w:fldChar w:fldCharType="separate"/>
+        </w:r>
+        <w:r>
+          <w:rPr>
+            <w:noProof/>
+            <w:webHidden/>
+          </w:rPr>
+          <w:t>13</w:t>
+        </w:r>
+        <w:r>
+          <w:rPr>
+            <w:noProof/>
+            <w:webHidden/>
+          </w:rPr>
+          <w:fldChar w:fldCharType="end"/>
+        </w:r>
+      </w:hyperlink>
+    </w:p>
+    <w:p>
+      <w:pPr>
+        <w:pStyle w:val="TOC1"/>
+        <w:tabs>
+          <w:tab w:val="right" w:leader="dot" w:pos="9062"/>
+        </w:tabs>
+        <w:rPr>
+          <w:rFonts w:asciiTheme="minorHAnsi" w:eastAsiaTheme="minorEastAsia" w:hAnsiTheme="minorHAnsi" w:cstheme="minorBidi"/>
+          <w:noProof/>
+          <w:lang w:eastAsia="ro-RO"/>
+        </w:rPr>
+      </w:pPr>
+      <w:hyperlink w:anchor="_Toc197437778" w:history="1">
         <w:r>
           <w:rPr>
             <w:rStyle w:val="Hyperlink"/>
             <w:noProof/>
             <w:lang w:val="en-US"/>
           </w:rPr>
-          <w:t>e</w:t>
-        </w:r>
+          <w:t>Bonus Part</w:t>
+        </w:r>
+        <w:r>
+          <w:rPr>
+            <w:noProof/>
+            <w:webHidden/>
+          </w:rPr>
+          <w:tab/>
+        </w:r>
+        <w:r>
+          <w:rPr>
+            <w:noProof/>
+            <w:webHidden/>
+          </w:rPr>
+          <w:fldChar w:fldCharType="begin"/>
+        </w:r>
+        <w:r>
+          <w:rPr>
+            <w:noProof/>
+            <w:webHidden/>
+          </w:rPr>
+          <w:instrText xml:space="preserve"> PAGEREF _Toc197437778 \h </w:instrText>
+        </w:r>
+        <w:r>
+          <w:rPr>
+            <w:noProof/>
+            <w:webHidden/>
+          </w:rPr>
+        </w:r>
+        <w:r>
+          <w:rPr>
+            <w:noProof/>
+            <w:webHidden/>
+          </w:rPr>
+          <w:fldChar w:fldCharType="separate"/>
+        </w:r>
+        <w:r>
+          <w:rPr>
+            <w:noProof/>
+            <w:webHidden/>
+          </w:rPr>
+          <w:t>13</w:t>
+        </w:r>
+        <w:r>
+          <w:rPr>
+            <w:noProof/>
+            <w:webHidden/>
+          </w:rPr>
+          <w:fldChar w:fldCharType="end"/>
+        </w:r>
+      </w:hyperlink>
+    </w:p>
+    <w:p>
+      <w:pPr>
+        <w:pStyle w:val="TOC1"/>
+        <w:tabs>
+          <w:tab w:val="right" w:leader="dot" w:pos="9062"/>
+        </w:tabs>
+        <w:rPr>
+          <w:rFonts w:asciiTheme="minorHAnsi" w:eastAsiaTheme="minorEastAsia" w:hAnsiTheme="minorHAnsi" w:cstheme="minorBidi"/>
+          <w:noProof/>
+          <w:lang w:eastAsia="ro-RO"/>
+        </w:rPr>
+      </w:pPr>
+      <w:hyperlink w:anchor="_Toc197437779" w:history="1">
         <w:r>
           <w:rPr>
             <w:rStyle w:val="Hyperlink"/>
             <w:noProof/>
             <w:lang w:val="en-US"/>
           </w:rPr>
-          <w:t>s</w:t>
-        </w:r>
-        <w:r>
-          <w:rPr>
-            <w:rStyle w:val="Hyperlink"/>
-            <w:noProof/>
-            <w:lang w:val="en-US"/>
-          </w:rPr>
-          <w:t>ts</w:t>
+          <w:t>Unit Tests</w:t>
         </w:r>
         <w:r>
           <w:rPr>
@@ -1443,7 +1694,7 @@
             <w:noProof/>
             <w:webHidden/>
           </w:rPr>
-          <w:instrText xml:space="preserve"> PAGEREF _Toc197350630 \h </w:instrText>
+          <w:instrText xml:space="preserve"> PAGEREF _Toc197437779 \h </w:instrText>
         </w:r>
         <w:r>
           <w:rPr>
@@ -1463,7 +1714,7 @@
             <w:noProof/>
             <w:webHidden/>
           </w:rPr>
-          <w:t>13</w:t>
+          <w:t>14</w:t>
         </w:r>
         <w:r>
           <w:rPr>
@@ -1481,19 +1732,19 @@
           <w:tab w:val="right" w:leader="dot" w:pos="9062"/>
         </w:tabs>
         <w:rPr>
-          <w:rFonts w:eastAsia="Times New Roman"/>
+          <w:rFonts w:asciiTheme="minorHAnsi" w:eastAsiaTheme="minorEastAsia" w:hAnsiTheme="minorHAnsi" w:cstheme="minorBidi"/>
           <w:noProof/>
           <w:lang w:eastAsia="ro-RO"/>
         </w:rPr>
       </w:pPr>
-      <w:hyperlink w:anchor="_Toc197350631" w:history="1">
+      <w:hyperlink w:anchor="_Toc197437780" w:history="1">
         <w:r>
           <w:rPr>
             <w:rStyle w:val="Hyperlink"/>
             <w:noProof/>
             <w:lang w:val="en-US"/>
           </w:rPr>
-          <w:t>App.tsx</w:t>
+          <w:t>Client</w:t>
         </w:r>
         <w:r>
           <w:rPr>
@@ -1514,7 +1765,7 @@
             <w:noProof/>
             <w:webHidden/>
           </w:rPr>
-          <w:instrText xml:space="preserve"> PAGEREF _Toc197350631 \h </w:instrText>
+          <w:instrText xml:space="preserve"> PAGEREF _Toc197437780 \h </w:instrText>
         </w:r>
         <w:r>
           <w:rPr>
@@ -1534,7 +1785,7 @@
             <w:noProof/>
             <w:webHidden/>
           </w:rPr>
-          <w:t>13</w:t>
+          <w:t>14</w:t>
         </w:r>
         <w:r>
           <w:rPr>
@@ -1546,148 +1797,6 @@
       </w:hyperlink>
     </w:p>
     <w:p>
-      <w:pPr>
-        <w:pStyle w:val="TOC2"/>
-        <w:tabs>
-          <w:tab w:val="right" w:leader="dot" w:pos="9062"/>
-        </w:tabs>
-        <w:rPr>
-          <w:rFonts w:eastAsia="Times New Roman"/>
-          <w:noProof/>
-          <w:lang w:eastAsia="ro-RO"/>
-        </w:rPr>
-      </w:pPr>
-      <w:hyperlink w:anchor="_Toc197350632" w:history="1">
-        <w:r>
-          <w:rPr>
-            <w:rStyle w:val="Hyperlink"/>
-            <w:noProof/>
-            <w:lang w:val="en-US"/>
-          </w:rPr>
-          <w:t>FilterPanel.tsx</w:t>
-        </w:r>
-        <w:r>
-          <w:rPr>
-            <w:noProof/>
-            <w:webHidden/>
-          </w:rPr>
-          <w:tab/>
-        </w:r>
-        <w:r>
-          <w:rPr>
-            <w:noProof/>
-            <w:webHidden/>
-          </w:rPr>
-          <w:fldChar w:fldCharType="begin"/>
-        </w:r>
-        <w:r>
-          <w:rPr>
-            <w:noProof/>
-            <w:webHidden/>
-          </w:rPr>
-          <w:instrText xml:space="preserve"> PAGEREF _Toc197350632 \h </w:instrText>
-        </w:r>
-        <w:r>
-          <w:rPr>
-            <w:noProof/>
-            <w:webHidden/>
-          </w:rPr>
-        </w:r>
-        <w:r>
-          <w:rPr>
-            <w:noProof/>
-            <w:webHidden/>
-          </w:rPr>
-          <w:fldChar w:fldCharType="separate"/>
-        </w:r>
-        <w:r>
-          <w:rPr>
-            <w:noProof/>
-            <w:webHidden/>
-          </w:rPr>
-          <w:t>13</w:t>
-        </w:r>
-        <w:r>
-          <w:rPr>
-            <w:noProof/>
-            <w:webHidden/>
-          </w:rPr>
-          <w:fldChar w:fldCharType="end"/>
-        </w:r>
-      </w:hyperlink>
-    </w:p>
-    <w:p>
-      <w:pPr>
-        <w:pStyle w:val="TOC2"/>
-        <w:tabs>
-          <w:tab w:val="right" w:leader="dot" w:pos="9062"/>
-        </w:tabs>
-        <w:rPr>
-          <w:rFonts w:eastAsia="Times New Roman"/>
-          <w:noProof/>
-          <w:lang w:eastAsia="ro-RO"/>
-        </w:rPr>
-      </w:pPr>
-      <w:hyperlink w:anchor="_Toc197350633" w:history="1">
-        <w:r>
-          <w:rPr>
-            <w:rStyle w:val="Hyperlink"/>
-            <w:noProof/>
-            <w:lang w:val="en-US"/>
-          </w:rPr>
-          <w:t>TodoCard.tsx</w:t>
-        </w:r>
-        <w:r>
-          <w:rPr>
-            <w:noProof/>
-            <w:webHidden/>
-          </w:rPr>
-          <w:tab/>
-        </w:r>
-        <w:r>
-          <w:rPr>
-            <w:noProof/>
-            <w:webHidden/>
-          </w:rPr>
-          <w:fldChar w:fldCharType="begin"/>
-        </w:r>
-        <w:r>
-          <w:rPr>
-            <w:noProof/>
-            <w:webHidden/>
-          </w:rPr>
-          <w:instrText xml:space="preserve"> PAGEREF _Toc197350633 \h </w:instrText>
-        </w:r>
-        <w:r>
-          <w:rPr>
-            <w:noProof/>
-            <w:webHidden/>
-          </w:rPr>
-        </w:r>
-        <w:r>
-          <w:rPr>
-            <w:noProof/>
-            <w:webHidden/>
-          </w:rPr>
-          <w:fldChar w:fldCharType="separate"/>
-        </w:r>
-        <w:r>
-          <w:rPr>
-            <w:noProof/>
-            <w:webHidden/>
-          </w:rPr>
-          <w:t>13</w:t>
-        </w:r>
-        <w:r>
-          <w:rPr>
-            <w:noProof/>
-            <w:webHidden/>
-          </w:rPr>
-          <w:fldChar w:fldCharType="end"/>
-        </w:r>
-      </w:hyperlink>
-    </w:p>
-    <w:p>
       <w:r>
         <w:fldChar w:fldCharType="end"/>
       </w:r>
@@ -1696,7 +1805,7 @@
       <w:pPr>
         <w:pStyle w:val="Heading1"/>
       </w:pPr>
-      <w:bookmarkStart w:id="3" w:name="_Toc197350611"/>
+      <w:bookmarkStart w:id="3" w:name="_Toc197437756"/>
       <w:r>
         <w:rPr>
           <w:lang w:val="en-US"/>
@@ -1715,91 +1824,222 @@
           <w:lang w:val="en-US"/>
         </w:rPr>
       </w:pPr>
+      <w:proofErr w:type="spellStart"/>
+      <w:proofErr w:type="gramStart"/>
       <w:r>
         <w:rPr>
           <w:b/>
           <w:lang w:val="en-US"/>
         </w:rPr>
-        <w:t>npm install</w:t>
-      </w:r>
-    </w:p>
-    <w:p>
-      <w:pPr>
-        <w:rPr>
-          <w:lang w:val="en-US"/>
-        </w:rPr>
-      </w:pPr>
-      <w:r>
-        <w:rPr>
-          <w:lang w:val="en-US"/>
-        </w:rPr>
-        <w:t>PS C:\PERS\Adrian\WORK\TestProjects\git\github\TheLotter_AdrianMihailescu&gt; npm install</w:t>
-      </w:r>
-    </w:p>
-    <w:p>
-      <w:pPr>
-        <w:rPr>
-          <w:lang w:val="en-US"/>
-        </w:rPr>
-      </w:pPr>
-      <w:r>
-        <w:rPr>
-          <w:lang w:val="en-US"/>
-        </w:rPr>
-        <w:t>npm error Conflicting peer dependency: react@16.14.0</w:t>
-      </w:r>
-    </w:p>
-    <w:p>
-      <w:pPr>
-        <w:rPr>
-          <w:lang w:val="en-US"/>
-        </w:rPr>
-      </w:pPr>
-      <w:r>
-        <w:rPr>
-          <w:lang w:val="en-US"/>
-        </w:rPr>
-        <w:t>npm error node_modules/react</w:t>
-      </w:r>
-    </w:p>
-    <w:p>
-      <w:pPr>
-        <w:rPr>
-          <w:lang w:val="en-US"/>
-        </w:rPr>
-      </w:pPr>
+        <w:t>npm</w:t>
+      </w:r>
+      <w:proofErr w:type="spellEnd"/>
+      <w:proofErr w:type="gramEnd"/>
+      <w:r>
+        <w:rPr>
+          <w:b/>
+          <w:lang w:val="en-US"/>
+        </w:rPr>
+        <w:t xml:space="preserve"> install</w:t>
+      </w:r>
+    </w:p>
+    <w:p>
+      <w:pPr>
+        <w:rPr>
+          <w:lang w:val="en-US"/>
+        </w:rPr>
+      </w:pPr>
+      <w:r>
+        <w:rPr>
+          <w:lang w:val="en-US"/>
+        </w:rPr>
+        <w:t xml:space="preserve">PS C:\PERS\Adrian\WORK\TestProjects\git\github\TheLotter_AdrianMihailescu&gt; </w:t>
+      </w:r>
+      <w:proofErr w:type="spellStart"/>
+      <w:r>
+        <w:rPr>
+          <w:lang w:val="en-US"/>
+        </w:rPr>
+        <w:t>npm</w:t>
+      </w:r>
+      <w:proofErr w:type="spellEnd"/>
+      <w:r>
+        <w:rPr>
+          <w:lang w:val="en-US"/>
+        </w:rPr>
+        <w:t xml:space="preserve"> install</w:t>
+      </w:r>
+    </w:p>
+    <w:p>
+      <w:pPr>
+        <w:rPr>
+          <w:lang w:val="en-US"/>
+        </w:rPr>
+      </w:pPr>
+      <w:proofErr w:type="spellStart"/>
+      <w:proofErr w:type="gramStart"/>
       <w:r>
         <w:rPr>
           <w:lang w:val="en-US"/>
         </w:rPr>
         <w:lastRenderedPageBreak/>
-        <w:t>npm error   peer react@"^15.3.0 || ^16.0.0" from material-ui-icons@1.0.0-beta.36</w:t>
-      </w:r>
-    </w:p>
-    <w:p>
-      <w:pPr>
-        <w:rPr>
-          <w:lang w:val="en-US"/>
-        </w:rPr>
-      </w:pPr>
-      <w:r>
-        <w:rPr>
-          <w:lang w:val="en-US"/>
-        </w:rPr>
-        <w:t>npm error   node_modules/material-ui-icons</w:t>
-      </w:r>
-    </w:p>
-    <w:p>
-      <w:pPr>
-        <w:rPr>
-          <w:lang w:val="en-US"/>
-        </w:rPr>
-      </w:pPr>
-      <w:r>
-        <w:rPr>
-          <w:lang w:val="en-US"/>
-        </w:rPr>
-        <w:t>npm error     material-ui-icons@"^1.0.0-beta.36" from the root project</w:t>
+        <w:t>npm</w:t>
+      </w:r>
+      <w:proofErr w:type="spellEnd"/>
+      <w:proofErr w:type="gramEnd"/>
+      <w:r>
+        <w:rPr>
+          <w:lang w:val="en-US"/>
+        </w:rPr>
+        <w:t xml:space="preserve"> error Conflicting peer dependency: react@16.14.0</w:t>
+      </w:r>
+    </w:p>
+    <w:p>
+      <w:pPr>
+        <w:rPr>
+          <w:lang w:val="en-US"/>
+        </w:rPr>
+      </w:pPr>
+      <w:proofErr w:type="spellStart"/>
+      <w:proofErr w:type="gramStart"/>
+      <w:r>
+        <w:rPr>
+          <w:lang w:val="en-US"/>
+        </w:rPr>
+        <w:t>npm</w:t>
+      </w:r>
+      <w:proofErr w:type="spellEnd"/>
+      <w:proofErr w:type="gramEnd"/>
+      <w:r>
+        <w:rPr>
+          <w:lang w:val="en-US"/>
+        </w:rPr>
+        <w:t xml:space="preserve"> error </w:t>
+      </w:r>
+      <w:proofErr w:type="spellStart"/>
+      <w:r>
+        <w:rPr>
+          <w:lang w:val="en-US"/>
+        </w:rPr>
+        <w:t>node_modules</w:t>
+      </w:r>
+      <w:proofErr w:type="spellEnd"/>
+      <w:r>
+        <w:rPr>
+          <w:lang w:val="en-US"/>
+        </w:rPr>
+        <w:t>/react</w:t>
+      </w:r>
+    </w:p>
+    <w:p>
+      <w:pPr>
+        <w:rPr>
+          <w:lang w:val="en-US"/>
+        </w:rPr>
+      </w:pPr>
+      <w:proofErr w:type="spellStart"/>
+      <w:proofErr w:type="gramStart"/>
+      <w:r>
+        <w:rPr>
+          <w:lang w:val="en-US"/>
+        </w:rPr>
+        <w:t>npm</w:t>
+      </w:r>
+      <w:proofErr w:type="spellEnd"/>
+      <w:proofErr w:type="gramEnd"/>
+      <w:r>
+        <w:rPr>
+          <w:lang w:val="en-US"/>
+        </w:rPr>
+        <w:t xml:space="preserve"> error   peer react@"^15.3.0 || ^16.0.0" from material-ui-icons@1.0.0-beta.36</w:t>
+      </w:r>
+    </w:p>
+    <w:p>
+      <w:pPr>
+        <w:rPr>
+          <w:lang w:val="en-US"/>
+        </w:rPr>
+      </w:pPr>
+      <w:proofErr w:type="spellStart"/>
+      <w:proofErr w:type="gramStart"/>
+      <w:r>
+        <w:rPr>
+          <w:lang w:val="en-US"/>
+        </w:rPr>
+        <w:t>npm</w:t>
+      </w:r>
+      <w:proofErr w:type="spellEnd"/>
+      <w:proofErr w:type="gramEnd"/>
+      <w:r>
+        <w:rPr>
+          <w:lang w:val="en-US"/>
+        </w:rPr>
+        <w:t xml:space="preserve"> error   </w:t>
+      </w:r>
+      <w:proofErr w:type="spellStart"/>
+      <w:r>
+        <w:rPr>
+          <w:lang w:val="en-US"/>
+        </w:rPr>
+        <w:t>node_modules</w:t>
+      </w:r>
+      <w:proofErr w:type="spellEnd"/>
+      <w:r>
+        <w:rPr>
+          <w:lang w:val="en-US"/>
+        </w:rPr>
+        <w:t>/material-</w:t>
+      </w:r>
+      <w:proofErr w:type="spellStart"/>
+      <w:r>
+        <w:rPr>
+          <w:lang w:val="en-US"/>
+        </w:rPr>
+        <w:t>ui</w:t>
+      </w:r>
+      <w:proofErr w:type="spellEnd"/>
+      <w:r>
+        <w:rPr>
+          <w:lang w:val="en-US"/>
+        </w:rPr>
+        <w:t>-icons</w:t>
+      </w:r>
+    </w:p>
+    <w:p>
+      <w:pPr>
+        <w:rPr>
+          <w:lang w:val="en-US"/>
+        </w:rPr>
+      </w:pPr>
+      <w:proofErr w:type="spellStart"/>
+      <w:proofErr w:type="gramStart"/>
+      <w:r>
+        <w:rPr>
+          <w:lang w:val="en-US"/>
+        </w:rPr>
+        <w:t>npm</w:t>
+      </w:r>
+      <w:proofErr w:type="spellEnd"/>
+      <w:proofErr w:type="gramEnd"/>
+      <w:r>
+        <w:rPr>
+          <w:lang w:val="en-US"/>
+        </w:rPr>
+        <w:t xml:space="preserve"> error     material-</w:t>
+      </w:r>
+      <w:proofErr w:type="spellStart"/>
+      <w:r>
+        <w:rPr>
+          <w:lang w:val="en-US"/>
+        </w:rPr>
+        <w:t>ui</w:t>
+      </w:r>
+      <w:proofErr w:type="spellEnd"/>
+      <w:r>
+        <w:rPr>
+          <w:lang w:val="en-US"/>
+        </w:rPr>
+        <w:t>-icons@"^1.0.0-beta.36" from the root project</w:t>
       </w:r>
     </w:p>
     <w:p>
@@ -1823,63 +2063,141 @@
           <w:lang w:val="en-US"/>
         </w:rPr>
       </w:pPr>
-      <w:r>
-        <w:rPr>
-          <w:lang w:val="en-US"/>
-        </w:rPr>
-        <w:t>npm uninstall material-ui-icons</w:t>
-      </w:r>
-    </w:p>
-    <w:p>
-      <w:pPr>
-        <w:rPr>
-          <w:lang w:val="en-US"/>
-        </w:rPr>
-      </w:pPr>
-      <w:r>
-        <w:rPr>
-          <w:lang w:val="en-US"/>
-        </w:rPr>
-        <w:t>npm install</w:t>
-      </w:r>
-    </w:p>
-    <w:p>
-      <w:pPr>
-        <w:rPr>
-          <w:lang w:val="en-US"/>
-        </w:rPr>
-      </w:pPr>
-      <w:r>
-        <w:rPr>
-          <w:lang w:val="en-US"/>
-        </w:rPr>
-        <w:t>npm run dev failed. Runned:</w:t>
-      </w:r>
-    </w:p>
-    <w:p>
-      <w:pPr>
-        <w:rPr>
-          <w:lang w:val="en-US"/>
-        </w:rPr>
-      </w:pPr>
-      <w:r>
-        <w:rPr>
-          <w:lang w:val="en-US"/>
-        </w:rPr>
-        <w:t>npm install concurrently –save-dev</w:t>
-      </w:r>
-    </w:p>
-    <w:p>
-      <w:pPr>
-        <w:rPr>
-          <w:lang w:val="en-US"/>
-        </w:rPr>
-      </w:pPr>
-      <w:r>
-        <w:rPr>
-          <w:lang w:val="en-US"/>
-        </w:rPr>
-        <w:t>npm install react-scripts –save</w:t>
+      <w:proofErr w:type="spellStart"/>
+      <w:proofErr w:type="gramStart"/>
+      <w:r>
+        <w:rPr>
+          <w:lang w:val="en-US"/>
+        </w:rPr>
+        <w:t>npm</w:t>
+      </w:r>
+      <w:proofErr w:type="spellEnd"/>
+      <w:proofErr w:type="gramEnd"/>
+      <w:r>
+        <w:rPr>
+          <w:lang w:val="en-US"/>
+        </w:rPr>
+        <w:t xml:space="preserve"> uninstall material-</w:t>
+      </w:r>
+      <w:proofErr w:type="spellStart"/>
+      <w:r>
+        <w:rPr>
+          <w:lang w:val="en-US"/>
+        </w:rPr>
+        <w:t>ui</w:t>
+      </w:r>
+      <w:proofErr w:type="spellEnd"/>
+      <w:r>
+        <w:rPr>
+          <w:lang w:val="en-US"/>
+        </w:rPr>
+        <w:t>-icons</w:t>
+      </w:r>
+    </w:p>
+    <w:p>
+      <w:pPr>
+        <w:rPr>
+          <w:lang w:val="en-US"/>
+        </w:rPr>
+      </w:pPr>
+      <w:proofErr w:type="spellStart"/>
+      <w:proofErr w:type="gramStart"/>
+      <w:r>
+        <w:rPr>
+          <w:lang w:val="en-US"/>
+        </w:rPr>
+        <w:t>npm</w:t>
+      </w:r>
+      <w:proofErr w:type="spellEnd"/>
+      <w:proofErr w:type="gramEnd"/>
+      <w:r>
+        <w:rPr>
+          <w:lang w:val="en-US"/>
+        </w:rPr>
+        <w:t xml:space="preserve"> install</w:t>
+      </w:r>
+    </w:p>
+    <w:p>
+      <w:pPr>
+        <w:rPr>
+          <w:lang w:val="en-US"/>
+        </w:rPr>
+      </w:pPr>
+      <w:proofErr w:type="spellStart"/>
+      <w:proofErr w:type="gramStart"/>
+      <w:r>
+        <w:rPr>
+          <w:lang w:val="en-US"/>
+        </w:rPr>
+        <w:t>npm</w:t>
+      </w:r>
+      <w:proofErr w:type="spellEnd"/>
+      <w:proofErr w:type="gramEnd"/>
+      <w:r>
+        <w:rPr>
+          <w:lang w:val="en-US"/>
+        </w:rPr>
+        <w:t xml:space="preserve"> run dev failed. </w:t>
+      </w:r>
+      <w:proofErr w:type="spellStart"/>
+      <w:r>
+        <w:rPr>
+          <w:lang w:val="en-US"/>
+        </w:rPr>
+        <w:t>Runned</w:t>
+      </w:r>
+      <w:proofErr w:type="spellEnd"/>
+      <w:r>
+        <w:rPr>
+          <w:lang w:val="en-US"/>
+        </w:rPr>
+        <w:t>:</w:t>
+      </w:r>
+    </w:p>
+    <w:p>
+      <w:pPr>
+        <w:rPr>
+          <w:lang w:val="en-US"/>
+        </w:rPr>
+      </w:pPr>
+      <w:proofErr w:type="spellStart"/>
+      <w:proofErr w:type="gramStart"/>
+      <w:r>
+        <w:rPr>
+          <w:lang w:val="en-US"/>
+        </w:rPr>
+        <w:t>npm</w:t>
+      </w:r>
+      <w:proofErr w:type="spellEnd"/>
+      <w:proofErr w:type="gramEnd"/>
+      <w:r>
+        <w:rPr>
+          <w:lang w:val="en-US"/>
+        </w:rPr>
+        <w:t xml:space="preserve"> install concurrently –save-dev</w:t>
+      </w:r>
+    </w:p>
+    <w:p>
+      <w:pPr>
+        <w:rPr>
+          <w:lang w:val="en-US"/>
+        </w:rPr>
+      </w:pPr>
+      <w:proofErr w:type="spellStart"/>
+      <w:proofErr w:type="gramStart"/>
+      <w:r>
+        <w:rPr>
+          <w:lang w:val="en-US"/>
+        </w:rPr>
+        <w:t>npm</w:t>
+      </w:r>
+      <w:proofErr w:type="spellEnd"/>
+      <w:proofErr w:type="gramEnd"/>
+      <w:r>
+        <w:rPr>
+          <w:lang w:val="en-US"/>
+        </w:rPr>
+        <w:t xml:space="preserve"> install react-scripts –save</w:t>
       </w:r>
     </w:p>
     <w:p>
@@ -1889,12 +2207,21 @@
           <w:lang w:val="en-US"/>
         </w:rPr>
       </w:pPr>
+      <w:proofErr w:type="gramStart"/>
       <w:r>
         <w:rPr>
           <w:b/>
           <w:lang w:val="en-US"/>
         </w:rPr>
-        <w:t>changed target to .net8</w:t>
+        <w:t>changed</w:t>
+      </w:r>
+      <w:proofErr w:type="gramEnd"/>
+      <w:r>
+        <w:rPr>
+          <w:b/>
+          <w:lang w:val="en-US"/>
+        </w:rPr>
+        <w:t xml:space="preserve"> target to .net8</w:t>
       </w:r>
     </w:p>
     <w:p>
@@ -1964,7 +2291,7 @@
           <w:lang w:val="en-US"/>
         </w:rPr>
       </w:pPr>
-      <w:bookmarkStart w:id="4" w:name="_Toc197350612"/>
+      <w:bookmarkStart w:id="4" w:name="_Toc197437757"/>
       <w:r>
         <w:rPr>
           <w:lang w:val="en-US"/>
@@ -1981,12 +2308,14 @@
           <w:lang w:val="en-US"/>
         </w:rPr>
       </w:pPr>
+      <w:bookmarkStart w:id="5" w:name="_Toc197437758"/>
       <w:r>
         <w:rPr>
           <w:lang w:val="en-US"/>
         </w:rPr>
         <w:t>Client</w:t>
       </w:r>
+      <w:bookmarkEnd w:id="5"/>
     </w:p>
     <w:p>
       <w:pPr>
@@ -2055,7 +2384,7 @@
           <w:szCs w:val="22"/>
         </w:rPr>
       </w:pPr>
-      <w:bookmarkStart w:id="5" w:name="_Toc197350613"/>
+      <w:bookmarkStart w:id="6" w:name="_Toc197437759"/>
       <w:r>
         <w:rPr>
           <w:rFonts w:ascii="Calibri" w:hAnsi="Calibri" w:cs="Calibri"/>
@@ -2075,7 +2404,7 @@
         </w:rPr>
         <w:t>App.tsx (The Component)</w:t>
       </w:r>
-      <w:bookmarkEnd w:id="5"/>
+      <w:bookmarkEnd w:id="6"/>
     </w:p>
     <w:p>
       <w:pPr>
@@ -2400,7 +2729,7 @@
           <w:szCs w:val="22"/>
         </w:rPr>
       </w:pPr>
-      <w:bookmarkStart w:id="6" w:name="_Toc197350614"/>
+      <w:bookmarkStart w:id="7" w:name="_Toc197437760"/>
       <w:r>
         <w:rPr>
           <w:rFonts w:ascii="Calibri" w:hAnsi="Calibri" w:cs="Calibri"/>
@@ -2420,7 +2749,7 @@
         </w:rPr>
         <w:t>Service (todoService.ts)</w:t>
       </w:r>
-      <w:bookmarkEnd w:id="6"/>
+      <w:bookmarkEnd w:id="7"/>
     </w:p>
     <w:p>
       <w:pPr>
@@ -2570,7 +2899,7 @@
           <w:szCs w:val="22"/>
         </w:rPr>
       </w:pPr>
-      <w:bookmarkStart w:id="7" w:name="_Toc197350615"/>
+      <w:bookmarkStart w:id="8" w:name="_Toc197437761"/>
       <w:r>
         <w:rPr>
           <w:rFonts w:ascii="Calibri" w:hAnsi="Calibri" w:cs="Calibri"/>
@@ -2591,7 +2920,7 @@
         </w:rPr>
         <w:t>Hooks (useTodos.ts)</w:t>
       </w:r>
-      <w:bookmarkEnd w:id="7"/>
+      <w:bookmarkEnd w:id="8"/>
     </w:p>
     <w:p>
       <w:pPr>
@@ -2910,7 +3239,7 @@
           <w:szCs w:val="22"/>
         </w:rPr>
       </w:pPr>
-      <w:bookmarkStart w:id="8" w:name="_Toc197350616"/>
+      <w:bookmarkStart w:id="9" w:name="_Toc197437762"/>
       <w:r>
         <w:rPr>
           <w:rFonts w:ascii="Calibri" w:hAnsi="Calibri" w:cs="Calibri"/>
@@ -2930,7 +3259,7 @@
         </w:rPr>
         <w:t>Model (Todo.ts)</w:t>
       </w:r>
-      <w:bookmarkEnd w:id="8"/>
+      <w:bookmarkEnd w:id="9"/>
     </w:p>
     <w:p>
       <w:pPr>
@@ -3167,9 +3496,11 @@
       <w:pPr>
         <w:pStyle w:val="Heading2"/>
       </w:pPr>
+      <w:bookmarkStart w:id="10" w:name="_Toc197437763"/>
       <w:r>
         <w:t>Server</w:t>
       </w:r>
+      <w:bookmarkEnd w:id="10"/>
     </w:p>
     <w:p>
       <w:pPr>
@@ -3433,17 +3764,17 @@
           <w:lang w:val="en-US"/>
         </w:rPr>
       </w:pPr>
-      <w:bookmarkStart w:id="9" w:name="_Toc197350617"/>
-      <w:bookmarkStart w:id="10" w:name="_Toc196923366"/>
-      <w:bookmarkStart w:id="11" w:name="_Toc197014877"/>
-      <w:bookmarkStart w:id="12" w:name="_Toc197014961"/>
+      <w:bookmarkStart w:id="11" w:name="_Toc196923366"/>
+      <w:bookmarkStart w:id="12" w:name="_Toc197014877"/>
+      <w:bookmarkStart w:id="13" w:name="_Toc197014961"/>
+      <w:bookmarkStart w:id="14" w:name="_Toc197437764"/>
       <w:r>
         <w:rPr>
           <w:lang w:val="en-US"/>
         </w:rPr>
         <w:t>Design</w:t>
       </w:r>
-      <w:bookmarkEnd w:id="9"/>
+      <w:bookmarkEnd w:id="14"/>
     </w:p>
     <w:p>
       <w:pPr>
@@ -3510,7 +3841,7 @@
           <w:lang w:val="en-US"/>
         </w:rPr>
       </w:pPr>
-      <w:bookmarkStart w:id="13" w:name="_Toc197350618"/>
+      <w:bookmarkStart w:id="15" w:name="_Toc197437765"/>
       <w:r>
         <w:rPr>
           <w:lang w:val="en-US"/>
@@ -3518,10 +3849,10 @@
         <w:lastRenderedPageBreak/>
         <w:t>Part 1</w:t>
       </w:r>
-      <w:bookmarkEnd w:id="10"/>
       <w:bookmarkEnd w:id="11"/>
       <w:bookmarkEnd w:id="12"/>
       <w:bookmarkEnd w:id="13"/>
+      <w:bookmarkEnd w:id="15"/>
     </w:p>
     <w:p>
       <w:pPr>
@@ -3530,20 +3861,28 @@
           <w:lang w:val="en-US"/>
         </w:rPr>
       </w:pPr>
-      <w:bookmarkStart w:id="14" w:name="_Toc196923367"/>
-      <w:bookmarkStart w:id="15" w:name="_Toc197014878"/>
-      <w:bookmarkStart w:id="16" w:name="_Toc197014962"/>
-      <w:bookmarkStart w:id="17" w:name="_Toc197350619"/>
-      <w:r>
-        <w:rPr>
-          <w:lang w:val="en-US"/>
-        </w:rPr>
-        <w:t>1.a infinite loop bug</w:t>
-      </w:r>
-      <w:bookmarkEnd w:id="14"/>
-      <w:bookmarkEnd w:id="15"/>
+      <w:bookmarkStart w:id="16" w:name="_Toc196923367"/>
+      <w:bookmarkStart w:id="17" w:name="_Toc197014878"/>
+      <w:bookmarkStart w:id="18" w:name="_Toc197014962"/>
+      <w:bookmarkStart w:id="19" w:name="_Toc197437766"/>
+      <w:proofErr w:type="gramStart"/>
+      <w:r>
+        <w:rPr>
+          <w:lang w:val="en-US"/>
+        </w:rPr>
+        <w:t>1.a</w:t>
+      </w:r>
+      <w:proofErr w:type="gramEnd"/>
+      <w:r>
+        <w:rPr>
+          <w:lang w:val="en-US"/>
+        </w:rPr>
+        <w:t xml:space="preserve"> infinite loop bug</w:t>
+      </w:r>
       <w:bookmarkEnd w:id="16"/>
       <w:bookmarkEnd w:id="17"/>
+      <w:bookmarkEnd w:id="18"/>
+      <w:bookmarkEnd w:id="19"/>
     </w:p>
     <w:p>
       <w:pPr>
@@ -3563,11 +3902,21 @@
           <w:lang w:val="en-US"/>
         </w:rPr>
       </w:pPr>
-      <w:r>
-        <w:rPr>
-          <w:lang w:val="en-US"/>
-        </w:rPr>
-        <w:t>useEffect with an empty dependency array ([]) will only run once when the component mounts, instead of re-running on every render.</w:t>
+      <w:proofErr w:type="spellStart"/>
+      <w:proofErr w:type="gramStart"/>
+      <w:r>
+        <w:rPr>
+          <w:lang w:val="en-US"/>
+        </w:rPr>
+        <w:t>useEffect</w:t>
+      </w:r>
+      <w:proofErr w:type="spellEnd"/>
+      <w:proofErr w:type="gramEnd"/>
+      <w:r>
+        <w:rPr>
+          <w:lang w:val="en-US"/>
+        </w:rPr>
+        <w:t xml:space="preserve"> with an empty dependency array ([]) will only run once when the component mounts, instead of re-running on every render.</w:t>
       </w:r>
     </w:p>
     <w:p>
@@ -3585,7 +3934,21 @@
         <w:rPr>
           <w:lang w:val="en-US"/>
         </w:rPr>
-        <w:t>Without the dependency array, the effect runs on every render, causing an infinite loop because setTodos triggers a re-render, which calls the effect again.</w:t>
+        <w:t xml:space="preserve">Without the dependency array, the effect runs on every render, causing an infinite loop because </w:t>
+      </w:r>
+      <w:proofErr w:type="spellStart"/>
+      <w:r>
+        <w:rPr>
+          <w:lang w:val="en-US"/>
+        </w:rPr>
+        <w:t>setTodos</w:t>
+      </w:r>
+      <w:proofErr w:type="spellEnd"/>
+      <w:r>
+        <w:rPr>
+          <w:lang w:val="en-US"/>
+        </w:rPr>
+        <w:t xml:space="preserve"> triggers a re-render, which calls the effect again.</w:t>
       </w:r>
     </w:p>
     <w:p>
@@ -3655,33 +4018,43 @@
           <w:lang w:val="en-US"/>
         </w:rPr>
       </w:pPr>
-      <w:bookmarkStart w:id="18" w:name="_Toc196923368"/>
-      <w:bookmarkStart w:id="19" w:name="_Toc197014879"/>
-      <w:bookmarkStart w:id="20" w:name="_Toc197014963"/>
-      <w:bookmarkStart w:id="21" w:name="_Toc197350620"/>
-      <w:r>
-        <w:rPr>
-          <w:lang w:val="en-US"/>
-        </w:rPr>
-        <w:t>1.b key prop warning</w:t>
-      </w:r>
-      <w:bookmarkEnd w:id="18"/>
-      <w:bookmarkEnd w:id="19"/>
+      <w:bookmarkStart w:id="20" w:name="_Toc196923368"/>
+      <w:bookmarkStart w:id="21" w:name="_Toc197014879"/>
+      <w:bookmarkStart w:id="22" w:name="_Toc197014963"/>
+      <w:bookmarkStart w:id="23" w:name="_Toc197437767"/>
+      <w:proofErr w:type="gramStart"/>
+      <w:r>
+        <w:rPr>
+          <w:lang w:val="en-US"/>
+        </w:rPr>
+        <w:t>1.b</w:t>
+      </w:r>
+      <w:proofErr w:type="gramEnd"/>
+      <w:r>
+        <w:rPr>
+          <w:lang w:val="en-US"/>
+        </w:rPr>
+        <w:t xml:space="preserve"> key prop warning</w:t>
+      </w:r>
       <w:bookmarkEnd w:id="20"/>
       <w:bookmarkEnd w:id="21"/>
-    </w:p>
-    <w:p>
-      <w:pPr>
-        <w:rPr>
-          <w:lang w:val="en-US"/>
-        </w:rPr>
-      </w:pPr>
+      <w:bookmarkEnd w:id="22"/>
+      <w:bookmarkEnd w:id="23"/>
+    </w:p>
+    <w:p>
+      <w:pPr>
+        <w:rPr>
+          <w:lang w:val="en-US"/>
+        </w:rPr>
+      </w:pPr>
+      <w:proofErr w:type="gramStart"/>
       <w:r>
         <w:rPr>
           <w:lang w:val="en-US"/>
         </w:rPr>
         <w:t>Added a key to each grid item.</w:t>
       </w:r>
+      <w:proofErr w:type="gramEnd"/>
     </w:p>
     <w:p>
       <w:pPr>
@@ -3808,20 +4181,28 @@
           <w:lang w:val="en-US"/>
         </w:rPr>
       </w:pPr>
-      <w:bookmarkStart w:id="22" w:name="_Toc196923369"/>
-      <w:bookmarkStart w:id="23" w:name="_Toc197014880"/>
-      <w:bookmarkStart w:id="24" w:name="_Toc197014964"/>
-      <w:bookmarkStart w:id="25" w:name="_Toc197350621"/>
-      <w:r>
-        <w:rPr>
-          <w:lang w:val="en-US"/>
-        </w:rPr>
-        <w:t>1.c show content as well</w:t>
-      </w:r>
-      <w:bookmarkEnd w:id="22"/>
-      <w:bookmarkEnd w:id="23"/>
+      <w:bookmarkStart w:id="24" w:name="_Toc196923369"/>
+      <w:bookmarkStart w:id="25" w:name="_Toc197014880"/>
+      <w:bookmarkStart w:id="26" w:name="_Toc197014964"/>
+      <w:bookmarkStart w:id="27" w:name="_Toc197437768"/>
+      <w:proofErr w:type="gramStart"/>
+      <w:r>
+        <w:rPr>
+          <w:lang w:val="en-US"/>
+        </w:rPr>
+        <w:t>1.c</w:t>
+      </w:r>
+      <w:proofErr w:type="gramEnd"/>
+      <w:r>
+        <w:rPr>
+          <w:lang w:val="en-US"/>
+        </w:rPr>
+        <w:t xml:space="preserve"> show content as well</w:t>
+      </w:r>
       <w:bookmarkEnd w:id="24"/>
       <w:bookmarkEnd w:id="25"/>
+      <w:bookmarkEnd w:id="26"/>
+      <w:bookmarkEnd w:id="27"/>
     </w:p>
     <w:p>
       <w:pPr>
@@ -4019,20 +4400,28 @@
           <w:lang w:val="en-US"/>
         </w:rPr>
       </w:pPr>
-      <w:bookmarkStart w:id="26" w:name="_Toc196923370"/>
-      <w:bookmarkStart w:id="27" w:name="_Toc197014881"/>
-      <w:bookmarkStart w:id="28" w:name="_Toc197014965"/>
-      <w:bookmarkStart w:id="29" w:name="_Toc197350622"/>
-      <w:r>
-        <w:rPr>
-          <w:lang w:val="en-US"/>
-        </w:rPr>
-        <w:t>1.d add status sorting</w:t>
-      </w:r>
-      <w:bookmarkEnd w:id="26"/>
-      <w:bookmarkEnd w:id="27"/>
+      <w:bookmarkStart w:id="28" w:name="_Toc196923370"/>
+      <w:bookmarkStart w:id="29" w:name="_Toc197014881"/>
+      <w:bookmarkStart w:id="30" w:name="_Toc197014965"/>
+      <w:bookmarkStart w:id="31" w:name="_Toc197437769"/>
+      <w:proofErr w:type="gramStart"/>
+      <w:r>
+        <w:rPr>
+          <w:lang w:val="en-US"/>
+        </w:rPr>
+        <w:t>1.d</w:t>
+      </w:r>
+      <w:proofErr w:type="gramEnd"/>
+      <w:r>
+        <w:rPr>
+          <w:lang w:val="en-US"/>
+        </w:rPr>
+        <w:t xml:space="preserve"> add status sorting</w:t>
+      </w:r>
       <w:bookmarkEnd w:id="28"/>
       <w:bookmarkEnd w:id="29"/>
+      <w:bookmarkEnd w:id="30"/>
+      <w:bookmarkEnd w:id="31"/>
     </w:p>
     <w:p>
       <w:pPr>
@@ -4106,36 +4495,26 @@
           <w:lang w:val="en-US"/>
         </w:rPr>
       </w:pPr>
-      <w:bookmarkStart w:id="30" w:name="_Toc196923371"/>
-      <w:bookmarkStart w:id="31" w:name="_Toc197014882"/>
-      <w:bookmarkStart w:id="32" w:name="_Toc197014966"/>
-      <w:bookmarkStart w:id="33" w:name="_Toc197350623"/>
-      <w:r>
-        <w:rPr>
-          <w:lang w:val="en-US"/>
-        </w:rPr>
-        <w:t>1.e add status update functionality</w:t>
-      </w:r>
-      <w:bookmarkEnd w:id="30"/>
-      <w:bookmarkEnd w:id="31"/>
+      <w:bookmarkStart w:id="32" w:name="_Toc196923371"/>
+      <w:bookmarkStart w:id="33" w:name="_Toc197014882"/>
+      <w:bookmarkStart w:id="34" w:name="_Toc197014966"/>
+      <w:bookmarkStart w:id="35" w:name="_Toc197437770"/>
+      <w:proofErr w:type="gramStart"/>
+      <w:r>
+        <w:rPr>
+          <w:lang w:val="en-US"/>
+        </w:rPr>
+        <w:t>1.e</w:t>
+      </w:r>
+      <w:proofErr w:type="gramEnd"/>
+      <w:r>
+        <w:rPr>
+          <w:lang w:val="en-US"/>
+        </w:rPr>
+        <w:t xml:space="preserve"> add status update functionality</w:t>
+      </w:r>
       <w:bookmarkEnd w:id="32"/>
       <w:bookmarkEnd w:id="33"/>
-    </w:p>
-    <w:p>
-      <w:pPr>
-        <w:rPr>
-          <w:lang w:val="en-US"/>
-        </w:rPr>
-      </w:pPr>
-      <w:bookmarkStart w:id="34" w:name="_Toc197014883"/>
-      <w:bookmarkStart w:id="35" w:name="_Toc197014967"/>
-      <w:bookmarkStart w:id="36" w:name="_Toc196923372"/>
-      <w:r>
-        <w:rPr>
-          <w:lang w:val="en-US"/>
-        </w:rPr>
-        <w:t>Add a "Mark as Done" button for TODOs that are still "Active".</w:t>
-      </w:r>
       <w:bookmarkEnd w:id="34"/>
       <w:bookmarkEnd w:id="35"/>
     </w:p>
@@ -4145,16 +4524,48 @@
           <w:lang w:val="en-US"/>
         </w:rPr>
       </w:pPr>
-      <w:bookmarkStart w:id="37" w:name="_Toc197014884"/>
-      <w:bookmarkStart w:id="38" w:name="_Toc197014968"/>
-      <w:r>
-        <w:rPr>
-          <w:lang w:val="en-US"/>
-        </w:rPr>
-        <w:t>Create a handleStatusUpdate function to call the API and update status.</w:t>
-      </w:r>
+      <w:bookmarkStart w:id="36" w:name="_Toc197014883"/>
+      <w:bookmarkStart w:id="37" w:name="_Toc197014967"/>
+      <w:bookmarkStart w:id="38" w:name="_Toc196923372"/>
+      <w:r>
+        <w:rPr>
+          <w:lang w:val="en-US"/>
+        </w:rPr>
+        <w:t>Add a "Mark as Done" button for TODOs that are still "Active".</w:t>
+      </w:r>
+      <w:bookmarkEnd w:id="36"/>
       <w:bookmarkEnd w:id="37"/>
-      <w:bookmarkEnd w:id="38"/>
+    </w:p>
+    <w:p>
+      <w:pPr>
+        <w:rPr>
+          <w:lang w:val="en-US"/>
+        </w:rPr>
+      </w:pPr>
+      <w:bookmarkStart w:id="39" w:name="_Toc197014884"/>
+      <w:bookmarkStart w:id="40" w:name="_Toc197014968"/>
+      <w:r>
+        <w:rPr>
+          <w:lang w:val="en-US"/>
+        </w:rPr>
+        <w:t xml:space="preserve">Create a </w:t>
+      </w:r>
+      <w:proofErr w:type="spellStart"/>
+      <w:r>
+        <w:rPr>
+          <w:lang w:val="en-US"/>
+        </w:rPr>
+        <w:t>handleStatusUpdate</w:t>
+      </w:r>
+      <w:proofErr w:type="spellEnd"/>
+      <w:r>
+        <w:rPr>
+          <w:lang w:val="en-US"/>
+        </w:rPr>
+        <w:t xml:space="preserve"> function to call the API and update status.</w:t>
+      </w:r>
+      <w:bookmarkEnd w:id="39"/>
+      <w:bookmarkEnd w:id="40"/>
     </w:p>
     <w:p>
       <w:pPr>
@@ -4164,16 +4575,30 @@
           <w:lang w:val="en-US"/>
         </w:rPr>
       </w:pPr>
-      <w:bookmarkStart w:id="39" w:name="_Toc197014885"/>
-      <w:bookmarkStart w:id="40" w:name="_Toc197014969"/>
-      <w:r>
-        <w:rPr>
-          <w:lang w:val="en-US"/>
-        </w:rPr>
-        <w:t>Re-fetch or locally update the todos state to reflect the change and re-sort.</w:t>
-      </w:r>
-      <w:bookmarkEnd w:id="39"/>
-      <w:bookmarkEnd w:id="40"/>
+      <w:bookmarkStart w:id="41" w:name="_Toc197014885"/>
+      <w:bookmarkStart w:id="42" w:name="_Toc197014969"/>
+      <w:r>
+        <w:rPr>
+          <w:lang w:val="en-US"/>
+        </w:rPr>
+        <w:t xml:space="preserve">Re-fetch or locally update the </w:t>
+      </w:r>
+      <w:proofErr w:type="spellStart"/>
+      <w:r>
+        <w:rPr>
+          <w:lang w:val="en-US"/>
+        </w:rPr>
+        <w:t>todos</w:t>
+      </w:r>
+      <w:proofErr w:type="spellEnd"/>
+      <w:r>
+        <w:rPr>
+          <w:lang w:val="en-US"/>
+        </w:rPr>
+        <w:t xml:space="preserve"> state to reflect the change and re-sort.</w:t>
+      </w:r>
+      <w:bookmarkEnd w:id="41"/>
+      <w:bookmarkEnd w:id="42"/>
     </w:p>
     <w:p>
       <w:pPr>
@@ -4241,19 +4666,27 @@
           <w:lang w:val="en-US"/>
         </w:rPr>
       </w:pPr>
-      <w:bookmarkStart w:id="41" w:name="_Toc197014886"/>
-      <w:bookmarkStart w:id="42" w:name="_Toc197014970"/>
-      <w:bookmarkStart w:id="43" w:name="_Toc197350624"/>
-      <w:r>
-        <w:rPr>
-          <w:lang w:val="en-US"/>
-        </w:rPr>
-        <w:t>1.f Add date sorting</w:t>
-      </w:r>
-      <w:bookmarkEnd w:id="36"/>
-      <w:bookmarkEnd w:id="41"/>
-      <w:bookmarkEnd w:id="42"/>
+      <w:bookmarkStart w:id="43" w:name="_Toc197014886"/>
+      <w:bookmarkStart w:id="44" w:name="_Toc197014970"/>
+      <w:bookmarkStart w:id="45" w:name="_Toc197437771"/>
+      <w:proofErr w:type="gramStart"/>
+      <w:r>
+        <w:rPr>
+          <w:lang w:val="en-US"/>
+        </w:rPr>
+        <w:t>1.f</w:t>
+      </w:r>
+      <w:proofErr w:type="gramEnd"/>
+      <w:r>
+        <w:rPr>
+          <w:lang w:val="en-US"/>
+        </w:rPr>
+        <w:t xml:space="preserve"> Add date sorting</w:t>
+      </w:r>
+      <w:bookmarkEnd w:id="38"/>
       <w:bookmarkEnd w:id="43"/>
+      <w:bookmarkEnd w:id="44"/>
+      <w:bookmarkEnd w:id="45"/>
     </w:p>
     <w:p>
       <w:pPr>
@@ -4265,7 +4698,7 @@
           <w:lang w:eastAsia="ro-RO"/>
         </w:rPr>
       </w:pPr>
-      <w:bookmarkStart w:id="44" w:name="_Toc196923373"/>
+      <w:bookmarkStart w:id="46" w:name="_Toc196923373"/>
       <w:r>
         <w:rPr>
           <w:rFonts w:ascii="Times New Roman" w:eastAsia="Times New Roman" w:hAnsi="Symbol"/>
@@ -4454,9 +4887,9 @@
           <w:lang w:val="en-US"/>
         </w:rPr>
       </w:pPr>
-      <w:bookmarkStart w:id="45" w:name="_Toc197014887"/>
-      <w:bookmarkStart w:id="46" w:name="_Toc197014971"/>
-      <w:bookmarkStart w:id="47" w:name="_Toc197350625"/>
+      <w:bookmarkStart w:id="47" w:name="_Toc197014887"/>
+      <w:bookmarkStart w:id="48" w:name="_Toc197014971"/>
+      <w:bookmarkStart w:id="49" w:name="_Toc197437772"/>
       <w:r>
         <w:rPr>
           <w:lang w:val="en-US"/>
@@ -4464,10 +4897,10 @@
         <w:lastRenderedPageBreak/>
         <w:t>Part 2</w:t>
       </w:r>
-      <w:bookmarkEnd w:id="44"/>
-      <w:bookmarkEnd w:id="45"/>
       <w:bookmarkEnd w:id="46"/>
       <w:bookmarkEnd w:id="47"/>
+      <w:bookmarkEnd w:id="48"/>
+      <w:bookmarkEnd w:id="49"/>
     </w:p>
     <w:p>
       <w:pPr>
@@ -4476,14 +4909,22 @@
           <w:lang w:val="en-US"/>
         </w:rPr>
       </w:pPr>
-      <w:bookmarkStart w:id="48" w:name="_Toc197350626"/>
-      <w:r>
-        <w:rPr>
-          <w:lang w:val="en-US"/>
-        </w:rPr>
-        <w:t>2.a. Pagination</w:t>
-      </w:r>
-      <w:bookmarkEnd w:id="48"/>
+      <w:bookmarkStart w:id="50" w:name="_Toc197437773"/>
+      <w:proofErr w:type="gramStart"/>
+      <w:r>
+        <w:rPr>
+          <w:lang w:val="en-US"/>
+        </w:rPr>
+        <w:t>2.a</w:t>
+      </w:r>
+      <w:proofErr w:type="gramEnd"/>
+      <w:r>
+        <w:rPr>
+          <w:lang w:val="en-US"/>
+        </w:rPr>
+        <w:t>. Pagination</w:t>
+      </w:r>
+      <w:bookmarkEnd w:id="50"/>
     </w:p>
     <w:p>
       <w:pPr>
@@ -4550,14 +4991,22 @@
           <w:lang w:val="en-US"/>
         </w:rPr>
       </w:pPr>
-      <w:bookmarkStart w:id="49" w:name="_Toc197350627"/>
-      <w:r>
-        <w:rPr>
-          <w:lang w:val="en-US"/>
-        </w:rPr>
-        <w:t>2.b. Round-trip optimization</w:t>
-      </w:r>
-      <w:bookmarkEnd w:id="49"/>
+      <w:bookmarkStart w:id="51" w:name="_Toc197437774"/>
+      <w:proofErr w:type="gramStart"/>
+      <w:r>
+        <w:rPr>
+          <w:lang w:val="en-US"/>
+        </w:rPr>
+        <w:t>2.b</w:t>
+      </w:r>
+      <w:proofErr w:type="gramEnd"/>
+      <w:r>
+        <w:rPr>
+          <w:lang w:val="en-US"/>
+        </w:rPr>
+        <w:t>. Round-trip optimization</w:t>
+      </w:r>
+      <w:bookmarkEnd w:id="51"/>
     </w:p>
     <w:p>
       <w:pPr>
@@ -4696,14 +5145,22 @@
           <w:lang w:val="en-US"/>
         </w:rPr>
       </w:pPr>
-      <w:bookmarkStart w:id="50" w:name="_Toc197350628"/>
-      <w:r>
-        <w:rPr>
-          <w:lang w:val="en-US"/>
-        </w:rPr>
-        <w:t>2.c Type filter</w:t>
-      </w:r>
-      <w:bookmarkEnd w:id="50"/>
+      <w:bookmarkStart w:id="52" w:name="_Toc197437775"/>
+      <w:proofErr w:type="gramStart"/>
+      <w:r>
+        <w:rPr>
+          <w:lang w:val="en-US"/>
+        </w:rPr>
+        <w:t>2.c</w:t>
+      </w:r>
+      <w:proofErr w:type="gramEnd"/>
+      <w:r>
+        <w:rPr>
+          <w:lang w:val="en-US"/>
+        </w:rPr>
+        <w:t xml:space="preserve"> Type filter</w:t>
+      </w:r>
+      <w:bookmarkEnd w:id="52"/>
     </w:p>
     <w:p>
       <w:pPr>
@@ -4803,14 +5260,22 @@
           <w:lang w:val="en-US"/>
         </w:rPr>
       </w:pPr>
-      <w:bookmarkStart w:id="51" w:name="_Toc197350629"/>
-      <w:r>
-        <w:rPr>
-          <w:lang w:val="en-US"/>
-        </w:rPr>
-        <w:t>2.d. Local storage</w:t>
-      </w:r>
-      <w:bookmarkEnd w:id="51"/>
+      <w:bookmarkStart w:id="53" w:name="_Toc197437776"/>
+      <w:proofErr w:type="gramStart"/>
+      <w:r>
+        <w:rPr>
+          <w:lang w:val="en-US"/>
+        </w:rPr>
+        <w:t>2.d</w:t>
+      </w:r>
+      <w:proofErr w:type="gramEnd"/>
+      <w:r>
+        <w:rPr>
+          <w:lang w:val="en-US"/>
+        </w:rPr>
+        <w:t>. Local storage</w:t>
+      </w:r>
+      <w:bookmarkEnd w:id="53"/>
     </w:p>
     <w:p>
       <w:pPr>
@@ -4877,12 +5342,22 @@
           <w:lang w:val="en-US"/>
         </w:rPr>
       </w:pPr>
-      <w:r>
-        <w:rPr>
-          <w:lang w:val="en-US"/>
-        </w:rPr>
-        <w:t>Config Section</w:t>
-      </w:r>
+      <w:bookmarkStart w:id="54" w:name="_Toc197437777"/>
+      <w:proofErr w:type="spellStart"/>
+      <w:r>
+        <w:rPr>
+          <w:lang w:val="en-US"/>
+        </w:rPr>
+        <w:t>Config</w:t>
+      </w:r>
+      <w:proofErr w:type="spellEnd"/>
+      <w:r>
+        <w:rPr>
+          <w:lang w:val="en-US"/>
+        </w:rPr>
+        <w:t xml:space="preserve"> Section</w:t>
+      </w:r>
+      <w:bookmarkEnd w:id="54"/>
     </w:p>
     <w:p>
       <w:pPr>
@@ -4944,7 +5419,6 @@
           </wp:inline>
         </w:drawing>
       </w:r>
-      <w:bookmarkStart w:id="52" w:name="_Toc197350630"/>
     </w:p>
     <w:p>
       <w:pPr>
@@ -4960,12 +5434,14 @@
           <w:lang w:val="en-US"/>
         </w:rPr>
       </w:pPr>
+      <w:bookmarkStart w:id="55" w:name="_Toc197437778"/>
       <w:r>
         <w:rPr>
           <w:lang w:val="en-US"/>
         </w:rPr>
         <w:t>Bonus Part</w:t>
       </w:r>
+      <w:bookmarkEnd w:id="55"/>
     </w:p>
     <w:p>
       <w:pPr>
@@ -5045,6 +5521,7 @@
           <w:lang w:val="en-US"/>
         </w:rPr>
       </w:pPr>
+      <w:bookmarkStart w:id="56" w:name="_Toc197437779"/>
       <w:r>
         <w:rPr>
           <w:lang w:val="en-US"/>
@@ -5052,7 +5529,7 @@
         <w:lastRenderedPageBreak/>
         <w:t>Unit Tests</w:t>
       </w:r>
-      <w:bookmarkEnd w:id="52"/>
+      <w:bookmarkEnd w:id="56"/>
     </w:p>
     <w:p>
       <w:pPr>
@@ -5061,24 +5538,50 @@
           <w:lang w:val="en-US"/>
         </w:rPr>
       </w:pPr>
+      <w:bookmarkStart w:id="57" w:name="_Toc197437780"/>
       <w:r>
         <w:rPr>
           <w:lang w:val="en-US"/>
         </w:rPr>
         <w:t>Client</w:t>
       </w:r>
-    </w:p>
-    <w:p>
-      <w:pPr>
-        <w:rPr>
-          <w:lang w:val="en-US"/>
-        </w:rPr>
-      </w:pPr>
-      <w:r>
-        <w:rPr>
-          <w:lang w:val="en-US"/>
-        </w:rPr>
-        <w:t>npm install --save-dev @testing-library/react @testing-library/user-event @testing-library/jest-dom jest</w:t>
+      <w:bookmarkEnd w:id="57"/>
+    </w:p>
+    <w:p>
+      <w:pPr>
+        <w:rPr>
+          <w:lang w:val="en-US"/>
+        </w:rPr>
+      </w:pPr>
+      <w:proofErr w:type="spellStart"/>
+      <w:proofErr w:type="gramStart"/>
+      <w:r>
+        <w:rPr>
+          <w:lang w:val="en-US"/>
+        </w:rPr>
+        <w:t>npm</w:t>
+      </w:r>
+      <w:proofErr w:type="spellEnd"/>
+      <w:proofErr w:type="gramEnd"/>
+      <w:r>
+        <w:rPr>
+          <w:lang w:val="en-US"/>
+        </w:rPr>
+        <w:t xml:space="preserve"> install --save-dev @testing-library/react @testing-library/user-event @testing-library/jest-</w:t>
+      </w:r>
+      <w:proofErr w:type="spellStart"/>
+      <w:r>
+        <w:rPr>
+          <w:lang w:val="en-US"/>
+        </w:rPr>
+        <w:t>dom</w:t>
+      </w:r>
+      <w:proofErr w:type="spellEnd"/>
+      <w:r>
+        <w:rPr>
+          <w:lang w:val="en-US"/>
+        </w:rPr>
+        <w:t xml:space="preserve"> jest</w:t>
       </w:r>
     </w:p>
     <w:p>
@@ -5141,22 +5644,6 @@
     </w:p>
     <w:p>
       <w:pPr>
-        <w:pStyle w:val="Heading2"/>
-        <w:rPr>
-          <w:lang w:val="en-US"/>
-        </w:rPr>
-      </w:pPr>
-      <w:bookmarkStart w:id="53" w:name="_Toc197350631"/>
-      <w:r>
-        <w:rPr>
-          <w:lang w:val="en-US"/>
-        </w:rPr>
-        <w:t>App.tsx</w:t>
-      </w:r>
-      <w:bookmarkEnd w:id="53"/>
-    </w:p>
-    <w:p>
-      <w:pPr>
         <w:rPr>
           <w:lang w:val="en-US"/>
         </w:rPr>
@@ -5168,9 +5655,9 @@
         </w:rPr>
         <w:drawing>
           <wp:inline distT="0" distB="0" distL="0" distR="0">
-            <wp:extent cx="1276350" cy="771525"/>
-            <wp:effectExtent l="19050" t="0" r="0" b="0"/>
-            <wp:docPr id="19" name="Picture 19"/>
+            <wp:extent cx="1419225" cy="1266825"/>
+            <wp:effectExtent l="19050" t="0" r="9525" b="0"/>
+            <wp:docPr id="27" name="Picture 16"/>
             <wp:cNvGraphicFramePr>
               <a:graphicFrameLocks xmlns:a="http://schemas.openxmlformats.org/drawingml/2006/main" noChangeAspect="1"/>
             </wp:cNvGraphicFramePr>
@@ -5178,7 +5665,7 @@
               <a:graphicData uri="http://schemas.openxmlformats.org/drawingml/2006/picture">
                 <pic:pic xmlns:pic="http://schemas.openxmlformats.org/drawingml/2006/picture">
                   <pic:nvPicPr>
-                    <pic:cNvPr id="0" name="Picture 19"/>
+                    <pic:cNvPr id="0" name="Picture 16"/>
                     <pic:cNvPicPr>
                       <a:picLocks noChangeAspect="1" noChangeArrowheads="1"/>
                     </pic:cNvPicPr>
@@ -5193,7 +5680,7 @@
                   <pic:spPr bwMode="auto">
                     <a:xfrm>
                       <a:off x="0" y="0"/>
-                      <a:ext cx="1276350" cy="771525"/>
+                      <a:ext cx="1419225" cy="1266825"/>
                     </a:xfrm>
                     <a:prstGeom prst="rect">
                       <a:avLst/>
@@ -5212,47 +5699,24 @@
           </wp:inline>
         </w:drawing>
       </w:r>
-    </w:p>
-    <w:p>
-      <w:pPr>
-        <w:pStyle w:val="Heading2"/>
-        <w:rPr>
-          <w:lang w:val="en-US"/>
-        </w:rPr>
-      </w:pPr>
-      <w:bookmarkStart w:id="54" w:name="_Toc197350632"/>
-      <w:r>
-        <w:rPr>
-          <w:lang w:val="en-US"/>
-        </w:rPr>
-        <w:t>FilterPanel.tsx</w:t>
-      </w:r>
-      <w:bookmarkEnd w:id="54"/>
-    </w:p>
-    <w:p>
-      <w:pPr>
-        <w:rPr>
-          <w:lang w:val="en-US"/>
-        </w:rPr>
-      </w:pPr>
+      <w:r>
+        <w:rPr>
+          <w:lang w:val="en-US"/>
+        </w:rPr>
+        <w:t>Server</w:t>
+      </w:r>
+    </w:p>
+    <w:p>
       <w:r>
         <w:rPr>
           <w:noProof/>
           <w:lang w:eastAsia="ro-RO"/>
         </w:rPr>
         <w:drawing>
-          <wp:anchor distT="0" distB="0" distL="114300" distR="114300" simplePos="0" relativeHeight="251658240" behindDoc="0" locked="0" layoutInCell="1" allowOverlap="1">
-            <wp:simplePos x="914400" y="7048500"/>
-            <wp:positionH relativeFrom="column">
-              <wp:align>left</wp:align>
-            </wp:positionH>
-            <wp:positionV relativeFrom="paragraph">
-              <wp:align>top</wp:align>
-            </wp:positionV>
-            <wp:extent cx="1362075" cy="571500"/>
+          <wp:inline distT="0" distB="0" distL="0" distR="0">
+            <wp:extent cx="5133975" cy="990600"/>
             <wp:effectExtent l="19050" t="0" r="9525" b="0"/>
-            <wp:wrapSquare wrapText="bothSides"/>
-            <wp:docPr id="20" name="Picture 20"/>
+            <wp:docPr id="26" name="Picture 13"/>
             <wp:cNvGraphicFramePr>
               <a:graphicFrameLocks xmlns:a="http://schemas.openxmlformats.org/drawingml/2006/main" noChangeAspect="1"/>
             </wp:cNvGraphicFramePr>
@@ -5260,7 +5724,7 @@
               <a:graphicData uri="http://schemas.openxmlformats.org/drawingml/2006/picture">
                 <pic:pic xmlns:pic="http://schemas.openxmlformats.org/drawingml/2006/picture">
                   <pic:nvPicPr>
-                    <pic:cNvPr id="0" name="Picture 20"/>
+                    <pic:cNvPr id="0" name="Picture 13"/>
                     <pic:cNvPicPr>
                       <a:picLocks noChangeAspect="1" noChangeArrowheads="1"/>
                     </pic:cNvPicPr>
@@ -5275,87 +5739,7 @@
                   <pic:spPr bwMode="auto">
                     <a:xfrm>
                       <a:off x="0" y="0"/>
-                      <a:ext cx="1362075" cy="571500"/>
-                    </a:xfrm>
-                    <a:prstGeom prst="rect">
-                      <a:avLst/>
-                    </a:prstGeom>
-                    <a:noFill/>
-                    <a:ln w="9525">
-                      <a:noFill/>
-                      <a:miter lim="800000"/>
-                      <a:headEnd/>
-                      <a:tailEnd/>
-                    </a:ln>
-                  </pic:spPr>
-                </pic:pic>
-              </a:graphicData>
-            </a:graphic>
-          </wp:anchor>
-        </w:drawing>
-      </w:r>
-      <w:r>
-        <w:rPr>
-          <w:lang w:val="en-US"/>
-        </w:rPr>
-        <w:br w:type="textWrapping" w:clear="all"/>
-      </w:r>
-    </w:p>
-    <w:p>
-      <w:pPr>
-        <w:pStyle w:val="Heading2"/>
-        <w:rPr>
-          <w:lang w:val="en-US"/>
-        </w:rPr>
-      </w:pPr>
-      <w:bookmarkStart w:id="55" w:name="_Toc197350633"/>
-      <w:r>
-        <w:rPr>
-          <w:lang w:val="en-US"/>
-        </w:rPr>
-        <w:t>TodoCard.tsx</w:t>
-      </w:r>
-      <w:bookmarkEnd w:id="55"/>
-    </w:p>
-    <w:p>
-      <w:pPr>
-        <w:rPr>
-          <w:lang w:val="en-US"/>
-        </w:rPr>
-      </w:pPr>
-      <w:r>
-        <w:rPr>
-          <w:noProof/>
-          <w:lang w:eastAsia="ro-RO"/>
-        </w:rPr>
-        <w:drawing>
-          <wp:inline distT="0" distB="0" distL="0" distR="0">
-            <wp:extent cx="1266825" cy="400050"/>
-            <wp:effectExtent l="19050" t="0" r="9525" b="0"/>
-            <wp:docPr id="21" name="Picture 21"/>
-            <wp:cNvGraphicFramePr>
-              <a:graphicFrameLocks xmlns:a="http://schemas.openxmlformats.org/drawingml/2006/main" noChangeAspect="1"/>
-            </wp:cNvGraphicFramePr>
-            <a:graphic xmlns:a="http://schemas.openxmlformats.org/drawingml/2006/main">
-              <a:graphicData uri="http://schemas.openxmlformats.org/drawingml/2006/picture">
-                <pic:pic xmlns:pic="http://schemas.openxmlformats.org/drawingml/2006/picture">
-                  <pic:nvPicPr>
-                    <pic:cNvPr id="0" name="Picture 21"/>
-                    <pic:cNvPicPr>
-                      <a:picLocks noChangeAspect="1" noChangeArrowheads="1"/>
-                    </pic:cNvPicPr>
-                  </pic:nvPicPr>
-                  <pic:blipFill>
-                    <a:blip r:embed="rId30" cstate="print"/>
-                    <a:srcRect/>
-                    <a:stretch>
-                      <a:fillRect/>
-                    </a:stretch>
-                  </pic:blipFill>
-                  <pic:spPr bwMode="auto">
-                    <a:xfrm>
-                      <a:off x="0" y="0"/>
-                      <a:ext cx="1266825" cy="400050"/>
+                      <a:ext cx="5133975" cy="990600"/>
                     </a:xfrm>
                     <a:prstGeom prst="rect">
                       <a:avLst/>
@@ -5375,24 +5759,9 @@
         </w:drawing>
       </w:r>
     </w:p>
-    <w:p>
-      <w:pPr>
-        <w:pStyle w:val="Heading2"/>
-        <w:rPr>
-          <w:lang w:val="en-US"/>
-        </w:rPr>
-      </w:pPr>
-      <w:r>
-        <w:rPr>
-          <w:lang w:val="en-US"/>
-        </w:rPr>
-        <w:t>Server</w:t>
-      </w:r>
-    </w:p>
-    <w:p/>
     <w:sectPr>
-      <w:headerReference w:type="default" r:id="rId31"/>
-      <w:footerReference w:type="default" r:id="rId32"/>
+      <w:headerReference w:type="default" r:id="rId30"/>
+      <w:footerReference w:type="default" r:id="rId31"/>
       <w:pgSz w:w="11906" w:h="16838"/>
       <w:pgMar w:top="1417" w:right="1417" w:bottom="1417" w:left="1417" w:header="708" w:footer="708" w:gutter="0"/>
       <w:cols w:space="708"/>
@@ -5447,7 +5816,7 @@
       <w:rPr>
         <w:noProof/>
       </w:rPr>
-      <w:t>14</w:t>
+      <w:t>6</w:t>
     </w:r>
     <w:r>
       <w:fldChar w:fldCharType="end"/>

</xml_diff>

<commit_message>
- fixed some tests - prepared for react query
</commit_message>
<xml_diff>
--- a/DevelopmentSteps.docx
+++ b/DevelopmentSteps.docx
@@ -1824,404 +1824,186 @@
           <w:lang w:val="en-US"/>
         </w:rPr>
       </w:pPr>
-      <w:proofErr w:type="spellStart"/>
-      <w:proofErr w:type="gramStart"/>
       <w:r>
         <w:rPr>
           <w:b/>
           <w:lang w:val="en-US"/>
         </w:rPr>
-        <w:t>npm</w:t>
-      </w:r>
-      <w:proofErr w:type="spellEnd"/>
-      <w:proofErr w:type="gramEnd"/>
-      <w:r>
+        <w:t>npm install</w:t>
+      </w:r>
+    </w:p>
+    <w:p>
+      <w:pPr>
+        <w:rPr>
+          <w:lang w:val="en-US"/>
+        </w:rPr>
+      </w:pPr>
+      <w:r>
+        <w:rPr>
+          <w:lang w:val="en-US"/>
+        </w:rPr>
+        <w:t>PS C:\PERS\Adrian\WORK\TestProjects\git\github\TheLotter_AdrianMihailescu&gt; npm install</w:t>
+      </w:r>
+    </w:p>
+    <w:p>
+      <w:pPr>
+        <w:rPr>
+          <w:lang w:val="en-US"/>
+        </w:rPr>
+      </w:pPr>
+      <w:r>
+        <w:rPr>
+          <w:lang w:val="en-US"/>
+        </w:rPr>
+        <w:lastRenderedPageBreak/>
+        <w:t>npm error Conflicting peer dependency: react@16.14.0</w:t>
+      </w:r>
+    </w:p>
+    <w:p>
+      <w:pPr>
+        <w:rPr>
+          <w:lang w:val="en-US"/>
+        </w:rPr>
+      </w:pPr>
+      <w:r>
+        <w:rPr>
+          <w:lang w:val="en-US"/>
+        </w:rPr>
+        <w:t>npm error node_modules/react</w:t>
+      </w:r>
+    </w:p>
+    <w:p>
+      <w:pPr>
+        <w:rPr>
+          <w:lang w:val="en-US"/>
+        </w:rPr>
+      </w:pPr>
+      <w:r>
+        <w:rPr>
+          <w:lang w:val="en-US"/>
+        </w:rPr>
+        <w:t>npm error   peer react@"^15.3.0 || ^16.0.0" from material-ui-icons@1.0.0-beta.36</w:t>
+      </w:r>
+    </w:p>
+    <w:p>
+      <w:pPr>
+        <w:rPr>
+          <w:lang w:val="en-US"/>
+        </w:rPr>
+      </w:pPr>
+      <w:r>
+        <w:rPr>
+          <w:lang w:val="en-US"/>
+        </w:rPr>
+        <w:t>npm error   node_modules/material-ui-icons</w:t>
+      </w:r>
+    </w:p>
+    <w:p>
+      <w:pPr>
+        <w:rPr>
+          <w:lang w:val="en-US"/>
+        </w:rPr>
+      </w:pPr>
+      <w:r>
+        <w:rPr>
+          <w:lang w:val="en-US"/>
+        </w:rPr>
+        <w:t>npm error     material-ui-icons@"^1.0.0-beta.36" from the root project</w:t>
+      </w:r>
+    </w:p>
+    <w:p>
+      <w:pPr>
         <w:rPr>
           <w:b/>
           <w:lang w:val="en-US"/>
         </w:rPr>
-        <w:t xml:space="preserve"> install</w:t>
-      </w:r>
-    </w:p>
-    <w:p>
-      <w:pPr>
-        <w:rPr>
-          <w:lang w:val="en-US"/>
-        </w:rPr>
-      </w:pPr>
-      <w:r>
-        <w:rPr>
-          <w:lang w:val="en-US"/>
-        </w:rPr>
-        <w:t xml:space="preserve">PS C:\PERS\Adrian\WORK\TestProjects\git\github\TheLotter_AdrianMihailescu&gt; </w:t>
-      </w:r>
-      <w:proofErr w:type="spellStart"/>
-      <w:r>
-        <w:rPr>
-          <w:lang w:val="en-US"/>
-        </w:rPr>
-        <w:t>npm</w:t>
-      </w:r>
-      <w:proofErr w:type="spellEnd"/>
-      <w:r>
-        <w:rPr>
-          <w:lang w:val="en-US"/>
-        </w:rPr>
-        <w:t xml:space="preserve"> install</w:t>
-      </w:r>
-    </w:p>
-    <w:p>
-      <w:pPr>
-        <w:rPr>
-          <w:lang w:val="en-US"/>
-        </w:rPr>
-      </w:pPr>
-      <w:proofErr w:type="spellStart"/>
-      <w:proofErr w:type="gramStart"/>
-      <w:r>
-        <w:rPr>
-          <w:lang w:val="en-US"/>
-        </w:rPr>
-        <w:lastRenderedPageBreak/>
-        <w:t>npm</w:t>
-      </w:r>
-      <w:proofErr w:type="spellEnd"/>
-      <w:proofErr w:type="gramEnd"/>
-      <w:r>
-        <w:rPr>
-          <w:lang w:val="en-US"/>
-        </w:rPr>
-        <w:t xml:space="preserve"> error Conflicting peer dependency: react@16.14.0</w:t>
-      </w:r>
-    </w:p>
-    <w:p>
-      <w:pPr>
-        <w:rPr>
-          <w:lang w:val="en-US"/>
-        </w:rPr>
-      </w:pPr>
-      <w:proofErr w:type="spellStart"/>
-      <w:proofErr w:type="gramStart"/>
-      <w:r>
-        <w:rPr>
-          <w:lang w:val="en-US"/>
-        </w:rPr>
-        <w:t>npm</w:t>
-      </w:r>
-      <w:proofErr w:type="spellEnd"/>
-      <w:proofErr w:type="gramEnd"/>
-      <w:r>
-        <w:rPr>
-          <w:lang w:val="en-US"/>
-        </w:rPr>
-        <w:t xml:space="preserve"> error </w:t>
-      </w:r>
-      <w:proofErr w:type="spellStart"/>
-      <w:r>
-        <w:rPr>
-          <w:lang w:val="en-US"/>
-        </w:rPr>
-        <w:t>node_modules</w:t>
-      </w:r>
-      <w:proofErr w:type="spellEnd"/>
-      <w:r>
-        <w:rPr>
-          <w:lang w:val="en-US"/>
-        </w:rPr>
-        <w:t>/react</w:t>
-      </w:r>
-    </w:p>
-    <w:p>
-      <w:pPr>
-        <w:rPr>
-          <w:lang w:val="en-US"/>
-        </w:rPr>
-      </w:pPr>
-      <w:proofErr w:type="spellStart"/>
-      <w:proofErr w:type="gramStart"/>
-      <w:r>
-        <w:rPr>
-          <w:lang w:val="en-US"/>
-        </w:rPr>
-        <w:t>npm</w:t>
-      </w:r>
-      <w:proofErr w:type="spellEnd"/>
-      <w:proofErr w:type="gramEnd"/>
-      <w:r>
-        <w:rPr>
-          <w:lang w:val="en-US"/>
-        </w:rPr>
-        <w:t xml:space="preserve"> error   peer react@"^15.3.0 || ^16.0.0" from material-ui-icons@1.0.0-beta.36</w:t>
-      </w:r>
-    </w:p>
-    <w:p>
-      <w:pPr>
-        <w:rPr>
-          <w:lang w:val="en-US"/>
-        </w:rPr>
-      </w:pPr>
-      <w:proofErr w:type="spellStart"/>
-      <w:proofErr w:type="gramStart"/>
-      <w:r>
-        <w:rPr>
-          <w:lang w:val="en-US"/>
-        </w:rPr>
-        <w:t>npm</w:t>
-      </w:r>
-      <w:proofErr w:type="spellEnd"/>
-      <w:proofErr w:type="gramEnd"/>
-      <w:r>
-        <w:rPr>
-          <w:lang w:val="en-US"/>
-        </w:rPr>
-        <w:t xml:space="preserve"> error   </w:t>
-      </w:r>
-      <w:proofErr w:type="spellStart"/>
-      <w:r>
-        <w:rPr>
-          <w:lang w:val="en-US"/>
-        </w:rPr>
-        <w:t>node_modules</w:t>
-      </w:r>
-      <w:proofErr w:type="spellEnd"/>
-      <w:r>
-        <w:rPr>
-          <w:lang w:val="en-US"/>
-        </w:rPr>
-        <w:t>/material-</w:t>
-      </w:r>
-      <w:proofErr w:type="spellStart"/>
-      <w:r>
-        <w:rPr>
-          <w:lang w:val="en-US"/>
-        </w:rPr>
-        <w:t>ui</w:t>
-      </w:r>
-      <w:proofErr w:type="spellEnd"/>
-      <w:r>
-        <w:rPr>
-          <w:lang w:val="en-US"/>
-        </w:rPr>
-        <w:t>-icons</w:t>
-      </w:r>
-    </w:p>
-    <w:p>
-      <w:pPr>
-        <w:rPr>
-          <w:lang w:val="en-US"/>
-        </w:rPr>
-      </w:pPr>
-      <w:proofErr w:type="spellStart"/>
-      <w:proofErr w:type="gramStart"/>
-      <w:r>
-        <w:rPr>
-          <w:lang w:val="en-US"/>
-        </w:rPr>
-        <w:t>npm</w:t>
-      </w:r>
-      <w:proofErr w:type="spellEnd"/>
-      <w:proofErr w:type="gramEnd"/>
-      <w:r>
-        <w:rPr>
-          <w:lang w:val="en-US"/>
-        </w:rPr>
-        <w:t xml:space="preserve"> error     material-</w:t>
-      </w:r>
-      <w:proofErr w:type="spellStart"/>
-      <w:r>
-        <w:rPr>
-          <w:lang w:val="en-US"/>
-        </w:rPr>
-        <w:t>ui</w:t>
-      </w:r>
-      <w:proofErr w:type="spellEnd"/>
-      <w:r>
-        <w:rPr>
-          <w:lang w:val="en-US"/>
-        </w:rPr>
-        <w:t>-icons@"^1.0.0-beta.36" from the root project</w:t>
-      </w:r>
-    </w:p>
-    <w:p>
-      <w:pPr>
+      </w:pPr>
+      <w:r>
         <w:rPr>
           <w:b/>
           <w:lang w:val="en-US"/>
         </w:rPr>
-      </w:pPr>
-      <w:r>
+        <w:t>Fixed</w:t>
+      </w:r>
+    </w:p>
+    <w:p>
+      <w:pPr>
+        <w:rPr>
+          <w:lang w:val="en-US"/>
+        </w:rPr>
+      </w:pPr>
+      <w:r>
+        <w:rPr>
+          <w:lang w:val="en-US"/>
+        </w:rPr>
+        <w:t>npm uninstall material-ui-icons</w:t>
+      </w:r>
+    </w:p>
+    <w:p>
+      <w:pPr>
+        <w:rPr>
+          <w:lang w:val="en-US"/>
+        </w:rPr>
+      </w:pPr>
+      <w:r>
+        <w:rPr>
+          <w:lang w:val="en-US"/>
+        </w:rPr>
+        <w:t>npm install</w:t>
+      </w:r>
+    </w:p>
+    <w:p>
+      <w:pPr>
+        <w:rPr>
+          <w:lang w:val="en-US"/>
+        </w:rPr>
+      </w:pPr>
+      <w:r>
+        <w:rPr>
+          <w:lang w:val="en-US"/>
+        </w:rPr>
+        <w:t>npm run dev failed. Runned:</w:t>
+      </w:r>
+    </w:p>
+    <w:p>
+      <w:pPr>
+        <w:rPr>
+          <w:lang w:val="en-US"/>
+        </w:rPr>
+      </w:pPr>
+      <w:r>
+        <w:rPr>
+          <w:lang w:val="en-US"/>
+        </w:rPr>
+        <w:t>npm install concurrently –save-dev</w:t>
+      </w:r>
+    </w:p>
+    <w:p>
+      <w:pPr>
+        <w:rPr>
+          <w:lang w:val="en-US"/>
+        </w:rPr>
+      </w:pPr>
+      <w:r>
+        <w:rPr>
+          <w:lang w:val="en-US"/>
+        </w:rPr>
+        <w:t>npm install react-scripts –save</w:t>
+      </w:r>
+    </w:p>
+    <w:p>
+      <w:pPr>
         <w:rPr>
           <w:b/>
           <w:lang w:val="en-US"/>
         </w:rPr>
-        <w:t>Fixed</w:t>
-      </w:r>
-    </w:p>
-    <w:p>
-      <w:pPr>
-        <w:rPr>
-          <w:lang w:val="en-US"/>
-        </w:rPr>
-      </w:pPr>
-      <w:proofErr w:type="spellStart"/>
-      <w:proofErr w:type="gramStart"/>
-      <w:r>
-        <w:rPr>
-          <w:lang w:val="en-US"/>
-        </w:rPr>
-        <w:t>npm</w:t>
-      </w:r>
-      <w:proofErr w:type="spellEnd"/>
-      <w:proofErr w:type="gramEnd"/>
-      <w:r>
-        <w:rPr>
-          <w:lang w:val="en-US"/>
-        </w:rPr>
-        <w:t xml:space="preserve"> uninstall material-</w:t>
-      </w:r>
-      <w:proofErr w:type="spellStart"/>
-      <w:r>
-        <w:rPr>
-          <w:lang w:val="en-US"/>
-        </w:rPr>
-        <w:t>ui</w:t>
-      </w:r>
-      <w:proofErr w:type="spellEnd"/>
-      <w:r>
-        <w:rPr>
-          <w:lang w:val="en-US"/>
-        </w:rPr>
-        <w:t>-icons</w:t>
-      </w:r>
-    </w:p>
-    <w:p>
-      <w:pPr>
-        <w:rPr>
-          <w:lang w:val="en-US"/>
-        </w:rPr>
-      </w:pPr>
-      <w:proofErr w:type="spellStart"/>
-      <w:proofErr w:type="gramStart"/>
-      <w:r>
-        <w:rPr>
-          <w:lang w:val="en-US"/>
-        </w:rPr>
-        <w:t>npm</w:t>
-      </w:r>
-      <w:proofErr w:type="spellEnd"/>
-      <w:proofErr w:type="gramEnd"/>
-      <w:r>
-        <w:rPr>
-          <w:lang w:val="en-US"/>
-        </w:rPr>
-        <w:t xml:space="preserve"> install</w:t>
-      </w:r>
-    </w:p>
-    <w:p>
-      <w:pPr>
-        <w:rPr>
-          <w:lang w:val="en-US"/>
-        </w:rPr>
-      </w:pPr>
-      <w:proofErr w:type="spellStart"/>
-      <w:proofErr w:type="gramStart"/>
-      <w:r>
-        <w:rPr>
-          <w:lang w:val="en-US"/>
-        </w:rPr>
-        <w:t>npm</w:t>
-      </w:r>
-      <w:proofErr w:type="spellEnd"/>
-      <w:proofErr w:type="gramEnd"/>
-      <w:r>
-        <w:rPr>
-          <w:lang w:val="en-US"/>
-        </w:rPr>
-        <w:t xml:space="preserve"> run dev failed. </w:t>
-      </w:r>
-      <w:proofErr w:type="spellStart"/>
-      <w:r>
-        <w:rPr>
-          <w:lang w:val="en-US"/>
-        </w:rPr>
-        <w:t>Runned</w:t>
-      </w:r>
-      <w:proofErr w:type="spellEnd"/>
-      <w:r>
-        <w:rPr>
-          <w:lang w:val="en-US"/>
-        </w:rPr>
-        <w:t>:</w:t>
-      </w:r>
-    </w:p>
-    <w:p>
-      <w:pPr>
-        <w:rPr>
-          <w:lang w:val="en-US"/>
-        </w:rPr>
-      </w:pPr>
-      <w:proofErr w:type="spellStart"/>
-      <w:proofErr w:type="gramStart"/>
-      <w:r>
-        <w:rPr>
-          <w:lang w:val="en-US"/>
-        </w:rPr>
-        <w:t>npm</w:t>
-      </w:r>
-      <w:proofErr w:type="spellEnd"/>
-      <w:proofErr w:type="gramEnd"/>
-      <w:r>
-        <w:rPr>
-          <w:lang w:val="en-US"/>
-        </w:rPr>
-        <w:t xml:space="preserve"> install concurrently –save-dev</w:t>
-      </w:r>
-    </w:p>
-    <w:p>
-      <w:pPr>
-        <w:rPr>
-          <w:lang w:val="en-US"/>
-        </w:rPr>
-      </w:pPr>
-      <w:proofErr w:type="spellStart"/>
-      <w:proofErr w:type="gramStart"/>
-      <w:r>
-        <w:rPr>
-          <w:lang w:val="en-US"/>
-        </w:rPr>
-        <w:t>npm</w:t>
-      </w:r>
-      <w:proofErr w:type="spellEnd"/>
-      <w:proofErr w:type="gramEnd"/>
-      <w:r>
-        <w:rPr>
-          <w:lang w:val="en-US"/>
-        </w:rPr>
-        <w:t xml:space="preserve"> install react-scripts –save</w:t>
-      </w:r>
-    </w:p>
-    <w:p>
-      <w:pPr>
+      </w:pPr>
+      <w:r>
         <w:rPr>
           <w:b/>
           <w:lang w:val="en-US"/>
         </w:rPr>
-      </w:pPr>
-      <w:proofErr w:type="gramStart"/>
-      <w:r>
-        <w:rPr>
-          <w:b/>
-          <w:lang w:val="en-US"/>
-        </w:rPr>
-        <w:t>changed</w:t>
-      </w:r>
-      <w:proofErr w:type="gramEnd"/>
-      <w:r>
-        <w:rPr>
-          <w:b/>
-          <w:lang w:val="en-US"/>
-        </w:rPr>
-        <w:t xml:space="preserve"> target to .net8</w:t>
+        <w:t>changed target to .net8</w:t>
       </w:r>
     </w:p>
     <w:p>
@@ -3760,21 +3542,157 @@
     <w:p>
       <w:pPr>
         <w:pStyle w:val="Heading1"/>
-        <w:rPr>
-          <w:lang w:val="en-US"/>
-        </w:rPr>
-      </w:pPr>
-      <w:bookmarkStart w:id="11" w:name="_Toc196923366"/>
-      <w:bookmarkStart w:id="12" w:name="_Toc197014877"/>
-      <w:bookmarkStart w:id="13" w:name="_Toc197014961"/>
-      <w:bookmarkStart w:id="14" w:name="_Toc197437764"/>
+      </w:pPr>
+      <w:r>
+        <w:t>Caching</w:t>
+      </w:r>
+    </w:p>
+    <w:p>
+      <w:pPr>
+        <w:pStyle w:val="Heading2"/>
+      </w:pPr>
+      <w:r>
+        <w:t>Server</w:t>
+      </w:r>
+    </w:p>
+    <w:p>
+      <w:r>
+        <w:rPr>
+          <w:noProof/>
+          <w:lang w:eastAsia="ro-RO"/>
+        </w:rPr>
+        <w:drawing>
+          <wp:inline distT="0" distB="0" distL="0" distR="0">
+            <wp:extent cx="5505450" cy="2695575"/>
+            <wp:effectExtent l="19050" t="0" r="0" b="0"/>
+            <wp:docPr id="19" name="Picture 1"/>
+            <wp:cNvGraphicFramePr>
+              <a:graphicFrameLocks xmlns:a="http://schemas.openxmlformats.org/drawingml/2006/main" noChangeAspect="1"/>
+            </wp:cNvGraphicFramePr>
+            <a:graphic xmlns:a="http://schemas.openxmlformats.org/drawingml/2006/main">
+              <a:graphicData uri="http://schemas.openxmlformats.org/drawingml/2006/picture">
+                <pic:pic xmlns:pic="http://schemas.openxmlformats.org/drawingml/2006/picture">
+                  <pic:nvPicPr>
+                    <pic:cNvPr id="0" name="Picture 1"/>
+                    <pic:cNvPicPr>
+                      <a:picLocks noChangeAspect="1" noChangeArrowheads="1"/>
+                    </pic:cNvPicPr>
+                  </pic:nvPicPr>
+                  <pic:blipFill>
+                    <a:blip r:embed="rId10" cstate="print"/>
+                    <a:srcRect/>
+                    <a:stretch>
+                      <a:fillRect/>
+                    </a:stretch>
+                  </pic:blipFill>
+                  <pic:spPr bwMode="auto">
+                    <a:xfrm>
+                      <a:off x="0" y="0"/>
+                      <a:ext cx="5505450" cy="2695575"/>
+                    </a:xfrm>
+                    <a:prstGeom prst="rect">
+                      <a:avLst/>
+                    </a:prstGeom>
+                    <a:noFill/>
+                    <a:ln w="9525">
+                      <a:noFill/>
+                      <a:miter lim="800000"/>
+                      <a:headEnd/>
+                      <a:tailEnd/>
+                    </a:ln>
+                  </pic:spPr>
+                </pic:pic>
+              </a:graphicData>
+            </a:graphic>
+          </wp:inline>
+        </w:drawing>
+      </w:r>
+    </w:p>
+    <w:p>
+      <w:r>
+        <w:rPr>
+          <w:noProof/>
+          <w:lang w:eastAsia="ro-RO"/>
+        </w:rPr>
+        <w:lastRenderedPageBreak/>
+        <w:drawing>
+          <wp:inline distT="0" distB="0" distL="0" distR="0">
+            <wp:extent cx="5760720" cy="1558228"/>
+            <wp:effectExtent l="19050" t="0" r="0" b="0"/>
+            <wp:docPr id="20" name="Picture 4"/>
+            <wp:cNvGraphicFramePr>
+              <a:graphicFrameLocks xmlns:a="http://schemas.openxmlformats.org/drawingml/2006/main" noChangeAspect="1"/>
+            </wp:cNvGraphicFramePr>
+            <a:graphic xmlns:a="http://schemas.openxmlformats.org/drawingml/2006/main">
+              <a:graphicData uri="http://schemas.openxmlformats.org/drawingml/2006/picture">
+                <pic:pic xmlns:pic="http://schemas.openxmlformats.org/drawingml/2006/picture">
+                  <pic:nvPicPr>
+                    <pic:cNvPr id="0" name="Picture 4"/>
+                    <pic:cNvPicPr>
+                      <a:picLocks noChangeAspect="1" noChangeArrowheads="1"/>
+                    </pic:cNvPicPr>
+                  </pic:nvPicPr>
+                  <pic:blipFill>
+                    <a:blip r:embed="rId11" cstate="print"/>
+                    <a:srcRect/>
+                    <a:stretch>
+                      <a:fillRect/>
+                    </a:stretch>
+                  </pic:blipFill>
+                  <pic:spPr bwMode="auto">
+                    <a:xfrm>
+                      <a:off x="0" y="0"/>
+                      <a:ext cx="5760720" cy="1558228"/>
+                    </a:xfrm>
+                    <a:prstGeom prst="rect">
+                      <a:avLst/>
+                    </a:prstGeom>
+                    <a:noFill/>
+                    <a:ln w="9525">
+                      <a:noFill/>
+                      <a:miter lim="800000"/>
+                      <a:headEnd/>
+                      <a:tailEnd/>
+                    </a:ln>
+                  </pic:spPr>
+                </pic:pic>
+              </a:graphicData>
+            </a:graphic>
+          </wp:inline>
+        </w:drawing>
+      </w:r>
+    </w:p>
+    <w:p>
+      <w:pPr>
+        <w:pStyle w:val="Heading2"/>
+      </w:pPr>
+      <w:r>
+        <w:t>Client</w:t>
+      </w:r>
+    </w:p>
+    <w:p>
+      <w:r>
+        <w:t>React Query todo</w:t>
+      </w:r>
+    </w:p>
+    <w:p>
+      <w:pPr>
+        <w:pStyle w:val="Heading1"/>
+        <w:rPr>
+          <w:lang w:val="en-US"/>
+        </w:rPr>
+      </w:pPr>
+      <w:bookmarkStart w:id="11" w:name="_Toc197437764"/>
+      <w:bookmarkStart w:id="12" w:name="_Toc196923366"/>
+      <w:bookmarkStart w:id="13" w:name="_Toc197014877"/>
+      <w:bookmarkStart w:id="14" w:name="_Toc197014961"/>
       <w:r>
         <w:rPr>
           <w:lang w:val="en-US"/>
         </w:rPr>
         <w:t>Design</w:t>
       </w:r>
-      <w:bookmarkEnd w:id="14"/>
+      <w:bookmarkEnd w:id="11"/>
     </w:p>
     <w:p>
       <w:pPr>
@@ -3805,7 +3723,7 @@
                     </pic:cNvPicPr>
                   </pic:nvPicPr>
                   <pic:blipFill>
-                    <a:blip r:embed="rId10" cstate="print"/>
+                    <a:blip r:embed="rId12" cstate="print"/>
                     <a:srcRect/>
                     <a:stretch>
                       <a:fillRect/>
@@ -3846,12 +3764,11 @@
         <w:rPr>
           <w:lang w:val="en-US"/>
         </w:rPr>
-        <w:lastRenderedPageBreak/>
         <w:t>Part 1</w:t>
       </w:r>
-      <w:bookmarkEnd w:id="11"/>
       <w:bookmarkEnd w:id="12"/>
       <w:bookmarkEnd w:id="13"/>
+      <w:bookmarkEnd w:id="14"/>
       <w:bookmarkEnd w:id="15"/>
     </w:p>
     <w:p>
@@ -3865,19 +3782,11 @@
       <w:bookmarkStart w:id="17" w:name="_Toc197014878"/>
       <w:bookmarkStart w:id="18" w:name="_Toc197014962"/>
       <w:bookmarkStart w:id="19" w:name="_Toc197437766"/>
-      <w:proofErr w:type="gramStart"/>
-      <w:r>
-        <w:rPr>
-          <w:lang w:val="en-US"/>
-        </w:rPr>
-        <w:t>1.a</w:t>
-      </w:r>
-      <w:proofErr w:type="gramEnd"/>
-      <w:r>
-        <w:rPr>
-          <w:lang w:val="en-US"/>
-        </w:rPr>
-        <w:t xml:space="preserve"> infinite loop bug</w:t>
+      <w:r>
+        <w:rPr>
+          <w:lang w:val="en-US"/>
+        </w:rPr>
+        <w:t>1.a infinite loop bug</w:t>
       </w:r>
       <w:bookmarkEnd w:id="16"/>
       <w:bookmarkEnd w:id="17"/>
@@ -3902,21 +3811,11 @@
           <w:lang w:val="en-US"/>
         </w:rPr>
       </w:pPr>
-      <w:proofErr w:type="spellStart"/>
-      <w:proofErr w:type="gramStart"/>
-      <w:r>
-        <w:rPr>
-          <w:lang w:val="en-US"/>
-        </w:rPr>
-        <w:t>useEffect</w:t>
-      </w:r>
-      <w:proofErr w:type="spellEnd"/>
-      <w:proofErr w:type="gramEnd"/>
-      <w:r>
-        <w:rPr>
-          <w:lang w:val="en-US"/>
-        </w:rPr>
-        <w:t xml:space="preserve"> with an empty dependency array ([]) will only run once when the component mounts, instead of re-running on every render.</w:t>
+      <w:r>
+        <w:rPr>
+          <w:lang w:val="en-US"/>
+        </w:rPr>
+        <w:t>useEffect with an empty dependency array ([]) will only run once when the component mounts, instead of re-running on every render.</w:t>
       </w:r>
     </w:p>
     <w:p>
@@ -3934,21 +3833,7 @@
         <w:rPr>
           <w:lang w:val="en-US"/>
         </w:rPr>
-        <w:t xml:space="preserve">Without the dependency array, the effect runs on every render, causing an infinite loop because </w:t>
-      </w:r>
-      <w:proofErr w:type="spellStart"/>
-      <w:r>
-        <w:rPr>
-          <w:lang w:val="en-US"/>
-        </w:rPr>
-        <w:t>setTodos</w:t>
-      </w:r>
-      <w:proofErr w:type="spellEnd"/>
-      <w:r>
-        <w:rPr>
-          <w:lang w:val="en-US"/>
-        </w:rPr>
-        <w:t xml:space="preserve"> triggers a re-render, which calls the effect again.</w:t>
+        <w:t>Without the dependency array, the effect runs on every render, causing an infinite loop because setTodos triggers a re-render, which calls the effect again.</w:t>
       </w:r>
     </w:p>
     <w:p>
@@ -3964,6 +3849,7 @@
           <w:noProof/>
           <w:lang w:eastAsia="ro-RO"/>
         </w:rPr>
+        <w:lastRenderedPageBreak/>
         <w:drawing>
           <wp:inline distT="0" distB="0" distL="0" distR="0">
             <wp:extent cx="5095875" cy="3581400"/>
@@ -3982,7 +3868,7 @@
                     </pic:cNvPicPr>
                   </pic:nvPicPr>
                   <pic:blipFill>
-                    <a:blip r:embed="rId11" cstate="print"/>
+                    <a:blip r:embed="rId13" cstate="print"/>
                     <a:srcRect/>
                     <a:stretch>
                       <a:fillRect/>
@@ -4022,19 +3908,11 @@
       <w:bookmarkStart w:id="21" w:name="_Toc197014879"/>
       <w:bookmarkStart w:id="22" w:name="_Toc197014963"/>
       <w:bookmarkStart w:id="23" w:name="_Toc197437767"/>
-      <w:proofErr w:type="gramStart"/>
-      <w:r>
-        <w:rPr>
-          <w:lang w:val="en-US"/>
-        </w:rPr>
-        <w:t>1.b</w:t>
-      </w:r>
-      <w:proofErr w:type="gramEnd"/>
-      <w:r>
-        <w:rPr>
-          <w:lang w:val="en-US"/>
-        </w:rPr>
-        <w:t xml:space="preserve"> key prop warning</w:t>
+      <w:r>
+        <w:rPr>
+          <w:lang w:val="en-US"/>
+        </w:rPr>
+        <w:t>1.b key prop warning</w:t>
       </w:r>
       <w:bookmarkEnd w:id="20"/>
       <w:bookmarkEnd w:id="21"/>
@@ -4047,14 +3925,12 @@
           <w:lang w:val="en-US"/>
         </w:rPr>
       </w:pPr>
-      <w:proofErr w:type="gramStart"/>
       <w:r>
         <w:rPr>
           <w:lang w:val="en-US"/>
         </w:rPr>
         <w:t>Added a key to each grid item.</w:t>
       </w:r>
-      <w:proofErr w:type="gramEnd"/>
     </w:p>
     <w:p>
       <w:pPr>
@@ -4086,7 +3962,7 @@
                     </pic:cNvPicPr>
                   </pic:nvPicPr>
                   <pic:blipFill>
-                    <a:blip r:embed="rId12" cstate="print"/>
+                    <a:blip r:embed="rId14" cstate="print"/>
                     <a:srcRect/>
                     <a:stretch>
                       <a:fillRect/>
@@ -4126,7 +4002,6 @@
           <w:noProof/>
           <w:lang w:eastAsia="ro-RO"/>
         </w:rPr>
-        <w:lastRenderedPageBreak/>
         <w:drawing>
           <wp:inline distT="0" distB="0" distL="0" distR="0">
             <wp:extent cx="3762375" cy="1152525"/>
@@ -4145,7 +4020,7 @@
                     </pic:cNvPicPr>
                   </pic:nvPicPr>
                   <pic:blipFill>
-                    <a:blip r:embed="rId13" cstate="print"/>
+                    <a:blip r:embed="rId15" cstate="print"/>
                     <a:srcRect/>
                     <a:stretch>
                       <a:fillRect/>
@@ -4185,19 +4060,12 @@
       <w:bookmarkStart w:id="25" w:name="_Toc197014880"/>
       <w:bookmarkStart w:id="26" w:name="_Toc197014964"/>
       <w:bookmarkStart w:id="27" w:name="_Toc197437768"/>
-      <w:proofErr w:type="gramStart"/>
-      <w:r>
-        <w:rPr>
-          <w:lang w:val="en-US"/>
-        </w:rPr>
-        <w:t>1.c</w:t>
-      </w:r>
-      <w:proofErr w:type="gramEnd"/>
-      <w:r>
-        <w:rPr>
-          <w:lang w:val="en-US"/>
-        </w:rPr>
-        <w:t xml:space="preserve"> show content as well</w:t>
+      <w:r>
+        <w:rPr>
+          <w:lang w:val="en-US"/>
+        </w:rPr>
+        <w:lastRenderedPageBreak/>
+        <w:t>1.c show content as well</w:t>
       </w:r>
       <w:bookmarkEnd w:id="24"/>
       <w:bookmarkEnd w:id="25"/>
@@ -4234,7 +4102,7 @@
                     </pic:cNvPicPr>
                   </pic:nvPicPr>
                   <pic:blipFill>
-                    <a:blip r:embed="rId14" cstate="print"/>
+                    <a:blip r:embed="rId16" cstate="print"/>
                     <a:srcRect/>
                     <a:stretch>
                       <a:fillRect/>
@@ -4292,7 +4160,7 @@
                     </pic:cNvPicPr>
                   </pic:nvPicPr>
                   <pic:blipFill>
-                    <a:blip r:embed="rId15" cstate="print"/>
+                    <a:blip r:embed="rId17" cstate="print"/>
                     <a:srcRect/>
                     <a:stretch>
                       <a:fillRect/>
@@ -4364,7 +4232,7 @@
                     </pic:cNvPicPr>
                   </pic:nvPicPr>
                   <pic:blipFill>
-                    <a:blip r:embed="rId16" cstate="print"/>
+                    <a:blip r:embed="rId18" cstate="print"/>
                     <a:srcRect/>
                     <a:stretch>
                       <a:fillRect/>
@@ -4404,19 +4272,11 @@
       <w:bookmarkStart w:id="29" w:name="_Toc197014881"/>
       <w:bookmarkStart w:id="30" w:name="_Toc197014965"/>
       <w:bookmarkStart w:id="31" w:name="_Toc197437769"/>
-      <w:proofErr w:type="gramStart"/>
-      <w:r>
-        <w:rPr>
-          <w:lang w:val="en-US"/>
-        </w:rPr>
-        <w:t>1.d</w:t>
-      </w:r>
-      <w:proofErr w:type="gramEnd"/>
-      <w:r>
-        <w:rPr>
-          <w:lang w:val="en-US"/>
-        </w:rPr>
-        <w:t xml:space="preserve"> add status sorting</w:t>
+      <w:r>
+        <w:rPr>
+          <w:lang w:val="en-US"/>
+        </w:rPr>
+        <w:t>1.d add status sorting</w:t>
       </w:r>
       <w:bookmarkEnd w:id="28"/>
       <w:bookmarkEnd w:id="29"/>
@@ -4452,7 +4312,7 @@
                     </pic:cNvPicPr>
                   </pic:nvPicPr>
                   <pic:blipFill>
-                    <a:blip r:embed="rId17" cstate="print"/>
+                    <a:blip r:embed="rId19" cstate="print"/>
                     <a:srcRect/>
                     <a:stretch>
                       <a:fillRect/>
@@ -4499,19 +4359,11 @@
       <w:bookmarkStart w:id="33" w:name="_Toc197014882"/>
       <w:bookmarkStart w:id="34" w:name="_Toc197014966"/>
       <w:bookmarkStart w:id="35" w:name="_Toc197437770"/>
-      <w:proofErr w:type="gramStart"/>
-      <w:r>
-        <w:rPr>
-          <w:lang w:val="en-US"/>
-        </w:rPr>
-        <w:t>1.e</w:t>
-      </w:r>
-      <w:proofErr w:type="gramEnd"/>
-      <w:r>
-        <w:rPr>
-          <w:lang w:val="en-US"/>
-        </w:rPr>
-        <w:t xml:space="preserve"> add status update functionality</w:t>
+      <w:r>
+        <w:rPr>
+          <w:lang w:val="en-US"/>
+        </w:rPr>
+        <w:t>1.e add status update functionality</w:t>
       </w:r>
       <w:bookmarkEnd w:id="32"/>
       <w:bookmarkEnd w:id="33"/>
@@ -4548,21 +4400,7 @@
         <w:rPr>
           <w:lang w:val="en-US"/>
         </w:rPr>
-        <w:t xml:space="preserve">Create a </w:t>
-      </w:r>
-      <w:proofErr w:type="spellStart"/>
-      <w:r>
-        <w:rPr>
-          <w:lang w:val="en-US"/>
-        </w:rPr>
-        <w:t>handleStatusUpdate</w:t>
-      </w:r>
-      <w:proofErr w:type="spellEnd"/>
-      <w:r>
-        <w:rPr>
-          <w:lang w:val="en-US"/>
-        </w:rPr>
-        <w:t xml:space="preserve"> function to call the API and update status.</w:t>
+        <w:t>Create a handleStatusUpdate function to call the API and update status.</w:t>
       </w:r>
       <w:bookmarkEnd w:id="39"/>
       <w:bookmarkEnd w:id="40"/>
@@ -4581,21 +4419,7 @@
         <w:rPr>
           <w:lang w:val="en-US"/>
         </w:rPr>
-        <w:t xml:space="preserve">Re-fetch or locally update the </w:t>
-      </w:r>
-      <w:proofErr w:type="spellStart"/>
-      <w:r>
-        <w:rPr>
-          <w:lang w:val="en-US"/>
-        </w:rPr>
-        <w:t>todos</w:t>
-      </w:r>
-      <w:proofErr w:type="spellEnd"/>
-      <w:r>
-        <w:rPr>
-          <w:lang w:val="en-US"/>
-        </w:rPr>
-        <w:t xml:space="preserve"> state to reflect the change and re-sort.</w:t>
+        <w:t>Re-fetch or locally update the todos state to reflect the change and re-sort.</w:t>
       </w:r>
       <w:bookmarkEnd w:id="41"/>
       <w:bookmarkEnd w:id="42"/>
@@ -4630,7 +4454,7 @@
                     </pic:cNvPicPr>
                   </pic:nvPicPr>
                   <pic:blipFill>
-                    <a:blip r:embed="rId18" cstate="print"/>
+                    <a:blip r:embed="rId20" cstate="print"/>
                     <a:srcRect/>
                     <a:stretch>
                       <a:fillRect/>
@@ -4669,19 +4493,11 @@
       <w:bookmarkStart w:id="43" w:name="_Toc197014886"/>
       <w:bookmarkStart w:id="44" w:name="_Toc197014970"/>
       <w:bookmarkStart w:id="45" w:name="_Toc197437771"/>
-      <w:proofErr w:type="gramStart"/>
-      <w:r>
-        <w:rPr>
-          <w:lang w:val="en-US"/>
-        </w:rPr>
-        <w:t>1.f</w:t>
-      </w:r>
-      <w:proofErr w:type="gramEnd"/>
-      <w:r>
-        <w:rPr>
-          <w:lang w:val="en-US"/>
-        </w:rPr>
-        <w:t xml:space="preserve"> Add date sorting</w:t>
+      <w:r>
+        <w:rPr>
+          <w:lang w:val="en-US"/>
+        </w:rPr>
+        <w:t>1.f Add date sorting</w:t>
       </w:r>
       <w:bookmarkEnd w:id="38"/>
       <w:bookmarkEnd w:id="43"/>
@@ -4842,7 +4658,7 @@
                     </pic:cNvPicPr>
                   </pic:nvPicPr>
                   <pic:blipFill>
-                    <a:blip r:embed="rId19" cstate="print"/>
+                    <a:blip r:embed="rId21" cstate="print"/>
                     <a:srcRect/>
                     <a:stretch>
                       <a:fillRect/>
@@ -4910,19 +4726,11 @@
         </w:rPr>
       </w:pPr>
       <w:bookmarkStart w:id="50" w:name="_Toc197437773"/>
-      <w:proofErr w:type="gramStart"/>
-      <w:r>
-        <w:rPr>
-          <w:lang w:val="en-US"/>
-        </w:rPr>
-        <w:t>2.a</w:t>
-      </w:r>
-      <w:proofErr w:type="gramEnd"/>
-      <w:r>
-        <w:rPr>
-          <w:lang w:val="en-US"/>
-        </w:rPr>
-        <w:t>. Pagination</w:t>
+      <w:r>
+        <w:rPr>
+          <w:lang w:val="en-US"/>
+        </w:rPr>
+        <w:t>2.a. Pagination</w:t>
       </w:r>
       <w:bookmarkEnd w:id="50"/>
     </w:p>
@@ -4955,7 +4763,7 @@
                     </pic:cNvPicPr>
                   </pic:nvPicPr>
                   <pic:blipFill>
-                    <a:blip r:embed="rId20" cstate="print"/>
+                    <a:blip r:embed="rId22" cstate="print"/>
                     <a:srcRect/>
                     <a:stretch>
                       <a:fillRect/>
@@ -4992,19 +4800,11 @@
         </w:rPr>
       </w:pPr>
       <w:bookmarkStart w:id="51" w:name="_Toc197437774"/>
-      <w:proofErr w:type="gramStart"/>
-      <w:r>
-        <w:rPr>
-          <w:lang w:val="en-US"/>
-        </w:rPr>
-        <w:t>2.b</w:t>
-      </w:r>
-      <w:proofErr w:type="gramEnd"/>
-      <w:r>
-        <w:rPr>
-          <w:lang w:val="en-US"/>
-        </w:rPr>
-        <w:t>. Round-trip optimization</w:t>
+      <w:r>
+        <w:rPr>
+          <w:lang w:val="en-US"/>
+        </w:rPr>
+        <w:t>2.b. Round-trip optimization</w:t>
       </w:r>
       <w:bookmarkEnd w:id="51"/>
     </w:p>
@@ -5050,7 +4850,7 @@
                     </pic:cNvPicPr>
                   </pic:nvPicPr>
                   <pic:blipFill>
-                    <a:blip r:embed="rId21" cstate="print"/>
+                    <a:blip r:embed="rId23" cstate="print"/>
                     <a:srcRect/>
                     <a:stretch>
                       <a:fillRect/>
@@ -5109,7 +4909,7 @@
                     </pic:cNvPicPr>
                   </pic:nvPicPr>
                   <pic:blipFill>
-                    <a:blip r:embed="rId22" cstate="print"/>
+                    <a:blip r:embed="rId24" cstate="print"/>
                     <a:srcRect/>
                     <a:stretch>
                       <a:fillRect/>
@@ -5146,19 +4946,11 @@
         </w:rPr>
       </w:pPr>
       <w:bookmarkStart w:id="52" w:name="_Toc197437775"/>
-      <w:proofErr w:type="gramStart"/>
-      <w:r>
-        <w:rPr>
-          <w:lang w:val="en-US"/>
-        </w:rPr>
-        <w:t>2.c</w:t>
-      </w:r>
-      <w:proofErr w:type="gramEnd"/>
-      <w:r>
-        <w:rPr>
-          <w:lang w:val="en-US"/>
-        </w:rPr>
-        <w:t xml:space="preserve"> Type filter</w:t>
+      <w:r>
+        <w:rPr>
+          <w:lang w:val="en-US"/>
+        </w:rPr>
+        <w:t>2.c Type filter</w:t>
       </w:r>
       <w:bookmarkEnd w:id="52"/>
     </w:p>
@@ -5217,7 +5009,7 @@
                     </pic:cNvPicPr>
                   </pic:nvPicPr>
                   <pic:blipFill>
-                    <a:blip r:embed="rId23" cstate="print"/>
+                    <a:blip r:embed="rId25" cstate="print"/>
                     <a:srcRect/>
                     <a:stretch>
                       <a:fillRect/>
@@ -5261,19 +5053,11 @@
         </w:rPr>
       </w:pPr>
       <w:bookmarkStart w:id="53" w:name="_Toc197437776"/>
-      <w:proofErr w:type="gramStart"/>
-      <w:r>
-        <w:rPr>
-          <w:lang w:val="en-US"/>
-        </w:rPr>
-        <w:t>2.d</w:t>
-      </w:r>
-      <w:proofErr w:type="gramEnd"/>
-      <w:r>
-        <w:rPr>
-          <w:lang w:val="en-US"/>
-        </w:rPr>
-        <w:t>. Local storage</w:t>
+      <w:r>
+        <w:rPr>
+          <w:lang w:val="en-US"/>
+        </w:rPr>
+        <w:t>2.d. Local storage</w:t>
       </w:r>
       <w:bookmarkEnd w:id="53"/>
     </w:p>
@@ -5306,7 +5090,7 @@
                     </pic:cNvPicPr>
                   </pic:nvPicPr>
                   <pic:blipFill>
-                    <a:blip r:embed="rId24" cstate="print"/>
+                    <a:blip r:embed="rId26" cstate="print"/>
                     <a:srcRect/>
                     <a:stretch>
                       <a:fillRect/>
@@ -5343,19 +5127,11 @@
         </w:rPr>
       </w:pPr>
       <w:bookmarkStart w:id="54" w:name="_Toc197437777"/>
-      <w:proofErr w:type="spellStart"/>
-      <w:r>
-        <w:rPr>
-          <w:lang w:val="en-US"/>
-        </w:rPr>
-        <w:t>Config</w:t>
-      </w:r>
-      <w:proofErr w:type="spellEnd"/>
-      <w:r>
-        <w:rPr>
-          <w:lang w:val="en-US"/>
-        </w:rPr>
-        <w:t xml:space="preserve"> Section</w:t>
+      <w:r>
+        <w:rPr>
+          <w:lang w:val="en-US"/>
+        </w:rPr>
+        <w:t>Config Section</w:t>
       </w:r>
       <w:bookmarkEnd w:id="54"/>
     </w:p>
@@ -5391,7 +5167,7 @@
                     </pic:cNvPicPr>
                   </pic:nvPicPr>
                   <pic:blipFill>
-                    <a:blip r:embed="rId25" cstate="print"/>
+                    <a:blip r:embed="rId27" cstate="print"/>
                     <a:srcRect/>
                     <a:stretch>
                       <a:fillRect/>
@@ -5485,7 +5261,7 @@
                     </pic:cNvPicPr>
                   </pic:nvPicPr>
                   <pic:blipFill>
-                    <a:blip r:embed="rId26" cstate="print"/>
+                    <a:blip r:embed="rId28" cstate="print"/>
                     <a:srcRect/>
                     <a:stretch>
                       <a:fillRect/>
@@ -5553,35 +5329,11 @@
           <w:lang w:val="en-US"/>
         </w:rPr>
       </w:pPr>
-      <w:proofErr w:type="spellStart"/>
-      <w:proofErr w:type="gramStart"/>
-      <w:r>
-        <w:rPr>
-          <w:lang w:val="en-US"/>
-        </w:rPr>
-        <w:t>npm</w:t>
-      </w:r>
-      <w:proofErr w:type="spellEnd"/>
-      <w:proofErr w:type="gramEnd"/>
-      <w:r>
-        <w:rPr>
-          <w:lang w:val="en-US"/>
-        </w:rPr>
-        <w:t xml:space="preserve"> install --save-dev @testing-library/react @testing-library/user-event @testing-library/jest-</w:t>
-      </w:r>
-      <w:proofErr w:type="spellStart"/>
-      <w:r>
-        <w:rPr>
-          <w:lang w:val="en-US"/>
-        </w:rPr>
-        <w:t>dom</w:t>
-      </w:r>
-      <w:proofErr w:type="spellEnd"/>
-      <w:r>
-        <w:rPr>
-          <w:lang w:val="en-US"/>
-        </w:rPr>
-        <w:t xml:space="preserve"> jest</w:t>
+      <w:r>
+        <w:rPr>
+          <w:lang w:val="en-US"/>
+        </w:rPr>
+        <w:t>npm install --save-dev @testing-library/react @testing-library/user-event @testing-library/jest-dom jest</w:t>
       </w:r>
     </w:p>
     <w:p>
@@ -5613,7 +5365,7 @@
                     </pic:cNvPicPr>
                   </pic:nvPicPr>
                   <pic:blipFill>
-                    <a:blip r:embed="rId27" cstate="print"/>
+                    <a:blip r:embed="rId29" cstate="print"/>
                     <a:srcRect/>
                     <a:stretch>
                       <a:fillRect/>
@@ -5671,7 +5423,7 @@
                     </pic:cNvPicPr>
                   </pic:nvPicPr>
                   <pic:blipFill>
-                    <a:blip r:embed="rId28" cstate="print"/>
+                    <a:blip r:embed="rId30" cstate="print"/>
                     <a:srcRect/>
                     <a:stretch>
                       <a:fillRect/>
@@ -5699,6 +5451,14 @@
           </wp:inline>
         </w:drawing>
       </w:r>
+    </w:p>
+    <w:p>
+      <w:pPr>
+        <w:pStyle w:val="Heading2"/>
+        <w:rPr>
+          <w:lang w:val="en-US"/>
+        </w:rPr>
+      </w:pPr>
       <w:r>
         <w:rPr>
           <w:lang w:val="en-US"/>
@@ -5730,7 +5490,7 @@
                     </pic:cNvPicPr>
                   </pic:nvPicPr>
                   <pic:blipFill>
-                    <a:blip r:embed="rId29" cstate="print"/>
+                    <a:blip r:embed="rId31" cstate="print"/>
                     <a:srcRect/>
                     <a:stretch>
                       <a:fillRect/>
@@ -5760,8 +5520,8 @@
       </w:r>
     </w:p>
     <w:sectPr>
-      <w:headerReference w:type="default" r:id="rId30"/>
-      <w:footerReference w:type="default" r:id="rId31"/>
+      <w:headerReference w:type="default" r:id="rId32"/>
+      <w:footerReference w:type="default" r:id="rId33"/>
       <w:pgSz w:w="11906" w:h="16838"/>
       <w:pgMar w:top="1417" w:right="1417" w:bottom="1417" w:left="1417" w:header="708" w:footer="708" w:gutter="0"/>
       <w:cols w:space="708"/>

</xml_diff>